<commit_message>
complete chapter 3 with mathematical modeling
</commit_message>
<xml_diff>
--- a/ResearchPaper.docx
+++ b/ResearchPaper.docx
@@ -166,6 +166,7 @@
           <w:ilvl w:val="0"/>
           <w:numId w:val="33"/>
         </w:numPr>
+        <w:spacing w:after="0"/>
         <w:rPr>
           <w:rFonts w:asciiTheme="majorHAnsi" w:hAnsiTheme="majorHAnsi" w:cstheme="majorHAnsi"/>
           <w:b/>
@@ -251,6 +252,40 @@
           <w:bCs/>
         </w:rPr>
         <w:t>3.3. Assessment Generation Approach ................................................................. 12</w:t>
+      </w:r>
+    </w:p>
+    <w:p>
+      <w:pPr>
+        <w:ind w:left="720"/>
+        <w:rPr>
+          <w:rFonts w:asciiTheme="majorHAnsi" w:hAnsiTheme="majorHAnsi" w:cstheme="majorHAnsi"/>
+          <w:b/>
+          <w:bCs/>
+        </w:rPr>
+      </w:pPr>
+      <w:r>
+        <w:rPr>
+          <w:rFonts w:asciiTheme="majorHAnsi" w:hAnsiTheme="majorHAnsi" w:cstheme="majorHAnsi"/>
+          <w:b/>
+          <w:bCs/>
+        </w:rPr>
+        <w:t xml:space="preserve">    </w:t>
+      </w:r>
+      <w:r>
+        <w:rPr>
+          <w:rFonts w:asciiTheme="majorHAnsi" w:hAnsiTheme="majorHAnsi" w:cstheme="majorHAnsi"/>
+          <w:b/>
+          <w:bCs/>
+        </w:rPr>
+        <w:t>3.4. Mathematical and Formal Modeling</w:t>
+      </w:r>
+      <w:r>
+        <w:rPr>
+          <w:rFonts w:asciiTheme="majorHAnsi" w:hAnsiTheme="majorHAnsi" w:cstheme="majorHAnsi"/>
+          <w:b/>
+          <w:bCs/>
+        </w:rPr>
+        <w:t xml:space="preserve"> ……………………………………………………………. 13</w:t>
       </w:r>
     </w:p>
     <w:p>
@@ -568,6 +603,7 @@
         <w:rPr>
           <w:rFonts w:cstheme="majorHAnsi"/>
         </w:rPr>
+        <w:lastRenderedPageBreak/>
         <w:t>AMS / ACM Classification</w:t>
       </w:r>
     </w:p>
@@ -610,7 +646,6 @@
           <w:b/>
           <w:bCs/>
         </w:rPr>
-        <w:lastRenderedPageBreak/>
         <w:t>68T50 — Natural language processing</w:t>
       </w:r>
     </w:p>
@@ -1101,6 +1136,7 @@
         <w:spacing w:before="0"/>
       </w:pPr>
       <w:r>
+        <w:lastRenderedPageBreak/>
         <w:t xml:space="preserve">Data Collection and Curation </w:t>
       </w:r>
     </w:p>
@@ -1727,6 +1763,9 @@
       </w:r>
     </w:p>
     <w:p>
+      <w:pPr>
+        <w:spacing w:before="240"/>
+      </w:pPr>
       <m:oMathPara>
         <m:oMathParaPr>
           <m:jc m:val="center"/>
@@ -1778,6 +1817,7 @@
         <w:rPr>
           <w:rFonts w:asciiTheme="majorHAnsi" w:hAnsiTheme="majorHAnsi" w:cstheme="majorHAnsi"/>
         </w:rPr>
+        <w:lastRenderedPageBreak/>
         <w:t>Improvements of at least 5% F1-score over baselines are targeted.</w:t>
       </w:r>
     </w:p>
@@ -1791,6 +1831,9 @@
       </w:pPr>
       <w:r>
         <w:t>Assessment Generation Approach</w:t>
+      </w:r>
+      <w:r>
+        <w:t xml:space="preserve"> </w:t>
       </w:r>
     </w:p>
     <w:p>
@@ -2374,24 +2417,12 @@
         <w:rPr>
           <w:rFonts w:asciiTheme="majorHAnsi" w:hAnsiTheme="majorHAnsi" w:cstheme="majorHAnsi"/>
         </w:rPr>
-        <w:t xml:space="preserve">The generation process minimizes </w:t>
-      </w:r>
-      <w:r>
-        <w:rPr>
-          <w:rFonts w:asciiTheme="majorHAnsi" w:hAnsiTheme="majorHAnsi" w:cstheme="majorHAnsi"/>
-        </w:rPr>
-        <w:t>composite</w:t>
-      </w:r>
-      <w:r>
-        <w:rPr>
-          <w:rFonts w:asciiTheme="majorHAnsi" w:hAnsiTheme="majorHAnsi" w:cstheme="majorHAnsi"/>
-        </w:rPr>
-        <w:t xml:space="preserve"> loss:</w:t>
+        <w:t>The generation process minimizes composite loss:</w:t>
       </w:r>
     </w:p>
     <w:p>
       <w:pPr>
-        <w:spacing w:after="0"/>
+        <w:spacing w:before="240"/>
         <w:ind w:left="360"/>
         <w:rPr>
           <w:rFonts w:asciiTheme="majorHAnsi" w:hAnsiTheme="majorHAnsi" w:cstheme="majorHAnsi"/>
@@ -2593,6 +2624,7 @@
         <w:rPr>
           <w:rFonts w:asciiTheme="majorHAnsi" w:hAnsiTheme="majorHAnsi" w:cstheme="majorHAnsi"/>
         </w:rPr>
+        <w:lastRenderedPageBreak/>
         <w:t>L</w:t>
       </w:r>
       <w:r>
@@ -2658,6 +2690,2034 @@
     </w:p>
     <w:p>
       <w:pPr>
+        <w:pStyle w:val="Heading2"/>
+        <w:numPr>
+          <w:ilvl w:val="1"/>
+          <w:numId w:val="36"/>
+        </w:numPr>
+      </w:pPr>
+      <w:r>
+        <w:t>Mathematical and Formal Modeling</w:t>
+      </w:r>
+    </w:p>
+    <w:p>
+      <w:pPr>
+        <w:ind w:left="360"/>
+        <w:jc w:val="both"/>
+        <w:rPr>
+          <w:rFonts w:asciiTheme="majorHAnsi" w:hAnsiTheme="majorHAnsi" w:cstheme="majorHAnsi"/>
+        </w:rPr>
+      </w:pPr>
+      <w:r>
+        <w:rPr>
+          <w:rFonts w:asciiTheme="majorHAnsi" w:hAnsiTheme="majorHAnsi" w:cstheme="majorHAnsi"/>
+        </w:rPr>
+        <w:t>To formally describe the experimental process, both the knowledge extraction and question generation components are defined as mathematical functions within a unified optimization framework.</w:t>
+      </w:r>
+    </w:p>
+    <w:p>
+      <w:pPr>
+        <w:pStyle w:val="Heading3"/>
+        <w:numPr>
+          <w:ilvl w:val="2"/>
+          <w:numId w:val="36"/>
+        </w:numPr>
+      </w:pPr>
+      <w:r>
+        <w:t>Knowledge Extraction Model</w:t>
+      </w:r>
+      <w:r>
+        <w:t xml:space="preserve"> </w:t>
+      </w:r>
+    </w:p>
+    <w:p>
+      <w:pPr>
+        <w:spacing w:after="0"/>
+        <w:ind w:left="360"/>
+        <w:rPr>
+          <w:rFonts w:asciiTheme="majorHAnsi" w:hAnsiTheme="majorHAnsi" w:cstheme="majorHAnsi"/>
+        </w:rPr>
+      </w:pPr>
+      <w:r>
+        <w:rPr>
+          <w:rFonts w:asciiTheme="majorHAnsi" w:hAnsiTheme="majorHAnsi" w:cstheme="majorHAnsi"/>
+        </w:rPr>
+        <w:t>The knowledge extraction process transforms raw educational text into a structured knowledge graph.</w:t>
+      </w:r>
+      <w:r>
+        <w:rPr>
+          <w:rFonts w:asciiTheme="majorHAnsi" w:hAnsiTheme="majorHAnsi" w:cstheme="majorHAnsi"/>
+        </w:rPr>
+        <w:br/>
+        <w:t xml:space="preserve">Given an educational document </w:t>
+      </w:r>
+      <m:oMath>
+        <m:r>
+          <w:rPr>
+            <w:rFonts w:ascii="Cambria Math" w:hAnsi="Cambria Math" w:cstheme="majorHAnsi"/>
+          </w:rPr>
+          <m:t>d</m:t>
+        </m:r>
+      </m:oMath>
+      <w:r>
+        <w:rPr>
+          <w:rFonts w:asciiTheme="majorHAnsi" w:hAnsiTheme="majorHAnsi" w:cstheme="majorHAnsi"/>
+        </w:rPr>
+        <w:t>, the extraction function is defined as:</w:t>
+      </w:r>
+    </w:p>
+    <w:p>
+      <w:pPr>
+        <w:spacing w:before="240"/>
+        <w:ind w:left="360"/>
+        <w:rPr>
+          <w:rFonts w:asciiTheme="majorHAnsi" w:hAnsiTheme="majorHAnsi" w:cstheme="majorHAnsi"/>
+        </w:rPr>
+      </w:pPr>
+      <m:oMathPara>
+        <m:oMath>
+          <m:r>
+            <w:rPr>
+              <w:rFonts w:ascii="Cambria Math" w:hAnsi="Cambria Math" w:cstheme="majorHAnsi"/>
+            </w:rPr>
+            <m:t>E</m:t>
+          </m:r>
+          <m:d>
+            <m:dPr>
+              <m:ctrlPr>
+                <w:rPr>
+                  <w:rFonts w:ascii="Cambria Math" w:hAnsi="Cambria Math" w:cstheme="majorHAnsi"/>
+                  <w:i/>
+                </w:rPr>
+              </m:ctrlPr>
+            </m:dPr>
+            <m:e>
+              <m:r>
+                <w:rPr>
+                  <w:rFonts w:ascii="Cambria Math" w:hAnsi="Cambria Math" w:cstheme="majorHAnsi"/>
+                </w:rPr>
+                <m:t>d;</m:t>
+              </m:r>
+              <m:sSub>
+                <m:sSubPr>
+                  <m:ctrlPr>
+                    <w:rPr>
+                      <w:rFonts w:ascii="Cambria Math" w:hAnsi="Cambria Math" w:cstheme="majorHAnsi"/>
+                      <w:i/>
+                    </w:rPr>
+                  </m:ctrlPr>
+                </m:sSubPr>
+                <m:e>
+                  <m:r>
+                    <w:rPr>
+                      <w:rFonts w:ascii="Cambria Math" w:hAnsi="Cambria Math" w:cstheme="majorHAnsi"/>
+                    </w:rPr>
+                    <m:t>θ</m:t>
+                  </m:r>
+                </m:e>
+                <m:sub>
+                  <m:r>
+                    <w:rPr>
+                      <w:rFonts w:ascii="Cambria Math" w:hAnsi="Cambria Math" w:cstheme="majorHAnsi"/>
+                    </w:rPr>
+                    <m:t>E</m:t>
+                  </m:r>
+                </m:sub>
+              </m:sSub>
+            </m:e>
+          </m:d>
+          <m:r>
+            <w:rPr>
+              <w:rFonts w:ascii="Cambria Math" w:hAnsi="Cambria Math" w:cstheme="majorHAnsi"/>
+            </w:rPr>
+            <m:t>→G=(V, E, L)</m:t>
+          </m:r>
+        </m:oMath>
+      </m:oMathPara>
+    </w:p>
+    <w:p>
+      <w:pPr>
+        <w:spacing w:after="0"/>
+        <w:ind w:left="360"/>
+        <w:rPr>
+          <w:rFonts w:asciiTheme="majorHAnsi" w:hAnsiTheme="majorHAnsi" w:cstheme="majorHAnsi"/>
+        </w:rPr>
+      </w:pPr>
+      <w:r>
+        <w:rPr>
+          <w:rFonts w:asciiTheme="majorHAnsi" w:hAnsiTheme="majorHAnsi" w:cstheme="majorHAnsi"/>
+        </w:rPr>
+        <w:t>where:</w:t>
+      </w:r>
+    </w:p>
+    <w:p>
+      <w:pPr>
+        <w:pStyle w:val="ListParagraph"/>
+        <w:numPr>
+          <w:ilvl w:val="0"/>
+          <w:numId w:val="51"/>
+        </w:numPr>
+        <w:spacing w:after="0"/>
+        <w:rPr>
+          <w:rFonts w:asciiTheme="majorHAnsi" w:hAnsiTheme="majorHAnsi" w:cstheme="majorHAnsi"/>
+        </w:rPr>
+      </w:pPr>
+      <w:r>
+        <w:rPr>
+          <w:rFonts w:asciiTheme="majorHAnsi" w:hAnsiTheme="majorHAnsi" w:cstheme="majorHAnsi"/>
+        </w:rPr>
+        <w:t>V: set of extracted entities (concepts)</w:t>
+      </w:r>
+    </w:p>
+    <w:p>
+      <w:pPr>
+        <w:pStyle w:val="ListParagraph"/>
+        <w:numPr>
+          <w:ilvl w:val="0"/>
+          <w:numId w:val="51"/>
+        </w:numPr>
+        <w:rPr>
+          <w:rFonts w:asciiTheme="majorHAnsi" w:hAnsiTheme="majorHAnsi" w:cstheme="majorHAnsi"/>
+        </w:rPr>
+      </w:pPr>
+      <w:r>
+        <w:rPr>
+          <w:rFonts w:asciiTheme="majorHAnsi" w:hAnsiTheme="majorHAnsi" w:cstheme="majorHAnsi"/>
+        </w:rPr>
+        <w:t>E: set of semantic relations between entities</w:t>
+      </w:r>
+    </w:p>
+    <w:p>
+      <w:pPr>
+        <w:pStyle w:val="ListParagraph"/>
+        <w:numPr>
+          <w:ilvl w:val="0"/>
+          <w:numId w:val="51"/>
+        </w:numPr>
+        <w:spacing w:after="0"/>
+        <w:rPr>
+          <w:rFonts w:asciiTheme="majorHAnsi" w:hAnsiTheme="majorHAnsi" w:cstheme="majorHAnsi"/>
+        </w:rPr>
+      </w:pPr>
+      <w:r>
+        <w:rPr>
+          <w:rFonts w:asciiTheme="majorHAnsi" w:hAnsiTheme="majorHAnsi" w:cstheme="majorHAnsi"/>
+        </w:rPr>
+        <w:t xml:space="preserve">L: labels or attributes </w:t>
+      </w:r>
+      <w:r>
+        <w:rPr>
+          <w:rFonts w:asciiTheme="majorHAnsi" w:hAnsiTheme="majorHAnsi" w:cstheme="majorHAnsi"/>
+        </w:rPr>
+        <w:t>describing nodes and relations</w:t>
+      </w:r>
+    </w:p>
+    <w:p>
+      <w:pPr>
+        <w:spacing w:after="0"/>
+        <w:ind w:left="360"/>
+        <w:rPr>
+          <w:rFonts w:asciiTheme="majorHAnsi" w:hAnsiTheme="majorHAnsi" w:cstheme="majorHAnsi"/>
+        </w:rPr>
+      </w:pPr>
+      <w:r>
+        <w:rPr>
+          <w:rFonts w:asciiTheme="majorHAnsi" w:hAnsiTheme="majorHAnsi" w:cstheme="majorHAnsi"/>
+        </w:rPr>
+        <w:t>Each candidate triple t = (h, r, t) – composed of a head, relation, and tail – is assigned a confidence score:</w:t>
+      </w:r>
+    </w:p>
+    <w:p>
+      <w:pPr>
+        <w:spacing w:before="240"/>
+        <w:ind w:left="360"/>
+        <w:rPr>
+          <w:rFonts w:asciiTheme="majorHAnsi" w:hAnsiTheme="majorHAnsi" w:cstheme="majorHAnsi"/>
+        </w:rPr>
+      </w:pPr>
+      <m:oMathPara>
+        <m:oMath>
+          <m:sSub>
+            <m:sSubPr>
+              <m:ctrlPr>
+                <w:rPr>
+                  <w:rFonts w:ascii="Cambria Math" w:hAnsi="Cambria Math" w:cstheme="majorHAnsi"/>
+                  <w:i/>
+                </w:rPr>
+              </m:ctrlPr>
+            </m:sSubPr>
+            <m:e>
+              <m:r>
+                <w:rPr>
+                  <w:rFonts w:ascii="Cambria Math" w:hAnsi="Cambria Math" w:cstheme="majorHAnsi"/>
+                </w:rPr>
+                <m:t>s</m:t>
+              </m:r>
+            </m:e>
+            <m:sub>
+              <m:r>
+                <w:rPr>
+                  <w:rFonts w:ascii="Cambria Math" w:hAnsi="Cambria Math" w:cstheme="majorHAnsi"/>
+                </w:rPr>
+                <m:t>t</m:t>
+              </m:r>
+            </m:sub>
+          </m:sSub>
+          <m:r>
+            <w:rPr>
+              <w:rFonts w:ascii="Cambria Math" w:hAnsi="Cambria Math" w:cstheme="majorHAnsi"/>
+            </w:rPr>
+            <m:t xml:space="preserve">= </m:t>
+          </m:r>
+          <m:sSub>
+            <m:sSubPr>
+              <m:ctrlPr>
+                <w:rPr>
+                  <w:rFonts w:ascii="Cambria Math" w:hAnsi="Cambria Math" w:cstheme="majorHAnsi"/>
+                  <w:i/>
+                </w:rPr>
+              </m:ctrlPr>
+            </m:sSubPr>
+            <m:e>
+              <m:r>
+                <w:rPr>
+                  <w:rFonts w:ascii="Cambria Math" w:hAnsi="Cambria Math" w:cstheme="majorHAnsi"/>
+                </w:rPr>
+                <m:t>f</m:t>
+              </m:r>
+            </m:e>
+            <m:sub>
+              <m:sSub>
+                <m:sSubPr>
+                  <m:ctrlPr>
+                    <w:rPr>
+                      <w:rFonts w:ascii="Cambria Math" w:hAnsi="Cambria Math" w:cstheme="majorHAnsi"/>
+                      <w:i/>
+                    </w:rPr>
+                  </m:ctrlPr>
+                </m:sSubPr>
+                <m:e>
+                  <m:r>
+                    <w:rPr>
+                      <w:rFonts w:ascii="Cambria Math" w:hAnsi="Cambria Math" w:cstheme="majorHAnsi"/>
+                    </w:rPr>
+                    <m:t>θ</m:t>
+                  </m:r>
+                </m:e>
+                <m:sub>
+                  <m:r>
+                    <w:rPr>
+                      <w:rFonts w:ascii="Cambria Math" w:hAnsi="Cambria Math" w:cstheme="majorHAnsi"/>
+                    </w:rPr>
+                    <m:t>E</m:t>
+                  </m:r>
+                </m:sub>
+              </m:sSub>
+            </m:sub>
+          </m:sSub>
+          <m:r>
+            <w:rPr>
+              <w:rFonts w:ascii="Cambria Math" w:hAnsi="Cambria Math" w:cstheme="majorHAnsi"/>
+            </w:rPr>
+            <m:t>(h, r, t)</m:t>
+          </m:r>
+        </m:oMath>
+      </m:oMathPara>
+    </w:p>
+    <w:p>
+      <w:pPr>
+        <w:spacing w:after="0"/>
+        <w:ind w:left="360"/>
+        <w:rPr>
+          <w:rFonts w:asciiTheme="majorHAnsi" w:hAnsiTheme="majorHAnsi" w:cstheme="majorHAnsi"/>
+        </w:rPr>
+      </w:pPr>
+      <w:r>
+        <w:rPr>
+          <w:rFonts w:asciiTheme="majorHAnsi" w:hAnsiTheme="majorHAnsi" w:cstheme="majorHAnsi"/>
+        </w:rPr>
+        <w:t>The model optimizes a binary cross-entropy loss over all extracted triples:</w:t>
+      </w:r>
+    </w:p>
+    <w:p>
+      <w:pPr>
+        <w:spacing w:before="240"/>
+        <w:ind w:left="360"/>
+        <w:rPr>
+          <w:rFonts w:asciiTheme="majorHAnsi" w:hAnsiTheme="majorHAnsi" w:cstheme="majorHAnsi"/>
+        </w:rPr>
+      </w:pPr>
+      <m:oMathPara>
+        <m:oMath>
+          <m:sSub>
+            <m:sSubPr>
+              <m:ctrlPr>
+                <w:rPr>
+                  <w:rFonts w:ascii="Cambria Math" w:hAnsi="Cambria Math" w:cstheme="majorHAnsi"/>
+                  <w:i/>
+                </w:rPr>
+              </m:ctrlPr>
+            </m:sSubPr>
+            <m:e>
+              <m:r>
+                <w:rPr>
+                  <w:rFonts w:ascii="Cambria Math" w:hAnsi="Cambria Math" w:cstheme="majorHAnsi"/>
+                </w:rPr>
+                <m:t>L</m:t>
+              </m:r>
+            </m:e>
+            <m:sub>
+              <m:r>
+                <w:rPr>
+                  <w:rFonts w:ascii="Cambria Math" w:hAnsi="Cambria Math" w:cstheme="majorHAnsi"/>
+                </w:rPr>
+                <m:t>E</m:t>
+              </m:r>
+            </m:sub>
+          </m:sSub>
+          <m:r>
+            <w:rPr>
+              <w:rFonts w:ascii="Cambria Math" w:hAnsi="Cambria Math" w:cstheme="majorHAnsi"/>
+            </w:rPr>
+            <m:t>= -</m:t>
+          </m:r>
+          <m:nary>
+            <m:naryPr>
+              <m:chr m:val="∑"/>
+              <m:limLoc m:val="undOvr"/>
+              <m:supHide m:val="1"/>
+              <m:ctrlPr>
+                <w:rPr>
+                  <w:rFonts w:ascii="Cambria Math" w:hAnsi="Cambria Math" w:cstheme="majorHAnsi"/>
+                </w:rPr>
+              </m:ctrlPr>
+            </m:naryPr>
+            <m:sub>
+              <m:r>
+                <w:rPr>
+                  <w:rFonts w:ascii="Cambria Math" w:hAnsi="Cambria Math" w:cstheme="majorHAnsi"/>
+                </w:rPr>
+                <m:t>t∈T</m:t>
+              </m:r>
+            </m:sub>
+            <m:sup/>
+            <m:e>
+              <m:r>
+                <w:rPr>
+                  <w:rFonts w:ascii="Cambria Math" w:hAnsi="Cambria Math" w:cstheme="majorHAnsi"/>
+                </w:rPr>
+                <m:t>[</m:t>
+              </m:r>
+              <m:sSub>
+                <m:sSubPr>
+                  <m:ctrlPr>
+                    <w:rPr>
+                      <w:rFonts w:ascii="Cambria Math" w:hAnsi="Cambria Math" w:cstheme="majorHAnsi"/>
+                      <w:i/>
+                    </w:rPr>
+                  </m:ctrlPr>
+                </m:sSubPr>
+                <m:e>
+                  <m:r>
+                    <w:rPr>
+                      <w:rFonts w:ascii="Cambria Math" w:hAnsi="Cambria Math" w:cstheme="majorHAnsi"/>
+                    </w:rPr>
+                    <m:t>y</m:t>
+                  </m:r>
+                </m:e>
+                <m:sub>
+                  <m:r>
+                    <w:rPr>
+                      <w:rFonts w:ascii="Cambria Math" w:hAnsi="Cambria Math" w:cstheme="majorHAnsi"/>
+                    </w:rPr>
+                    <m:t>t</m:t>
+                  </m:r>
+                </m:sub>
+              </m:sSub>
+              <m:func>
+                <m:funcPr>
+                  <m:ctrlPr>
+                    <w:rPr>
+                      <w:rFonts w:ascii="Cambria Math" w:hAnsi="Cambria Math" w:cstheme="majorHAnsi"/>
+                      <w:i/>
+                    </w:rPr>
+                  </m:ctrlPr>
+                </m:funcPr>
+                <m:fName>
+                  <m:r>
+                    <m:rPr>
+                      <m:sty m:val="p"/>
+                    </m:rPr>
+                    <w:rPr>
+                      <w:rFonts w:ascii="Cambria Math" w:hAnsi="Cambria Math" w:cstheme="majorHAnsi"/>
+                    </w:rPr>
+                    <m:t>log</m:t>
+                  </m:r>
+                </m:fName>
+                <m:e>
+                  <m:d>
+                    <m:dPr>
+                      <m:ctrlPr>
+                        <w:rPr>
+                          <w:rFonts w:ascii="Cambria Math" w:hAnsi="Cambria Math" w:cstheme="majorHAnsi"/>
+                          <w:i/>
+                        </w:rPr>
+                      </m:ctrlPr>
+                    </m:dPr>
+                    <m:e>
+                      <m:sSub>
+                        <m:sSubPr>
+                          <m:ctrlPr>
+                            <w:rPr>
+                              <w:rFonts w:ascii="Cambria Math" w:hAnsi="Cambria Math" w:cstheme="majorHAnsi"/>
+                              <w:i/>
+                            </w:rPr>
+                          </m:ctrlPr>
+                        </m:sSubPr>
+                        <m:e>
+                          <m:r>
+                            <w:rPr>
+                              <w:rFonts w:ascii="Cambria Math" w:hAnsi="Cambria Math" w:cstheme="majorHAnsi"/>
+                            </w:rPr>
+                            <m:t>s</m:t>
+                          </m:r>
+                        </m:e>
+                        <m:sub>
+                          <m:r>
+                            <w:rPr>
+                              <w:rFonts w:ascii="Cambria Math" w:hAnsi="Cambria Math" w:cstheme="majorHAnsi"/>
+                            </w:rPr>
+                            <m:t>t</m:t>
+                          </m:r>
+                        </m:sub>
+                      </m:sSub>
+                    </m:e>
+                  </m:d>
+                </m:e>
+              </m:func>
+              <m:r>
+                <w:rPr>
+                  <w:rFonts w:ascii="Cambria Math" w:hAnsi="Cambria Math" w:cstheme="majorHAnsi"/>
+                </w:rPr>
+                <m:t>+</m:t>
+              </m:r>
+              <m:d>
+                <m:dPr>
+                  <m:ctrlPr>
+                    <w:rPr>
+                      <w:rFonts w:ascii="Cambria Math" w:hAnsi="Cambria Math" w:cstheme="majorHAnsi"/>
+                      <w:i/>
+                    </w:rPr>
+                  </m:ctrlPr>
+                </m:dPr>
+                <m:e>
+                  <m:r>
+                    <w:rPr>
+                      <w:rFonts w:ascii="Cambria Math" w:hAnsi="Cambria Math" w:cstheme="majorHAnsi"/>
+                    </w:rPr>
+                    <m:t xml:space="preserve">1- </m:t>
+                  </m:r>
+                  <m:sSub>
+                    <m:sSubPr>
+                      <m:ctrlPr>
+                        <w:rPr>
+                          <w:rFonts w:ascii="Cambria Math" w:hAnsi="Cambria Math" w:cstheme="majorHAnsi"/>
+                          <w:i/>
+                        </w:rPr>
+                      </m:ctrlPr>
+                    </m:sSubPr>
+                    <m:e>
+                      <m:r>
+                        <w:rPr>
+                          <w:rFonts w:ascii="Cambria Math" w:hAnsi="Cambria Math" w:cstheme="majorHAnsi"/>
+                        </w:rPr>
+                        <m:t>y</m:t>
+                      </m:r>
+                    </m:e>
+                    <m:sub>
+                      <m:r>
+                        <w:rPr>
+                          <w:rFonts w:ascii="Cambria Math" w:hAnsi="Cambria Math" w:cstheme="majorHAnsi"/>
+                        </w:rPr>
+                        <m:t>t</m:t>
+                      </m:r>
+                    </m:sub>
+                  </m:sSub>
+                </m:e>
+              </m:d>
+              <m:func>
+                <m:funcPr>
+                  <m:ctrlPr>
+                    <w:rPr>
+                      <w:rFonts w:ascii="Cambria Math" w:hAnsi="Cambria Math" w:cstheme="majorHAnsi"/>
+                      <w:i/>
+                    </w:rPr>
+                  </m:ctrlPr>
+                </m:funcPr>
+                <m:fName>
+                  <m:r>
+                    <m:rPr>
+                      <m:sty m:val="p"/>
+                    </m:rPr>
+                    <w:rPr>
+                      <w:rFonts w:ascii="Cambria Math" w:hAnsi="Cambria Math" w:cstheme="majorHAnsi"/>
+                    </w:rPr>
+                    <m:t>log</m:t>
+                  </m:r>
+                </m:fName>
+                <m:e>
+                  <m:d>
+                    <m:dPr>
+                      <m:ctrlPr>
+                        <w:rPr>
+                          <w:rFonts w:ascii="Cambria Math" w:hAnsi="Cambria Math" w:cstheme="majorHAnsi"/>
+                          <w:i/>
+                        </w:rPr>
+                      </m:ctrlPr>
+                    </m:dPr>
+                    <m:e>
+                      <m:r>
+                        <w:rPr>
+                          <w:rFonts w:ascii="Cambria Math" w:hAnsi="Cambria Math" w:cstheme="majorHAnsi"/>
+                        </w:rPr>
+                        <m:t xml:space="preserve">1- </m:t>
+                      </m:r>
+                      <m:sSub>
+                        <m:sSubPr>
+                          <m:ctrlPr>
+                            <w:rPr>
+                              <w:rFonts w:ascii="Cambria Math" w:hAnsi="Cambria Math" w:cstheme="majorHAnsi"/>
+                              <w:i/>
+                            </w:rPr>
+                          </m:ctrlPr>
+                        </m:sSubPr>
+                        <m:e>
+                          <m:r>
+                            <w:rPr>
+                              <w:rFonts w:ascii="Cambria Math" w:hAnsi="Cambria Math" w:cstheme="majorHAnsi"/>
+                            </w:rPr>
+                            <m:t>s</m:t>
+                          </m:r>
+                        </m:e>
+                        <m:sub>
+                          <m:r>
+                            <w:rPr>
+                              <w:rFonts w:ascii="Cambria Math" w:hAnsi="Cambria Math" w:cstheme="majorHAnsi"/>
+                            </w:rPr>
+                            <m:t>t</m:t>
+                          </m:r>
+                        </m:sub>
+                      </m:sSub>
+                    </m:e>
+                  </m:d>
+                </m:e>
+              </m:func>
+              <m:r>
+                <w:rPr>
+                  <w:rFonts w:ascii="Cambria Math" w:hAnsi="Cambria Math" w:cstheme="majorHAnsi"/>
+                </w:rPr>
+                <m:t>]</m:t>
+              </m:r>
+            </m:e>
+          </m:nary>
+        </m:oMath>
+      </m:oMathPara>
+    </w:p>
+    <w:p>
+      <w:pPr>
+        <w:spacing w:after="0"/>
+        <w:ind w:left="360"/>
+        <w:rPr>
+          <w:rFonts w:cstheme="majorHAnsi"/>
+        </w:rPr>
+      </w:pPr>
+      <w:r>
+        <w:rPr>
+          <w:rFonts w:asciiTheme="majorHAnsi" w:hAnsiTheme="majorHAnsi" w:cstheme="majorHAnsi"/>
+        </w:rPr>
+        <w:t xml:space="preserve">where </w:t>
+      </w:r>
+      <w:proofErr w:type="spellStart"/>
+      <w:r>
+        <w:rPr>
+          <w:rFonts w:asciiTheme="majorHAnsi" w:hAnsiTheme="majorHAnsi" w:cstheme="majorHAnsi"/>
+        </w:rPr>
+        <w:t>y</w:t>
+      </w:r>
+      <w:r>
+        <w:rPr>
+          <w:rFonts w:asciiTheme="majorHAnsi" w:hAnsiTheme="majorHAnsi" w:cstheme="majorHAnsi"/>
+          <w:vertAlign w:val="subscript"/>
+        </w:rPr>
+        <w:t>t</w:t>
+      </w:r>
+      <w:proofErr w:type="spellEnd"/>
+      <w:r>
+        <w:rPr>
+          <w:rFonts w:asciiTheme="majorHAnsi" w:hAnsiTheme="majorHAnsi" w:cstheme="majorHAnsi"/>
+        </w:rPr>
+        <w:t xml:space="preserve"> </w:t>
+      </w:r>
+      <w:r>
+        <w:rPr>
+          <w:rFonts w:cstheme="majorHAnsi"/>
+        </w:rPr>
+        <w:t>∈</w:t>
+      </w:r>
+      <w:r>
+        <w:rPr>
+          <w:rFonts w:cstheme="majorHAnsi"/>
+        </w:rPr>
+        <w:t xml:space="preserve"> {0, 1} </w:t>
+      </w:r>
+      <w:r>
+        <w:rPr>
+          <w:rFonts w:asciiTheme="majorHAnsi" w:hAnsiTheme="majorHAnsi" w:cstheme="majorHAnsi"/>
+        </w:rPr>
+        <w:t>represents whether the triple is correct.</w:t>
+      </w:r>
+    </w:p>
+    <w:p>
+      <w:pPr>
+        <w:pStyle w:val="Heading3"/>
+        <w:numPr>
+          <w:ilvl w:val="2"/>
+          <w:numId w:val="36"/>
+        </w:numPr>
+      </w:pPr>
+      <w:r>
+        <w:t xml:space="preserve">Assessment Generation Model </w:t>
+      </w:r>
+    </w:p>
+    <w:p>
+      <w:pPr>
+        <w:spacing w:after="0"/>
+        <w:ind w:left="360"/>
+        <w:rPr>
+          <w:rFonts w:asciiTheme="majorHAnsi" w:hAnsiTheme="majorHAnsi" w:cstheme="majorHAnsi"/>
+        </w:rPr>
+      </w:pPr>
+      <w:r>
+        <w:rPr>
+          <w:rFonts w:asciiTheme="majorHAnsi" w:hAnsiTheme="majorHAnsi" w:cstheme="majorHAnsi"/>
+        </w:rPr>
+        <w:t>The assessment generation module produces questions using both the educational text and the extracted knowledge graph.</w:t>
+      </w:r>
+      <w:r>
+        <w:rPr>
+          <w:rFonts w:asciiTheme="majorHAnsi" w:hAnsiTheme="majorHAnsi" w:cstheme="majorHAnsi"/>
+        </w:rPr>
+        <w:t xml:space="preserve"> </w:t>
+      </w:r>
+      <w:r>
+        <w:rPr>
+          <w:rFonts w:asciiTheme="majorHAnsi" w:hAnsiTheme="majorHAnsi" w:cstheme="majorHAnsi"/>
+        </w:rPr>
+        <w:t>The generation function is defined as:</w:t>
+      </w:r>
+    </w:p>
+    <w:p>
+      <w:pPr>
+        <w:spacing w:before="240"/>
+        <w:ind w:left="360"/>
+        <w:rPr>
+          <w:rFonts w:asciiTheme="majorHAnsi" w:hAnsiTheme="majorHAnsi" w:cstheme="majorHAnsi"/>
+        </w:rPr>
+      </w:pPr>
+      <m:oMathPara>
+        <m:oMath>
+          <m:r>
+            <w:rPr>
+              <w:rFonts w:ascii="Cambria Math" w:hAnsi="Cambria Math" w:cstheme="majorHAnsi"/>
+            </w:rPr>
+            <m:t>Q</m:t>
+          </m:r>
+          <m:d>
+            <m:dPr>
+              <m:ctrlPr>
+                <w:rPr>
+                  <w:rFonts w:ascii="Cambria Math" w:hAnsi="Cambria Math" w:cstheme="majorHAnsi"/>
+                  <w:i/>
+                </w:rPr>
+              </m:ctrlPr>
+            </m:dPr>
+            <m:e>
+              <m:r>
+                <w:rPr>
+                  <w:rFonts w:ascii="Cambria Math" w:hAnsi="Cambria Math" w:cstheme="majorHAnsi"/>
+                </w:rPr>
+                <m:t xml:space="preserve">d, G; </m:t>
+              </m:r>
+              <m:sSub>
+                <m:sSubPr>
+                  <m:ctrlPr>
+                    <w:rPr>
+                      <w:rFonts w:ascii="Cambria Math" w:hAnsi="Cambria Math" w:cstheme="majorHAnsi"/>
+                      <w:i/>
+                    </w:rPr>
+                  </m:ctrlPr>
+                </m:sSubPr>
+                <m:e>
+                  <m:r>
+                    <w:rPr>
+                      <w:rFonts w:ascii="Cambria Math" w:hAnsi="Cambria Math" w:cstheme="majorHAnsi"/>
+                    </w:rPr>
+                    <m:t>θ</m:t>
+                  </m:r>
+                </m:e>
+                <m:sub>
+                  <m:r>
+                    <w:rPr>
+                      <w:rFonts w:ascii="Cambria Math" w:hAnsi="Cambria Math" w:cstheme="majorHAnsi"/>
+                    </w:rPr>
+                    <m:t>Q</m:t>
+                  </m:r>
+                </m:sub>
+              </m:sSub>
+            </m:e>
+          </m:d>
+          <m:r>
+            <w:rPr>
+              <w:rFonts w:ascii="Cambria Math" w:hAnsi="Cambria Math" w:cstheme="majorHAnsi"/>
+            </w:rPr>
+            <m:t xml:space="preserve">→ </m:t>
+          </m:r>
+          <m:acc>
+            <m:accPr>
+              <m:ctrlPr>
+                <w:rPr>
+                  <w:rFonts w:ascii="Cambria Math" w:hAnsi="Cambria Math" w:cstheme="majorHAnsi"/>
+                  <w:i/>
+                </w:rPr>
+              </m:ctrlPr>
+            </m:accPr>
+            <m:e>
+              <m:r>
+                <w:rPr>
+                  <w:rFonts w:ascii="Cambria Math" w:hAnsi="Cambria Math" w:cstheme="majorHAnsi"/>
+                </w:rPr>
+                <m:t>Q</m:t>
+              </m:r>
+            </m:e>
+          </m:acc>
+        </m:oMath>
+      </m:oMathPara>
+    </w:p>
+    <w:p>
+      <w:pPr>
+        <w:spacing w:after="0"/>
+        <w:ind w:left="360"/>
+        <w:rPr>
+          <w:rFonts w:asciiTheme="majorHAnsi" w:hAnsiTheme="majorHAnsi" w:cstheme="majorHAnsi"/>
+        </w:rPr>
+      </w:pPr>
+      <w:r>
+        <w:rPr>
+          <w:rFonts w:asciiTheme="majorHAnsi" w:hAnsiTheme="majorHAnsi" w:cstheme="majorHAnsi"/>
+        </w:rPr>
+        <w:t xml:space="preserve">where </w:t>
+      </w:r>
+      <w:r>
+        <w:rPr>
+          <w:rFonts w:asciiTheme="majorHAnsi" w:hAnsiTheme="majorHAnsi" w:cstheme="majorHAnsi"/>
+        </w:rPr>
+        <w:t>Ǭ = {</w:t>
+      </w:r>
+      <w:r>
+        <w:rPr>
+          <w:rFonts w:asciiTheme="majorHAnsi" w:hAnsiTheme="majorHAnsi" w:cstheme="majorHAnsi"/>
+        </w:rPr>
+        <w:t>q</w:t>
+      </w:r>
+      <w:proofErr w:type="gramStart"/>
+      <w:r>
+        <w:rPr>
+          <w:rFonts w:asciiTheme="majorHAnsi" w:hAnsiTheme="majorHAnsi" w:cstheme="majorHAnsi"/>
+          <w:vertAlign w:val="subscript"/>
+        </w:rPr>
+        <w:t>1</w:t>
+      </w:r>
+      <w:r>
+        <w:rPr>
+          <w:rFonts w:asciiTheme="majorHAnsi" w:hAnsiTheme="majorHAnsi" w:cstheme="majorHAnsi"/>
+        </w:rPr>
+        <w:t>,q</w:t>
+      </w:r>
+      <w:proofErr w:type="gramEnd"/>
+      <w:r>
+        <w:rPr>
+          <w:rFonts w:asciiTheme="majorHAnsi" w:hAnsiTheme="majorHAnsi" w:cstheme="majorHAnsi"/>
+          <w:vertAlign w:val="subscript"/>
+        </w:rPr>
+        <w:t>2</w:t>
+      </w:r>
+      <w:r>
+        <w:rPr>
+          <w:rFonts w:asciiTheme="majorHAnsi" w:hAnsiTheme="majorHAnsi" w:cstheme="majorHAnsi"/>
+        </w:rPr>
+        <w:t>, …, q</w:t>
+      </w:r>
+      <w:r>
+        <w:rPr>
+          <w:rFonts w:asciiTheme="majorHAnsi" w:hAnsiTheme="majorHAnsi" w:cstheme="majorHAnsi"/>
+          <w:vertAlign w:val="subscript"/>
+        </w:rPr>
+        <w:t>n</w:t>
+      </w:r>
+      <w:r>
+        <w:rPr>
+          <w:rFonts w:asciiTheme="majorHAnsi" w:hAnsiTheme="majorHAnsi" w:cstheme="majorHAnsi"/>
+        </w:rPr>
+        <w:t xml:space="preserve">} </w:t>
+      </w:r>
+      <w:r>
+        <w:rPr>
+          <w:rFonts w:asciiTheme="majorHAnsi" w:hAnsiTheme="majorHAnsi" w:cstheme="majorHAnsi"/>
+        </w:rPr>
+        <w:t>represents the generated set of questions.</w:t>
+      </w:r>
+    </w:p>
+    <w:p>
+      <w:pPr>
+        <w:spacing w:after="0"/>
+        <w:ind w:left="360"/>
+        <w:rPr>
+          <w:rFonts w:asciiTheme="majorHAnsi" w:hAnsiTheme="majorHAnsi" w:cstheme="majorHAnsi"/>
+        </w:rPr>
+      </w:pPr>
+      <w:r>
+        <w:rPr>
+          <w:rFonts w:asciiTheme="majorHAnsi" w:hAnsiTheme="majorHAnsi" w:cstheme="majorHAnsi"/>
+        </w:rPr>
+        <w:t>Each question is conditioned on:</w:t>
+      </w:r>
+    </w:p>
+    <w:p>
+      <w:pPr>
+        <w:numPr>
+          <w:ilvl w:val="0"/>
+          <w:numId w:val="52"/>
+        </w:numPr>
+        <w:spacing w:after="0"/>
+        <w:rPr>
+          <w:rFonts w:asciiTheme="majorHAnsi" w:hAnsiTheme="majorHAnsi" w:cstheme="majorHAnsi"/>
+        </w:rPr>
+      </w:pPr>
+      <w:r>
+        <w:rPr>
+          <w:rFonts w:asciiTheme="majorHAnsi" w:hAnsiTheme="majorHAnsi" w:cstheme="majorHAnsi"/>
+        </w:rPr>
+        <w:t xml:space="preserve">text embeddings </w:t>
+      </w:r>
+      <m:oMath>
+        <m:r>
+          <w:rPr>
+            <w:rFonts w:ascii="Cambria Math" w:hAnsi="Cambria Math" w:cstheme="majorHAnsi"/>
+          </w:rPr>
+          <m:t xml:space="preserve"> </m:t>
+        </m:r>
+        <m:sSub>
+          <m:sSubPr>
+            <m:ctrlPr>
+              <w:rPr>
+                <w:rFonts w:ascii="Cambria Math" w:hAnsi="Cambria Math" w:cstheme="majorHAnsi"/>
+              </w:rPr>
+            </m:ctrlPr>
+          </m:sSubPr>
+          <m:e>
+            <m:r>
+              <w:rPr>
+                <w:rFonts w:ascii="Cambria Math" w:hAnsi="Cambria Math" w:cstheme="majorHAnsi"/>
+              </w:rPr>
+              <m:t>h</m:t>
+            </m:r>
+          </m:e>
+          <m:sub>
+            <m:r>
+              <w:rPr>
+                <w:rFonts w:ascii="Cambria Math" w:hAnsi="Cambria Math" w:cstheme="majorHAnsi"/>
+              </w:rPr>
+              <m:t>T</m:t>
+            </m:r>
+          </m:sub>
+        </m:sSub>
+        <m:r>
+          <w:rPr>
+            <w:rFonts w:ascii="Cambria Math" w:hAnsi="Cambria Math" w:cstheme="majorHAnsi"/>
+          </w:rPr>
+          <m:t xml:space="preserve"> </m:t>
+        </m:r>
+      </m:oMath>
+      <w:r>
+        <w:rPr>
+          <w:rFonts w:asciiTheme="majorHAnsi" w:hAnsiTheme="majorHAnsi" w:cstheme="majorHAnsi"/>
+        </w:rPr>
+        <w:t>from the input text</w:t>
+      </w:r>
+    </w:p>
+    <w:p>
+      <w:pPr>
+        <w:numPr>
+          <w:ilvl w:val="0"/>
+          <w:numId w:val="52"/>
+        </w:numPr>
+        <w:spacing w:after="0"/>
+        <w:rPr>
+          <w:rFonts w:asciiTheme="majorHAnsi" w:hAnsiTheme="majorHAnsi" w:cstheme="majorHAnsi"/>
+        </w:rPr>
+      </w:pPr>
+      <w:r>
+        <w:rPr>
+          <w:rFonts w:asciiTheme="majorHAnsi" w:hAnsiTheme="majorHAnsi" w:cstheme="majorHAnsi"/>
+        </w:rPr>
+        <w:t>graph embeddings</w:t>
+      </w:r>
+      <w:r>
+        <w:rPr>
+          <w:rFonts w:asciiTheme="majorHAnsi" w:hAnsiTheme="majorHAnsi" w:cstheme="majorHAnsi"/>
+        </w:rPr>
+        <w:t xml:space="preserve"> </w:t>
+      </w:r>
+      <w:r>
+        <w:rPr>
+          <w:rFonts w:asciiTheme="majorHAnsi" w:hAnsiTheme="majorHAnsi" w:cstheme="majorHAnsi"/>
+        </w:rPr>
+        <w:t xml:space="preserve"> </w:t>
+      </w:r>
+      <m:oMath>
+        <m:sSub>
+          <m:sSubPr>
+            <m:ctrlPr>
+              <w:rPr>
+                <w:rFonts w:ascii="Cambria Math" w:hAnsi="Cambria Math" w:cstheme="majorHAnsi"/>
+              </w:rPr>
+            </m:ctrlPr>
+          </m:sSubPr>
+          <m:e>
+            <m:r>
+              <w:rPr>
+                <w:rFonts w:ascii="Cambria Math" w:hAnsi="Cambria Math" w:cstheme="majorHAnsi"/>
+              </w:rPr>
+              <m:t>h</m:t>
+            </m:r>
+          </m:e>
+          <m:sub>
+            <m:r>
+              <w:rPr>
+                <w:rFonts w:ascii="Cambria Math" w:hAnsi="Cambria Math" w:cstheme="majorHAnsi"/>
+              </w:rPr>
+              <m:t xml:space="preserve">G </m:t>
+            </m:r>
+          </m:sub>
+        </m:sSub>
+      </m:oMath>
+      <w:r>
+        <w:rPr>
+          <w:rFonts w:asciiTheme="majorHAnsi" w:hAnsiTheme="majorHAnsi" w:cstheme="majorHAnsi"/>
+        </w:rPr>
+        <w:t>from the knowledge graph</w:t>
+      </w:r>
+    </w:p>
+    <w:p>
+      <w:pPr>
+        <w:spacing w:after="0"/>
+        <w:ind w:left="360"/>
+        <w:rPr>
+          <w:rFonts w:asciiTheme="majorHAnsi" w:hAnsiTheme="majorHAnsi" w:cstheme="majorHAnsi"/>
+        </w:rPr>
+      </w:pPr>
+      <w:r>
+        <w:rPr>
+          <w:rFonts w:asciiTheme="majorHAnsi" w:hAnsiTheme="majorHAnsi" w:cstheme="majorHAnsi"/>
+        </w:rPr>
+        <w:t>A mutual attention mechanism aligns these two sources of information:</w:t>
+      </w:r>
+    </w:p>
+    <w:p>
+      <w:pPr>
+        <w:spacing w:before="240"/>
+        <w:ind w:left="360"/>
+        <w:rPr>
+          <w:rFonts w:asciiTheme="majorHAnsi" w:hAnsiTheme="majorHAnsi" w:cstheme="majorHAnsi"/>
+        </w:rPr>
+      </w:pPr>
+      <m:oMathPara>
+        <m:oMath>
+          <m:r>
+            <w:rPr>
+              <w:rFonts w:ascii="Cambria Math" w:hAnsi="Cambria Math" w:cstheme="majorHAnsi"/>
+            </w:rPr>
+            <m:t>H=Attn(</m:t>
+          </m:r>
+          <m:sSub>
+            <m:sSubPr>
+              <m:ctrlPr>
+                <w:rPr>
+                  <w:rFonts w:ascii="Cambria Math" w:hAnsi="Cambria Math" w:cstheme="majorHAnsi"/>
+                  <w:i/>
+                </w:rPr>
+              </m:ctrlPr>
+            </m:sSubPr>
+            <m:e>
+              <m:r>
+                <w:rPr>
+                  <w:rFonts w:ascii="Cambria Math" w:hAnsi="Cambria Math" w:cstheme="majorHAnsi"/>
+                </w:rPr>
+                <m:t>h</m:t>
+              </m:r>
+            </m:e>
+            <m:sub>
+              <m:r>
+                <w:rPr>
+                  <w:rFonts w:ascii="Cambria Math" w:hAnsi="Cambria Math" w:cstheme="majorHAnsi"/>
+                </w:rPr>
+                <m:t>T</m:t>
+              </m:r>
+            </m:sub>
+          </m:sSub>
+          <m:r>
+            <w:rPr>
+              <w:rFonts w:ascii="Cambria Math" w:hAnsi="Cambria Math" w:cstheme="majorHAnsi"/>
+            </w:rPr>
+            <m:t xml:space="preserve">, </m:t>
+          </m:r>
+          <m:sSub>
+            <m:sSubPr>
+              <m:ctrlPr>
+                <w:rPr>
+                  <w:rFonts w:ascii="Cambria Math" w:hAnsi="Cambria Math" w:cstheme="majorHAnsi"/>
+                  <w:i/>
+                </w:rPr>
+              </m:ctrlPr>
+            </m:sSubPr>
+            <m:e>
+              <m:r>
+                <w:rPr>
+                  <w:rFonts w:ascii="Cambria Math" w:hAnsi="Cambria Math" w:cstheme="majorHAnsi"/>
+                </w:rPr>
+                <m:t>h</m:t>
+              </m:r>
+            </m:e>
+            <m:sub>
+              <m:r>
+                <w:rPr>
+                  <w:rFonts w:ascii="Cambria Math" w:hAnsi="Cambria Math" w:cstheme="majorHAnsi"/>
+                </w:rPr>
+                <m:t>G</m:t>
+              </m:r>
+            </m:sub>
+          </m:sSub>
+          <m:r>
+            <w:rPr>
+              <w:rFonts w:ascii="Cambria Math" w:hAnsi="Cambria Math" w:cstheme="majorHAnsi"/>
+            </w:rPr>
+            <m:t>)</m:t>
+          </m:r>
+        </m:oMath>
+      </m:oMathPara>
+    </w:p>
+    <w:p>
+      <w:pPr>
+        <w:spacing w:before="240"/>
+        <w:ind w:left="360"/>
+        <w:rPr>
+          <w:rFonts w:asciiTheme="majorHAnsi" w:hAnsiTheme="majorHAnsi" w:cstheme="majorHAnsi"/>
+        </w:rPr>
+      </w:pPr>
+      <w:r>
+        <w:rPr>
+          <w:rFonts w:asciiTheme="majorHAnsi" w:hAnsiTheme="majorHAnsi" w:cstheme="majorHAnsi"/>
+        </w:rPr>
+        <w:t xml:space="preserve">A neural decoder then generates the final question sequence by minimizing the </w:t>
+      </w:r>
+      <w:r>
+        <w:rPr>
+          <w:rFonts w:asciiTheme="majorHAnsi" w:hAnsiTheme="majorHAnsi" w:cstheme="majorHAnsi"/>
+          <w:b/>
+          <w:bCs/>
+        </w:rPr>
+        <w:t>sequence generation loss</w:t>
+      </w:r>
+      <w:r>
+        <w:rPr>
+          <w:rFonts w:asciiTheme="majorHAnsi" w:hAnsiTheme="majorHAnsi" w:cstheme="majorHAnsi"/>
+        </w:rPr>
+        <w:t>:</w:t>
+      </w:r>
+    </w:p>
+    <w:p>
+      <w:pPr>
+        <w:spacing w:before="240"/>
+        <w:ind w:left="360"/>
+        <w:rPr>
+          <w:rFonts w:asciiTheme="majorHAnsi" w:hAnsiTheme="majorHAnsi" w:cstheme="majorHAnsi"/>
+        </w:rPr>
+      </w:pPr>
+      <m:oMathPara>
+        <m:oMath>
+          <m:sSub>
+            <m:sSubPr>
+              <m:ctrlPr>
+                <w:rPr>
+                  <w:rFonts w:ascii="Cambria Math" w:hAnsi="Cambria Math" w:cstheme="majorHAnsi"/>
+                  <w:i/>
+                </w:rPr>
+              </m:ctrlPr>
+            </m:sSubPr>
+            <m:e>
+              <m:r>
+                <w:rPr>
+                  <w:rFonts w:ascii="Cambria Math" w:hAnsi="Cambria Math" w:cstheme="majorHAnsi"/>
+                </w:rPr>
+                <m:t>L</m:t>
+              </m:r>
+            </m:e>
+            <m:sub>
+              <m:r>
+                <w:rPr>
+                  <w:rFonts w:ascii="Cambria Math" w:hAnsi="Cambria Math" w:cstheme="majorHAnsi"/>
+                </w:rPr>
+                <m:t>Q</m:t>
+              </m:r>
+            </m:sub>
+          </m:sSub>
+          <m:r>
+            <w:rPr>
+              <w:rFonts w:ascii="Cambria Math" w:hAnsi="Cambria Math" w:cstheme="majorHAnsi"/>
+            </w:rPr>
+            <m:t>= -</m:t>
+          </m:r>
+          <m:nary>
+            <m:naryPr>
+              <m:chr m:val="∑"/>
+              <m:limLoc m:val="undOvr"/>
+              <m:ctrlPr>
+                <w:rPr>
+                  <w:rFonts w:ascii="Cambria Math" w:hAnsi="Cambria Math" w:cstheme="majorHAnsi"/>
+                  <w:i/>
+                </w:rPr>
+              </m:ctrlPr>
+            </m:naryPr>
+            <m:sub>
+              <m:r>
+                <w:rPr>
+                  <w:rFonts w:ascii="Cambria Math" w:hAnsi="Cambria Math" w:cstheme="majorHAnsi"/>
+                </w:rPr>
+                <m:t>t=1</m:t>
+              </m:r>
+            </m:sub>
+            <m:sup>
+              <m:r>
+                <w:rPr>
+                  <w:rFonts w:ascii="Cambria Math" w:hAnsi="Cambria Math" w:cstheme="majorHAnsi"/>
+                </w:rPr>
+                <m:t>T</m:t>
+              </m:r>
+            </m:sup>
+            <m:e>
+              <m:func>
+                <m:funcPr>
+                  <m:ctrlPr>
+                    <w:rPr>
+                      <w:rFonts w:ascii="Cambria Math" w:hAnsi="Cambria Math" w:cstheme="majorHAnsi"/>
+                      <w:i/>
+                    </w:rPr>
+                  </m:ctrlPr>
+                </m:funcPr>
+                <m:fName>
+                  <m:r>
+                    <m:rPr>
+                      <m:sty m:val="p"/>
+                    </m:rPr>
+                    <w:rPr>
+                      <w:rFonts w:ascii="Cambria Math" w:hAnsi="Cambria Math" w:cstheme="majorHAnsi"/>
+                    </w:rPr>
+                    <m:t>log</m:t>
+                  </m:r>
+                </m:fName>
+                <m:e>
+                  <m:r>
+                    <w:rPr>
+                      <w:rFonts w:ascii="Cambria Math" w:hAnsi="Cambria Math" w:cstheme="majorHAnsi"/>
+                    </w:rPr>
+                    <m:t>P(</m:t>
+                  </m:r>
+                  <m:sSub>
+                    <m:sSubPr>
+                      <m:ctrlPr>
+                        <w:rPr>
+                          <w:rFonts w:ascii="Cambria Math" w:hAnsi="Cambria Math" w:cstheme="majorHAnsi"/>
+                          <w:i/>
+                        </w:rPr>
+                      </m:ctrlPr>
+                    </m:sSubPr>
+                    <m:e>
+                      <m:r>
+                        <w:rPr>
+                          <w:rFonts w:ascii="Cambria Math" w:hAnsi="Cambria Math" w:cstheme="majorHAnsi"/>
+                        </w:rPr>
+                        <m:t>q</m:t>
+                      </m:r>
+                    </m:e>
+                    <m:sub>
+                      <m:r>
+                        <w:rPr>
+                          <w:rFonts w:ascii="Cambria Math" w:hAnsi="Cambria Math" w:cstheme="majorHAnsi"/>
+                        </w:rPr>
+                        <m:t>t</m:t>
+                      </m:r>
+                    </m:sub>
+                  </m:sSub>
+                  <m:r>
+                    <w:rPr>
+                      <w:rFonts w:ascii="Cambria Math" w:hAnsi="Cambria Math" w:cstheme="majorHAnsi"/>
+                    </w:rPr>
+                    <m:t>|</m:t>
+                  </m:r>
+                  <m:sSub>
+                    <m:sSubPr>
+                      <m:ctrlPr>
+                        <w:rPr>
+                          <w:rFonts w:ascii="Cambria Math" w:hAnsi="Cambria Math" w:cstheme="majorHAnsi"/>
+                          <w:i/>
+                        </w:rPr>
+                      </m:ctrlPr>
+                    </m:sSubPr>
+                    <m:e>
+                      <m:r>
+                        <w:rPr>
+                          <w:rFonts w:ascii="Cambria Math" w:hAnsi="Cambria Math" w:cstheme="majorHAnsi"/>
+                        </w:rPr>
+                        <m:t>q</m:t>
+                      </m:r>
+                    </m:e>
+                    <m:sub>
+                      <m:r>
+                        <w:rPr>
+                          <w:rFonts w:ascii="Cambria Math" w:hAnsi="Cambria Math" w:cstheme="majorHAnsi"/>
+                        </w:rPr>
+                        <m:t>&lt;t</m:t>
+                      </m:r>
+                    </m:sub>
+                  </m:sSub>
+                  <m:r>
+                    <w:rPr>
+                      <w:rFonts w:ascii="Cambria Math" w:hAnsi="Cambria Math" w:cstheme="majorHAnsi"/>
+                    </w:rPr>
+                    <m:t>, H)</m:t>
+                  </m:r>
+                </m:e>
+              </m:func>
+            </m:e>
+          </m:nary>
+        </m:oMath>
+      </m:oMathPara>
+    </w:p>
+    <w:p>
+      <w:pPr>
+        <w:pStyle w:val="Heading3"/>
+        <w:numPr>
+          <w:ilvl w:val="2"/>
+          <w:numId w:val="36"/>
+        </w:numPr>
+      </w:pPr>
+      <w:r>
+        <w:t xml:space="preserve">Joint Optimization Objective </w:t>
+      </w:r>
+    </w:p>
+    <w:p>
+      <w:pPr>
+        <w:spacing w:after="0"/>
+        <w:ind w:left="360"/>
+        <w:rPr>
+          <w:rFonts w:asciiTheme="majorHAnsi" w:hAnsiTheme="majorHAnsi" w:cstheme="majorHAnsi"/>
+        </w:rPr>
+      </w:pPr>
+      <w:r>
+        <w:rPr>
+          <w:rFonts w:asciiTheme="majorHAnsi" w:hAnsiTheme="majorHAnsi" w:cstheme="majorHAnsi"/>
+        </w:rPr>
+        <w:t>The full training objective integrates extraction, generation, and alignment:</w:t>
+      </w:r>
+    </w:p>
+    <w:p>
+      <w:pPr>
+        <w:spacing w:after="0"/>
+        <w:ind w:left="360"/>
+        <w:rPr>
+          <w:rFonts w:asciiTheme="majorHAnsi" w:hAnsiTheme="majorHAnsi" w:cstheme="majorHAnsi"/>
+        </w:rPr>
+      </w:pPr>
+      <m:oMathPara>
+        <m:oMath>
+          <m:sSub>
+            <m:sSubPr>
+              <m:ctrlPr>
+                <w:rPr>
+                  <w:rFonts w:ascii="Cambria Math" w:hAnsi="Cambria Math" w:cstheme="majorHAnsi"/>
+                  <w:i/>
+                </w:rPr>
+              </m:ctrlPr>
+            </m:sSubPr>
+            <m:e>
+              <m:r>
+                <w:rPr>
+                  <w:rFonts w:ascii="Cambria Math" w:hAnsi="Cambria Math" w:cstheme="majorHAnsi"/>
+                </w:rPr>
+                <m:t>L</m:t>
+              </m:r>
+            </m:e>
+            <m:sub>
+              <m:r>
+                <w:rPr>
+                  <w:rFonts w:ascii="Cambria Math" w:hAnsi="Cambria Math" w:cstheme="majorHAnsi"/>
+                </w:rPr>
+                <m:t>total</m:t>
+              </m:r>
+            </m:sub>
+          </m:sSub>
+          <m:r>
+            <w:rPr>
+              <w:rFonts w:ascii="Cambria Math" w:hAnsi="Cambria Math" w:cstheme="majorHAnsi"/>
+            </w:rPr>
+            <m:t xml:space="preserve">= </m:t>
+          </m:r>
+          <m:sSub>
+            <m:sSubPr>
+              <m:ctrlPr>
+                <w:rPr>
+                  <w:rFonts w:ascii="Cambria Math" w:hAnsi="Cambria Math" w:cstheme="majorHAnsi"/>
+                  <w:i/>
+                </w:rPr>
+              </m:ctrlPr>
+            </m:sSubPr>
+            <m:e>
+              <m:r>
+                <w:rPr>
+                  <w:rFonts w:ascii="Cambria Math" w:hAnsi="Cambria Math" w:cstheme="majorHAnsi"/>
+                </w:rPr>
+                <m:t>L</m:t>
+              </m:r>
+            </m:e>
+            <m:sub>
+              <m:r>
+                <w:rPr>
+                  <w:rFonts w:ascii="Cambria Math" w:hAnsi="Cambria Math" w:cstheme="majorHAnsi"/>
+                </w:rPr>
+                <m:t>E</m:t>
+              </m:r>
+            </m:sub>
+          </m:sSub>
+          <m:r>
+            <w:rPr>
+              <w:rFonts w:ascii="Cambria Math" w:hAnsi="Cambria Math" w:cstheme="majorHAnsi"/>
+            </w:rPr>
+            <m:t xml:space="preserve">+ </m:t>
+          </m:r>
+          <m:sSub>
+            <m:sSubPr>
+              <m:ctrlPr>
+                <w:rPr>
+                  <w:rFonts w:ascii="Cambria Math" w:hAnsi="Cambria Math" w:cstheme="majorHAnsi"/>
+                  <w:i/>
+                </w:rPr>
+              </m:ctrlPr>
+            </m:sSubPr>
+            <m:e>
+              <m:r>
+                <w:rPr>
+                  <w:rFonts w:ascii="Cambria Math" w:hAnsi="Cambria Math" w:cstheme="majorHAnsi"/>
+                </w:rPr>
+                <m:t>L</m:t>
+              </m:r>
+            </m:e>
+            <m:sub>
+              <m:r>
+                <w:rPr>
+                  <w:rFonts w:ascii="Cambria Math" w:hAnsi="Cambria Math" w:cstheme="majorHAnsi"/>
+                </w:rPr>
+                <m:t>Q</m:t>
+              </m:r>
+            </m:sub>
+          </m:sSub>
+          <m:r>
+            <w:rPr>
+              <w:rFonts w:ascii="Cambria Math" w:hAnsi="Cambria Math" w:cstheme="majorHAnsi"/>
+            </w:rPr>
+            <m:t xml:space="preserve">+ </m:t>
+          </m:r>
+          <m:sSub>
+            <m:sSubPr>
+              <m:ctrlPr>
+                <w:rPr>
+                  <w:rFonts w:ascii="Cambria Math" w:hAnsi="Cambria Math" w:cstheme="majorHAnsi"/>
+                  <w:i/>
+                </w:rPr>
+              </m:ctrlPr>
+            </m:sSubPr>
+            <m:e>
+              <m:r>
+                <w:rPr>
+                  <w:rFonts w:ascii="Cambria Math" w:hAnsi="Cambria Math" w:cstheme="majorHAnsi"/>
+                </w:rPr>
+                <m:t>λL</m:t>
+              </m:r>
+            </m:e>
+            <m:sub>
+              <m:r>
+                <w:rPr>
+                  <w:rFonts w:ascii="Cambria Math" w:hAnsi="Cambria Math" w:cstheme="majorHAnsi"/>
+                </w:rPr>
+                <m:t>att</m:t>
+              </m:r>
+            </m:sub>
+          </m:sSub>
+        </m:oMath>
+      </m:oMathPara>
+    </w:p>
+    <w:p>
+      <w:pPr>
+        <w:spacing w:after="0"/>
+        <w:ind w:left="360"/>
+        <w:rPr>
+          <w:rFonts w:asciiTheme="majorHAnsi" w:hAnsiTheme="majorHAnsi" w:cstheme="majorHAnsi"/>
+        </w:rPr>
+      </w:pPr>
+      <w:r>
+        <w:rPr>
+          <w:rFonts w:asciiTheme="majorHAnsi" w:hAnsiTheme="majorHAnsi" w:cstheme="majorHAnsi"/>
+        </w:rPr>
+        <w:t>where:</w:t>
+      </w:r>
+    </w:p>
+    <w:p>
+      <w:pPr>
+        <w:numPr>
+          <w:ilvl w:val="0"/>
+          <w:numId w:val="53"/>
+        </w:numPr>
+        <w:tabs>
+          <w:tab w:val="clear" w:pos="720"/>
+          <w:tab w:val="num" w:pos="1080"/>
+        </w:tabs>
+        <w:spacing w:after="0"/>
+        <w:ind w:left="1080"/>
+        <w:rPr>
+          <w:rFonts w:asciiTheme="majorHAnsi" w:hAnsiTheme="majorHAnsi" w:cstheme="majorHAnsi"/>
+        </w:rPr>
+      </w:pPr>
+      <m:oMath>
+        <m:sSub>
+          <m:sSubPr>
+            <m:ctrlPr>
+              <w:rPr>
+                <w:rFonts w:ascii="Cambria Math" w:hAnsi="Cambria Math" w:cstheme="majorHAnsi"/>
+              </w:rPr>
+            </m:ctrlPr>
+          </m:sSubPr>
+          <m:e>
+            <m:r>
+              <w:rPr>
+                <w:rFonts w:ascii="Cambria Math" w:hAnsi="Cambria Math" w:cstheme="majorHAnsi"/>
+              </w:rPr>
+              <m:t>L</m:t>
+            </m:r>
+          </m:e>
+          <m:sub>
+            <m:r>
+              <m:rPr>
+                <m:nor/>
+              </m:rPr>
+              <w:rPr>
+                <w:rFonts w:asciiTheme="majorHAnsi" w:hAnsiTheme="majorHAnsi" w:cstheme="majorHAnsi"/>
+              </w:rPr>
+              <m:t>att</m:t>
+            </m:r>
+          </m:sub>
+        </m:sSub>
+      </m:oMath>
+      <w:r>
+        <w:rPr>
+          <w:rFonts w:asciiTheme="majorHAnsi" w:hAnsiTheme="majorHAnsi" w:cstheme="majorHAnsi"/>
+        </w:rPr>
+        <w:t>— enforces consistency between text and graph attention maps</w:t>
+      </w:r>
+    </w:p>
+    <w:p>
+      <w:pPr>
+        <w:numPr>
+          <w:ilvl w:val="0"/>
+          <w:numId w:val="53"/>
+        </w:numPr>
+        <w:tabs>
+          <w:tab w:val="clear" w:pos="720"/>
+          <w:tab w:val="num" w:pos="1080"/>
+        </w:tabs>
+        <w:spacing w:after="0"/>
+        <w:ind w:left="1080"/>
+        <w:rPr>
+          <w:rFonts w:asciiTheme="majorHAnsi" w:hAnsiTheme="majorHAnsi" w:cstheme="majorHAnsi"/>
+        </w:rPr>
+      </w:pPr>
+      <m:oMath>
+        <m:r>
+          <w:rPr>
+            <w:rFonts w:ascii="Cambria Math" w:hAnsi="Cambria Math" w:cstheme="majorHAnsi"/>
+          </w:rPr>
+          <m:t>λ</m:t>
+        </m:r>
+      </m:oMath>
+      <w:r>
+        <w:rPr>
+          <w:rFonts w:asciiTheme="majorHAnsi" w:hAnsiTheme="majorHAnsi" w:cstheme="majorHAnsi"/>
+        </w:rPr>
+        <w:t>— regularization parameter balancing the three loss terms</w:t>
+      </w:r>
+    </w:p>
+    <w:p>
+      <w:pPr>
+        <w:spacing w:after="0"/>
+        <w:ind w:left="360"/>
+        <w:rPr>
+          <w:rFonts w:asciiTheme="majorHAnsi" w:hAnsiTheme="majorHAnsi" w:cstheme="majorHAnsi"/>
+        </w:rPr>
+      </w:pPr>
+      <w:r>
+        <w:rPr>
+          <w:rFonts w:asciiTheme="majorHAnsi" w:hAnsiTheme="majorHAnsi" w:cstheme="majorHAnsi"/>
+        </w:rPr>
+        <w:t>This formulation ensures that generated questions remain semantically and pedagogically coherent with the extracted knowledge.</w:t>
+      </w:r>
+    </w:p>
+    <w:p>
+      <w:pPr>
+        <w:pStyle w:val="Heading3"/>
+        <w:numPr>
+          <w:ilvl w:val="2"/>
+          <w:numId w:val="36"/>
+        </w:numPr>
+      </w:pPr>
+      <w:r>
+        <w:t>Evaluation Metrics and Success Criteria</w:t>
+      </w:r>
+    </w:p>
+    <w:p>
+      <w:pPr>
+        <w:spacing w:after="0"/>
+        <w:ind w:left="360"/>
+        <w:rPr>
+          <w:rFonts w:asciiTheme="majorHAnsi" w:hAnsiTheme="majorHAnsi" w:cstheme="majorHAnsi"/>
+        </w:rPr>
+      </w:pPr>
+      <w:r>
+        <w:rPr>
+          <w:rFonts w:asciiTheme="majorHAnsi" w:hAnsiTheme="majorHAnsi" w:cstheme="majorHAnsi"/>
+        </w:rPr>
+        <w:t>To validate performance, both automatic and human evaluations are employed.</w:t>
+      </w:r>
+    </w:p>
+    <w:p>
+      <w:pPr>
+        <w:pStyle w:val="ListParagraph"/>
+        <w:numPr>
+          <w:ilvl w:val="0"/>
+          <w:numId w:val="57"/>
+        </w:numPr>
+        <w:spacing w:after="0"/>
+        <w:rPr>
+          <w:rFonts w:asciiTheme="majorHAnsi" w:hAnsiTheme="majorHAnsi" w:cstheme="majorHAnsi"/>
+        </w:rPr>
+      </w:pPr>
+      <w:r>
+        <w:rPr>
+          <w:rFonts w:asciiTheme="majorHAnsi" w:hAnsiTheme="majorHAnsi" w:cstheme="majorHAnsi"/>
+        </w:rPr>
+        <w:t>Knowledge Extraction Metrics:</w:t>
+      </w:r>
+    </w:p>
+    <w:p>
+      <w:pPr>
+        <w:numPr>
+          <w:ilvl w:val="0"/>
+          <w:numId w:val="54"/>
+        </w:numPr>
+        <w:tabs>
+          <w:tab w:val="clear" w:pos="720"/>
+          <w:tab w:val="num" w:pos="1080"/>
+        </w:tabs>
+        <w:spacing w:after="0"/>
+        <w:ind w:left="1080"/>
+        <w:rPr>
+          <w:rFonts w:asciiTheme="majorHAnsi" w:hAnsiTheme="majorHAnsi" w:cstheme="majorHAnsi"/>
+        </w:rPr>
+      </w:pPr>
+      <w:r>
+        <w:rPr>
+          <w:rFonts w:asciiTheme="majorHAnsi" w:hAnsiTheme="majorHAnsi" w:cstheme="majorHAnsi"/>
+        </w:rPr>
+        <w:t>Precision (P)</w:t>
+      </w:r>
+    </w:p>
+    <w:p>
+      <w:pPr>
+        <w:numPr>
+          <w:ilvl w:val="0"/>
+          <w:numId w:val="54"/>
+        </w:numPr>
+        <w:tabs>
+          <w:tab w:val="clear" w:pos="720"/>
+          <w:tab w:val="num" w:pos="1080"/>
+        </w:tabs>
+        <w:spacing w:after="0"/>
+        <w:ind w:left="1080"/>
+        <w:rPr>
+          <w:rFonts w:asciiTheme="majorHAnsi" w:hAnsiTheme="majorHAnsi" w:cstheme="majorHAnsi"/>
+        </w:rPr>
+      </w:pPr>
+      <w:r>
+        <w:rPr>
+          <w:rFonts w:asciiTheme="majorHAnsi" w:hAnsiTheme="majorHAnsi" w:cstheme="majorHAnsi"/>
+        </w:rPr>
+        <w:t>Recall (R)</w:t>
+      </w:r>
+    </w:p>
+    <w:p>
+      <w:pPr>
+        <w:numPr>
+          <w:ilvl w:val="0"/>
+          <w:numId w:val="54"/>
+        </w:numPr>
+        <w:tabs>
+          <w:tab w:val="clear" w:pos="720"/>
+          <w:tab w:val="num" w:pos="1080"/>
+        </w:tabs>
+        <w:spacing w:after="0"/>
+        <w:ind w:left="1080"/>
+        <w:rPr>
+          <w:rFonts w:asciiTheme="majorHAnsi" w:hAnsiTheme="majorHAnsi" w:cstheme="majorHAnsi"/>
+        </w:rPr>
+      </w:pPr>
+      <w:r>
+        <w:rPr>
+          <w:rFonts w:asciiTheme="majorHAnsi" w:hAnsiTheme="majorHAnsi" w:cstheme="majorHAnsi"/>
+        </w:rPr>
+        <w:t>F1-score =</w:t>
+      </w:r>
+      <w:r>
+        <w:rPr>
+          <w:rFonts w:asciiTheme="majorHAnsi" w:hAnsiTheme="majorHAnsi" w:cstheme="majorHAnsi"/>
+        </w:rPr>
+        <w:t xml:space="preserve"> </w:t>
+      </w:r>
+      <m:oMath>
+        <m:f>
+          <m:fPr>
+            <m:ctrlPr>
+              <w:rPr>
+                <w:rFonts w:ascii="Cambria Math" w:hAnsi="Cambria Math" w:cstheme="majorHAnsi"/>
+                <w:i/>
+              </w:rPr>
+            </m:ctrlPr>
+          </m:fPr>
+          <m:num>
+            <m:r>
+              <w:rPr>
+                <w:rFonts w:ascii="Cambria Math" w:hAnsi="Cambria Math" w:cstheme="majorHAnsi"/>
+              </w:rPr>
+              <m:t>2PR</m:t>
+            </m:r>
+          </m:num>
+          <m:den>
+            <m:r>
+              <w:rPr>
+                <w:rFonts w:ascii="Cambria Math" w:hAnsi="Cambria Math" w:cstheme="majorHAnsi"/>
+              </w:rPr>
+              <m:t>P+R</m:t>
+            </m:r>
+          </m:den>
+        </m:f>
+      </m:oMath>
+    </w:p>
+    <w:p>
+      <w:pPr>
+        <w:pStyle w:val="ListParagraph"/>
+        <w:numPr>
+          <w:ilvl w:val="0"/>
+          <w:numId w:val="57"/>
+        </w:numPr>
+        <w:spacing w:after="0"/>
+        <w:rPr>
+          <w:rFonts w:asciiTheme="majorHAnsi" w:hAnsiTheme="majorHAnsi" w:cstheme="majorHAnsi"/>
+        </w:rPr>
+      </w:pPr>
+      <w:r>
+        <w:rPr>
+          <w:rFonts w:asciiTheme="majorHAnsi" w:hAnsiTheme="majorHAnsi" w:cstheme="majorHAnsi"/>
+        </w:rPr>
+        <w:t>Question Generation Metrics:</w:t>
+      </w:r>
+    </w:p>
+    <w:p>
+      <w:pPr>
+        <w:numPr>
+          <w:ilvl w:val="0"/>
+          <w:numId w:val="55"/>
+        </w:numPr>
+        <w:tabs>
+          <w:tab w:val="clear" w:pos="720"/>
+          <w:tab w:val="num" w:pos="1080"/>
+        </w:tabs>
+        <w:spacing w:after="0"/>
+        <w:ind w:left="1080"/>
+        <w:rPr>
+          <w:rFonts w:asciiTheme="majorHAnsi" w:hAnsiTheme="majorHAnsi" w:cstheme="majorHAnsi"/>
+        </w:rPr>
+      </w:pPr>
+      <w:r>
+        <w:rPr>
+          <w:rFonts w:asciiTheme="majorHAnsi" w:hAnsiTheme="majorHAnsi" w:cstheme="majorHAnsi"/>
+        </w:rPr>
+        <w:t xml:space="preserve">BLEU, ROUGE, METEOR, </w:t>
+      </w:r>
+      <w:proofErr w:type="spellStart"/>
+      <w:r>
+        <w:rPr>
+          <w:rFonts w:asciiTheme="majorHAnsi" w:hAnsiTheme="majorHAnsi" w:cstheme="majorHAnsi"/>
+        </w:rPr>
+        <w:t>BERTScore</w:t>
+      </w:r>
+      <w:proofErr w:type="spellEnd"/>
+    </w:p>
+    <w:p>
+      <w:pPr>
+        <w:pStyle w:val="ListParagraph"/>
+        <w:numPr>
+          <w:ilvl w:val="0"/>
+          <w:numId w:val="57"/>
+        </w:numPr>
+        <w:spacing w:after="0"/>
+        <w:rPr>
+          <w:rFonts w:asciiTheme="majorHAnsi" w:hAnsiTheme="majorHAnsi" w:cstheme="majorHAnsi"/>
+        </w:rPr>
+      </w:pPr>
+      <w:r>
+        <w:rPr>
+          <w:rFonts w:asciiTheme="majorHAnsi" w:hAnsiTheme="majorHAnsi" w:cstheme="majorHAnsi"/>
+        </w:rPr>
+        <w:t>Human Evaluation Metrics:</w:t>
+      </w:r>
+    </w:p>
+    <w:p>
+      <w:pPr>
+        <w:numPr>
+          <w:ilvl w:val="0"/>
+          <w:numId w:val="56"/>
+        </w:numPr>
+        <w:tabs>
+          <w:tab w:val="clear" w:pos="720"/>
+          <w:tab w:val="num" w:pos="1080"/>
+        </w:tabs>
+        <w:spacing w:after="0"/>
+        <w:ind w:left="1080"/>
+        <w:rPr>
+          <w:rFonts w:asciiTheme="majorHAnsi" w:hAnsiTheme="majorHAnsi" w:cstheme="majorHAnsi"/>
+        </w:rPr>
+      </w:pPr>
+      <w:r>
+        <w:rPr>
+          <w:rFonts w:asciiTheme="majorHAnsi" w:hAnsiTheme="majorHAnsi" w:cstheme="majorHAnsi"/>
+        </w:rPr>
+        <w:t>Correctness</w:t>
+      </w:r>
+    </w:p>
+    <w:p>
+      <w:pPr>
+        <w:numPr>
+          <w:ilvl w:val="0"/>
+          <w:numId w:val="56"/>
+        </w:numPr>
+        <w:tabs>
+          <w:tab w:val="clear" w:pos="720"/>
+          <w:tab w:val="num" w:pos="1080"/>
+        </w:tabs>
+        <w:spacing w:after="0"/>
+        <w:ind w:left="1080"/>
+        <w:rPr>
+          <w:rFonts w:asciiTheme="majorHAnsi" w:hAnsiTheme="majorHAnsi" w:cstheme="majorHAnsi"/>
+        </w:rPr>
+      </w:pPr>
+      <w:r>
+        <w:rPr>
+          <w:rFonts w:asciiTheme="majorHAnsi" w:hAnsiTheme="majorHAnsi" w:cstheme="majorHAnsi"/>
+        </w:rPr>
+        <w:t>Pedagogical relevance</w:t>
+      </w:r>
+    </w:p>
+    <w:p>
+      <w:pPr>
+        <w:numPr>
+          <w:ilvl w:val="0"/>
+          <w:numId w:val="56"/>
+        </w:numPr>
+        <w:tabs>
+          <w:tab w:val="clear" w:pos="720"/>
+          <w:tab w:val="num" w:pos="1080"/>
+        </w:tabs>
+        <w:spacing w:after="0"/>
+        <w:ind w:left="1080"/>
+        <w:rPr>
+          <w:rFonts w:asciiTheme="majorHAnsi" w:hAnsiTheme="majorHAnsi" w:cstheme="majorHAnsi"/>
+        </w:rPr>
+      </w:pPr>
+      <w:r>
+        <w:rPr>
+          <w:rFonts w:asciiTheme="majorHAnsi" w:hAnsiTheme="majorHAnsi" w:cstheme="majorHAnsi"/>
+        </w:rPr>
+        <w:t>Difficulty alignment</w:t>
+      </w:r>
+    </w:p>
+    <w:p>
+      <w:pPr>
+        <w:numPr>
+          <w:ilvl w:val="0"/>
+          <w:numId w:val="56"/>
+        </w:numPr>
+        <w:tabs>
+          <w:tab w:val="clear" w:pos="720"/>
+          <w:tab w:val="num" w:pos="1080"/>
+        </w:tabs>
+        <w:spacing w:after="0"/>
+        <w:ind w:left="1080"/>
+        <w:rPr>
+          <w:rFonts w:asciiTheme="majorHAnsi" w:hAnsiTheme="majorHAnsi" w:cstheme="majorHAnsi"/>
+        </w:rPr>
+      </w:pPr>
+      <w:r>
+        <w:rPr>
+          <w:rFonts w:asciiTheme="majorHAnsi" w:hAnsiTheme="majorHAnsi" w:cstheme="majorHAnsi"/>
+        </w:rPr>
+        <w:t>Inter-rater agreement (Cohen’s κ ≥ 0.6)</w:t>
+      </w:r>
+    </w:p>
+    <w:p>
+      <w:pPr>
+        <w:pStyle w:val="ListParagraph"/>
+        <w:numPr>
+          <w:ilvl w:val="0"/>
+          <w:numId w:val="57"/>
+        </w:numPr>
+        <w:spacing w:after="0"/>
+        <w:rPr>
+          <w:rFonts w:asciiTheme="majorHAnsi" w:hAnsiTheme="majorHAnsi" w:cstheme="majorHAnsi"/>
+        </w:rPr>
+      </w:pPr>
+      <w:r>
+        <w:rPr>
+          <w:rFonts w:asciiTheme="majorHAnsi" w:hAnsiTheme="majorHAnsi" w:cstheme="majorHAnsi"/>
+        </w:rPr>
+        <w:t>Success Criteria:</w:t>
+      </w:r>
+    </w:p>
+    <w:p>
+      <w:pPr>
+        <w:pStyle w:val="ListParagraph"/>
+        <w:spacing w:before="240"/>
+        <w:rPr>
+          <w:rFonts w:asciiTheme="majorHAnsi" w:hAnsiTheme="majorHAnsi" w:cstheme="majorHAnsi"/>
+        </w:rPr>
+      </w:pPr>
+      <m:oMathPara>
+        <m:oMath>
+          <m:r>
+            <w:rPr>
+              <w:rFonts w:ascii="Cambria Math" w:hAnsi="Cambria Math" w:cstheme="majorHAnsi"/>
+            </w:rPr>
+            <m:t>Δ</m:t>
+          </m:r>
+          <m:sSub>
+            <m:sSubPr>
+              <m:ctrlPr>
+                <w:rPr>
+                  <w:rFonts w:ascii="Cambria Math" w:hAnsi="Cambria Math" w:cstheme="majorHAnsi"/>
+                  <w:i/>
+                </w:rPr>
+              </m:ctrlPr>
+            </m:sSubPr>
+            <m:e>
+              <m:r>
+                <w:rPr>
+                  <w:rFonts w:ascii="Cambria Math" w:hAnsi="Cambria Math" w:cstheme="majorHAnsi"/>
+                </w:rPr>
+                <m:t>F1</m:t>
+              </m:r>
+            </m:e>
+            <m:sub>
+              <m:r>
+                <w:rPr>
+                  <w:rFonts w:ascii="Cambria Math" w:hAnsi="Cambria Math" w:cstheme="majorHAnsi"/>
+                </w:rPr>
+                <m:t>KE</m:t>
+              </m:r>
+            </m:sub>
+          </m:sSub>
+          <m:r>
+            <w:rPr>
+              <w:rFonts w:ascii="Cambria Math" w:hAnsi="Cambria Math" w:cstheme="majorHAnsi"/>
+            </w:rPr>
+            <m:t>≥5% and Δ</m:t>
+          </m:r>
+          <m:sSub>
+            <m:sSubPr>
+              <m:ctrlPr>
+                <w:rPr>
+                  <w:rFonts w:ascii="Cambria Math" w:hAnsi="Cambria Math" w:cstheme="majorHAnsi"/>
+                  <w:i/>
+                </w:rPr>
+              </m:ctrlPr>
+            </m:sSubPr>
+            <m:e>
+              <m:r>
+                <w:rPr>
+                  <w:rFonts w:ascii="Cambria Math" w:hAnsi="Cambria Math" w:cstheme="majorHAnsi"/>
+                </w:rPr>
+                <m:t>BLEU</m:t>
+              </m:r>
+            </m:e>
+            <m:sub>
+              <m:r>
+                <w:rPr>
+                  <w:rFonts w:ascii="Cambria Math" w:hAnsi="Cambria Math" w:cstheme="majorHAnsi"/>
+                </w:rPr>
+                <m:t>QG</m:t>
+              </m:r>
+            </m:sub>
+          </m:sSub>
+          <m:r>
+            <w:rPr>
+              <w:rFonts w:ascii="Cambria Math" w:hAnsi="Cambria Math" w:cstheme="majorHAnsi"/>
+            </w:rPr>
+            <m:t>≥5%</m:t>
+          </m:r>
+        </m:oMath>
+      </m:oMathPara>
+    </w:p>
+    <w:p>
+      <w:pPr>
+        <w:spacing w:after="0"/>
+        <w:ind w:left="360"/>
+        <w:rPr>
+          <w:rFonts w:asciiTheme="majorHAnsi" w:hAnsiTheme="majorHAnsi" w:cstheme="majorHAnsi"/>
+        </w:rPr>
+      </w:pPr>
+      <w:r>
+        <w:rPr>
+          <w:rFonts w:asciiTheme="majorHAnsi" w:hAnsiTheme="majorHAnsi" w:cstheme="majorHAnsi"/>
+        </w:rPr>
+        <w:t>compared to existing baseline models.</w:t>
+      </w:r>
+    </w:p>
+    <w:p>
+      <w:pPr>
         <w:pStyle w:val="Heading1"/>
         <w:numPr>
           <w:ilvl w:val="0"/>
@@ -2918,6 +4978,7 @@
           <w:sz w:val="24"/>
           <w:szCs w:val="24"/>
         </w:rPr>
+        <w:lastRenderedPageBreak/>
         <w:t xml:space="preserve">[5] </w:t>
       </w:r>
       <w:proofErr w:type="spellStart"/>
@@ -3746,6 +5807,7 @@
           <w:sz w:val="24"/>
           <w:szCs w:val="24"/>
         </w:rPr>
+        <w:lastRenderedPageBreak/>
         <w:t>[19]</w:t>
       </w:r>
       <w:r>
@@ -4167,6 +6229,155 @@
     </w:lvl>
   </w:abstractNum>
   <w:abstractNum w:abstractNumId="9" w15:restartNumberingAfterBreak="0">
+    <w:nsid w:val="00E21E7C"/>
+    <w:multiLevelType w:val="multilevel"/>
+    <w:tmpl w:val="843ED7F6"/>
+    <w:lvl w:ilvl="0">
+      <w:start w:val="1"/>
+      <w:numFmt w:val="bullet"/>
+      <w:lvlText w:val=""/>
+      <w:lvlJc w:val="left"/>
+      <w:pPr>
+        <w:tabs>
+          <w:tab w:val="num" w:pos="720"/>
+        </w:tabs>
+        <w:ind w:left="720" w:hanging="360"/>
+      </w:pPr>
+      <w:rPr>
+        <w:rFonts w:ascii="Symbol" w:hAnsi="Symbol" w:hint="default"/>
+        <w:sz w:val="20"/>
+      </w:rPr>
+    </w:lvl>
+    <w:lvl w:ilvl="1" w:tentative="1">
+      <w:start w:val="1"/>
+      <w:numFmt w:val="bullet"/>
+      <w:lvlText w:val="o"/>
+      <w:lvlJc w:val="left"/>
+      <w:pPr>
+        <w:tabs>
+          <w:tab w:val="num" w:pos="1440"/>
+        </w:tabs>
+        <w:ind w:left="1440" w:hanging="360"/>
+      </w:pPr>
+      <w:rPr>
+        <w:rFonts w:ascii="Courier New" w:hAnsi="Courier New" w:hint="default"/>
+        <w:sz w:val="20"/>
+      </w:rPr>
+    </w:lvl>
+    <w:lvl w:ilvl="2" w:tentative="1">
+      <w:start w:val="1"/>
+      <w:numFmt w:val="bullet"/>
+      <w:lvlText w:val=""/>
+      <w:lvlJc w:val="left"/>
+      <w:pPr>
+        <w:tabs>
+          <w:tab w:val="num" w:pos="2160"/>
+        </w:tabs>
+        <w:ind w:left="2160" w:hanging="360"/>
+      </w:pPr>
+      <w:rPr>
+        <w:rFonts w:ascii="Wingdings" w:hAnsi="Wingdings" w:hint="default"/>
+        <w:sz w:val="20"/>
+      </w:rPr>
+    </w:lvl>
+    <w:lvl w:ilvl="3" w:tentative="1">
+      <w:start w:val="1"/>
+      <w:numFmt w:val="bullet"/>
+      <w:lvlText w:val=""/>
+      <w:lvlJc w:val="left"/>
+      <w:pPr>
+        <w:tabs>
+          <w:tab w:val="num" w:pos="2880"/>
+        </w:tabs>
+        <w:ind w:left="2880" w:hanging="360"/>
+      </w:pPr>
+      <w:rPr>
+        <w:rFonts w:ascii="Wingdings" w:hAnsi="Wingdings" w:hint="default"/>
+        <w:sz w:val="20"/>
+      </w:rPr>
+    </w:lvl>
+    <w:lvl w:ilvl="4" w:tentative="1">
+      <w:start w:val="1"/>
+      <w:numFmt w:val="bullet"/>
+      <w:lvlText w:val=""/>
+      <w:lvlJc w:val="left"/>
+      <w:pPr>
+        <w:tabs>
+          <w:tab w:val="num" w:pos="3600"/>
+        </w:tabs>
+        <w:ind w:left="3600" w:hanging="360"/>
+      </w:pPr>
+      <w:rPr>
+        <w:rFonts w:ascii="Wingdings" w:hAnsi="Wingdings" w:hint="default"/>
+        <w:sz w:val="20"/>
+      </w:rPr>
+    </w:lvl>
+    <w:lvl w:ilvl="5" w:tentative="1">
+      <w:start w:val="1"/>
+      <w:numFmt w:val="bullet"/>
+      <w:lvlText w:val=""/>
+      <w:lvlJc w:val="left"/>
+      <w:pPr>
+        <w:tabs>
+          <w:tab w:val="num" w:pos="4320"/>
+        </w:tabs>
+        <w:ind w:left="4320" w:hanging="360"/>
+      </w:pPr>
+      <w:rPr>
+        <w:rFonts w:ascii="Wingdings" w:hAnsi="Wingdings" w:hint="default"/>
+        <w:sz w:val="20"/>
+      </w:rPr>
+    </w:lvl>
+    <w:lvl w:ilvl="6" w:tentative="1">
+      <w:start w:val="1"/>
+      <w:numFmt w:val="bullet"/>
+      <w:lvlText w:val=""/>
+      <w:lvlJc w:val="left"/>
+      <w:pPr>
+        <w:tabs>
+          <w:tab w:val="num" w:pos="5040"/>
+        </w:tabs>
+        <w:ind w:left="5040" w:hanging="360"/>
+      </w:pPr>
+      <w:rPr>
+        <w:rFonts w:ascii="Wingdings" w:hAnsi="Wingdings" w:hint="default"/>
+        <w:sz w:val="20"/>
+      </w:rPr>
+    </w:lvl>
+    <w:lvl w:ilvl="7" w:tentative="1">
+      <w:start w:val="1"/>
+      <w:numFmt w:val="bullet"/>
+      <w:lvlText w:val=""/>
+      <w:lvlJc w:val="left"/>
+      <w:pPr>
+        <w:tabs>
+          <w:tab w:val="num" w:pos="5760"/>
+        </w:tabs>
+        <w:ind w:left="5760" w:hanging="360"/>
+      </w:pPr>
+      <w:rPr>
+        <w:rFonts w:ascii="Wingdings" w:hAnsi="Wingdings" w:hint="default"/>
+        <w:sz w:val="20"/>
+      </w:rPr>
+    </w:lvl>
+    <w:lvl w:ilvl="8" w:tentative="1">
+      <w:start w:val="1"/>
+      <w:numFmt w:val="bullet"/>
+      <w:lvlText w:val=""/>
+      <w:lvlJc w:val="left"/>
+      <w:pPr>
+        <w:tabs>
+          <w:tab w:val="num" w:pos="6480"/>
+        </w:tabs>
+        <w:ind w:left="6480" w:hanging="360"/>
+      </w:pPr>
+      <w:rPr>
+        <w:rFonts w:ascii="Wingdings" w:hAnsi="Wingdings" w:hint="default"/>
+        <w:sz w:val="20"/>
+      </w:rPr>
+    </w:lvl>
+  </w:abstractNum>
+  <w:abstractNum w:abstractNumId="10" w15:restartNumberingAfterBreak="0">
     <w:nsid w:val="02176569"/>
     <w:multiLevelType w:val="multilevel"/>
     <w:tmpl w:val="72268ECA"/>
@@ -4279,7 +6490,7 @@
       </w:pPr>
     </w:lvl>
   </w:abstractNum>
-  <w:abstractNum w:abstractNumId="10" w15:restartNumberingAfterBreak="0">
+  <w:abstractNum w:abstractNumId="11" w15:restartNumberingAfterBreak="0">
     <w:nsid w:val="05DF775D"/>
     <w:multiLevelType w:val="hybridMultilevel"/>
     <w:tmpl w:val="DD5E09D6"/>
@@ -4365,7 +6576,7 @@
       </w:pPr>
     </w:lvl>
   </w:abstractNum>
-  <w:abstractNum w:abstractNumId="11" w15:restartNumberingAfterBreak="0">
+  <w:abstractNum w:abstractNumId="12" w15:restartNumberingAfterBreak="0">
     <w:nsid w:val="07637FE2"/>
     <w:multiLevelType w:val="multilevel"/>
     <w:tmpl w:val="AEAC995C"/>
@@ -4514,7 +6725,7 @@
       </w:rPr>
     </w:lvl>
   </w:abstractNum>
-  <w:abstractNum w:abstractNumId="12" w15:restartNumberingAfterBreak="0">
+  <w:abstractNum w:abstractNumId="13" w15:restartNumberingAfterBreak="0">
     <w:nsid w:val="07C5304D"/>
     <w:multiLevelType w:val="multilevel"/>
     <w:tmpl w:val="81368F1C"/>
@@ -4663,7 +6874,7 @@
       </w:rPr>
     </w:lvl>
   </w:abstractNum>
-  <w:abstractNum w:abstractNumId="13" w15:restartNumberingAfterBreak="0">
+  <w:abstractNum w:abstractNumId="14" w15:restartNumberingAfterBreak="0">
     <w:nsid w:val="0E4F2C39"/>
     <w:multiLevelType w:val="multilevel"/>
     <w:tmpl w:val="A208ABFA"/>
@@ -4812,7 +7023,7 @@
       </w:rPr>
     </w:lvl>
   </w:abstractNum>
-  <w:abstractNum w:abstractNumId="14" w15:restartNumberingAfterBreak="0">
+  <w:abstractNum w:abstractNumId="15" w15:restartNumberingAfterBreak="0">
     <w:nsid w:val="109C5EE1"/>
     <w:multiLevelType w:val="multilevel"/>
     <w:tmpl w:val="5CFA38D2"/>
@@ -4961,7 +7172,7 @@
       </w:rPr>
     </w:lvl>
   </w:abstractNum>
-  <w:abstractNum w:abstractNumId="15" w15:restartNumberingAfterBreak="0">
+  <w:abstractNum w:abstractNumId="16" w15:restartNumberingAfterBreak="0">
     <w:nsid w:val="12E509FA"/>
     <w:multiLevelType w:val="multilevel"/>
     <w:tmpl w:val="0409001F"/>
@@ -5047,7 +7258,7 @@
       </w:pPr>
     </w:lvl>
   </w:abstractNum>
-  <w:abstractNum w:abstractNumId="16" w15:restartNumberingAfterBreak="0">
+  <w:abstractNum w:abstractNumId="17" w15:restartNumberingAfterBreak="0">
     <w:nsid w:val="1458209C"/>
     <w:multiLevelType w:val="hybridMultilevel"/>
     <w:tmpl w:val="668A23D4"/>
@@ -5160,7 +7371,7 @@
       </w:rPr>
     </w:lvl>
   </w:abstractNum>
-  <w:abstractNum w:abstractNumId="17" w15:restartNumberingAfterBreak="0">
+  <w:abstractNum w:abstractNumId="18" w15:restartNumberingAfterBreak="0">
     <w:nsid w:val="16836313"/>
     <w:multiLevelType w:val="hybridMultilevel"/>
     <w:tmpl w:val="1A06C24A"/>
@@ -5273,7 +7484,7 @@
       </w:rPr>
     </w:lvl>
   </w:abstractNum>
-  <w:abstractNum w:abstractNumId="18" w15:restartNumberingAfterBreak="0">
+  <w:abstractNum w:abstractNumId="19" w15:restartNumberingAfterBreak="0">
     <w:nsid w:val="19532AEA"/>
     <w:multiLevelType w:val="multilevel"/>
     <w:tmpl w:val="025E3BD0"/>
@@ -5422,7 +7633,120 @@
       </w:rPr>
     </w:lvl>
   </w:abstractNum>
-  <w:abstractNum w:abstractNumId="19" w15:restartNumberingAfterBreak="0">
+  <w:abstractNum w:abstractNumId="20" w15:restartNumberingAfterBreak="0">
+    <w:nsid w:val="1BFE1BCE"/>
+    <w:multiLevelType w:val="hybridMultilevel"/>
+    <w:tmpl w:val="B2E4603C"/>
+    <w:lvl w:ilvl="0" w:tplc="04090001">
+      <w:start w:val="1"/>
+      <w:numFmt w:val="bullet"/>
+      <w:lvlText w:val=""/>
+      <w:lvlJc w:val="left"/>
+      <w:pPr>
+        <w:ind w:left="1080" w:hanging="360"/>
+      </w:pPr>
+      <w:rPr>
+        <w:rFonts w:ascii="Symbol" w:hAnsi="Symbol" w:hint="default"/>
+      </w:rPr>
+    </w:lvl>
+    <w:lvl w:ilvl="1" w:tplc="04090003" w:tentative="1">
+      <w:start w:val="1"/>
+      <w:numFmt w:val="bullet"/>
+      <w:lvlText w:val="o"/>
+      <w:lvlJc w:val="left"/>
+      <w:pPr>
+        <w:ind w:left="1800" w:hanging="360"/>
+      </w:pPr>
+      <w:rPr>
+        <w:rFonts w:ascii="Courier New" w:hAnsi="Courier New" w:cs="Courier New" w:hint="default"/>
+      </w:rPr>
+    </w:lvl>
+    <w:lvl w:ilvl="2" w:tplc="04090005" w:tentative="1">
+      <w:start w:val="1"/>
+      <w:numFmt w:val="bullet"/>
+      <w:lvlText w:val=""/>
+      <w:lvlJc w:val="left"/>
+      <w:pPr>
+        <w:ind w:left="2520" w:hanging="360"/>
+      </w:pPr>
+      <w:rPr>
+        <w:rFonts w:ascii="Wingdings" w:hAnsi="Wingdings" w:hint="default"/>
+      </w:rPr>
+    </w:lvl>
+    <w:lvl w:ilvl="3" w:tplc="04090001" w:tentative="1">
+      <w:start w:val="1"/>
+      <w:numFmt w:val="bullet"/>
+      <w:lvlText w:val=""/>
+      <w:lvlJc w:val="left"/>
+      <w:pPr>
+        <w:ind w:left="3240" w:hanging="360"/>
+      </w:pPr>
+      <w:rPr>
+        <w:rFonts w:ascii="Symbol" w:hAnsi="Symbol" w:hint="default"/>
+      </w:rPr>
+    </w:lvl>
+    <w:lvl w:ilvl="4" w:tplc="04090003" w:tentative="1">
+      <w:start w:val="1"/>
+      <w:numFmt w:val="bullet"/>
+      <w:lvlText w:val="o"/>
+      <w:lvlJc w:val="left"/>
+      <w:pPr>
+        <w:ind w:left="3960" w:hanging="360"/>
+      </w:pPr>
+      <w:rPr>
+        <w:rFonts w:ascii="Courier New" w:hAnsi="Courier New" w:cs="Courier New" w:hint="default"/>
+      </w:rPr>
+    </w:lvl>
+    <w:lvl w:ilvl="5" w:tplc="04090005" w:tentative="1">
+      <w:start w:val="1"/>
+      <w:numFmt w:val="bullet"/>
+      <w:lvlText w:val=""/>
+      <w:lvlJc w:val="left"/>
+      <w:pPr>
+        <w:ind w:left="4680" w:hanging="360"/>
+      </w:pPr>
+      <w:rPr>
+        <w:rFonts w:ascii="Wingdings" w:hAnsi="Wingdings" w:hint="default"/>
+      </w:rPr>
+    </w:lvl>
+    <w:lvl w:ilvl="6" w:tplc="04090001" w:tentative="1">
+      <w:start w:val="1"/>
+      <w:numFmt w:val="bullet"/>
+      <w:lvlText w:val=""/>
+      <w:lvlJc w:val="left"/>
+      <w:pPr>
+        <w:ind w:left="5400" w:hanging="360"/>
+      </w:pPr>
+      <w:rPr>
+        <w:rFonts w:ascii="Symbol" w:hAnsi="Symbol" w:hint="default"/>
+      </w:rPr>
+    </w:lvl>
+    <w:lvl w:ilvl="7" w:tplc="04090003" w:tentative="1">
+      <w:start w:val="1"/>
+      <w:numFmt w:val="bullet"/>
+      <w:lvlText w:val="o"/>
+      <w:lvlJc w:val="left"/>
+      <w:pPr>
+        <w:ind w:left="6120" w:hanging="360"/>
+      </w:pPr>
+      <w:rPr>
+        <w:rFonts w:ascii="Courier New" w:hAnsi="Courier New" w:cs="Courier New" w:hint="default"/>
+      </w:rPr>
+    </w:lvl>
+    <w:lvl w:ilvl="8" w:tplc="04090005" w:tentative="1">
+      <w:start w:val="1"/>
+      <w:numFmt w:val="bullet"/>
+      <w:lvlText w:val=""/>
+      <w:lvlJc w:val="left"/>
+      <w:pPr>
+        <w:ind w:left="6840" w:hanging="360"/>
+      </w:pPr>
+      <w:rPr>
+        <w:rFonts w:ascii="Wingdings" w:hAnsi="Wingdings" w:hint="default"/>
+      </w:rPr>
+    </w:lvl>
+  </w:abstractNum>
+  <w:abstractNum w:abstractNumId="21" w15:restartNumberingAfterBreak="0">
     <w:nsid w:val="2248603F"/>
     <w:multiLevelType w:val="multilevel"/>
     <w:tmpl w:val="FF620762"/>
@@ -5535,7 +7859,7 @@
       </w:pPr>
     </w:lvl>
   </w:abstractNum>
-  <w:abstractNum w:abstractNumId="20" w15:restartNumberingAfterBreak="0">
+  <w:abstractNum w:abstractNumId="22" w15:restartNumberingAfterBreak="0">
     <w:nsid w:val="22F67054"/>
     <w:multiLevelType w:val="multilevel"/>
     <w:tmpl w:val="0409001F"/>
@@ -5621,7 +7945,7 @@
       </w:pPr>
     </w:lvl>
   </w:abstractNum>
-  <w:abstractNum w:abstractNumId="21" w15:restartNumberingAfterBreak="0">
+  <w:abstractNum w:abstractNumId="23" w15:restartNumberingAfterBreak="0">
     <w:nsid w:val="23A80B34"/>
     <w:multiLevelType w:val="hybridMultilevel"/>
     <w:tmpl w:val="1CA09E6E"/>
@@ -5707,7 +8031,7 @@
       </w:pPr>
     </w:lvl>
   </w:abstractNum>
-  <w:abstractNum w:abstractNumId="22" w15:restartNumberingAfterBreak="0">
+  <w:abstractNum w:abstractNumId="24" w15:restartNumberingAfterBreak="0">
     <w:nsid w:val="258F1D7A"/>
     <w:multiLevelType w:val="multilevel"/>
     <w:tmpl w:val="772C2E4C"/>
@@ -5825,7 +8149,93 @@
       </w:rPr>
     </w:lvl>
   </w:abstractNum>
-  <w:abstractNum w:abstractNumId="23" w15:restartNumberingAfterBreak="0">
+  <w:abstractNum w:abstractNumId="25" w15:restartNumberingAfterBreak="0">
+    <w:nsid w:val="26D8762D"/>
+    <w:multiLevelType w:val="hybridMultilevel"/>
+    <w:tmpl w:val="D5047F36"/>
+    <w:lvl w:ilvl="0" w:tplc="04090019">
+      <w:start w:val="1"/>
+      <w:numFmt w:val="lowerLetter"/>
+      <w:lvlText w:val="%1."/>
+      <w:lvlJc w:val="left"/>
+      <w:pPr>
+        <w:ind w:left="720" w:hanging="360"/>
+      </w:pPr>
+    </w:lvl>
+    <w:lvl w:ilvl="1" w:tplc="04090019" w:tentative="1">
+      <w:start w:val="1"/>
+      <w:numFmt w:val="lowerLetter"/>
+      <w:lvlText w:val="%2."/>
+      <w:lvlJc w:val="left"/>
+      <w:pPr>
+        <w:ind w:left="1440" w:hanging="360"/>
+      </w:pPr>
+    </w:lvl>
+    <w:lvl w:ilvl="2" w:tplc="0409001B" w:tentative="1">
+      <w:start w:val="1"/>
+      <w:numFmt w:val="lowerRoman"/>
+      <w:lvlText w:val="%3."/>
+      <w:lvlJc w:val="right"/>
+      <w:pPr>
+        <w:ind w:left="2160" w:hanging="180"/>
+      </w:pPr>
+    </w:lvl>
+    <w:lvl w:ilvl="3" w:tplc="0409000F" w:tentative="1">
+      <w:start w:val="1"/>
+      <w:numFmt w:val="decimal"/>
+      <w:lvlText w:val="%4."/>
+      <w:lvlJc w:val="left"/>
+      <w:pPr>
+        <w:ind w:left="2880" w:hanging="360"/>
+      </w:pPr>
+    </w:lvl>
+    <w:lvl w:ilvl="4" w:tplc="04090019" w:tentative="1">
+      <w:start w:val="1"/>
+      <w:numFmt w:val="lowerLetter"/>
+      <w:lvlText w:val="%5."/>
+      <w:lvlJc w:val="left"/>
+      <w:pPr>
+        <w:ind w:left="3600" w:hanging="360"/>
+      </w:pPr>
+    </w:lvl>
+    <w:lvl w:ilvl="5" w:tplc="0409001B" w:tentative="1">
+      <w:start w:val="1"/>
+      <w:numFmt w:val="lowerRoman"/>
+      <w:lvlText w:val="%6."/>
+      <w:lvlJc w:val="right"/>
+      <w:pPr>
+        <w:ind w:left="4320" w:hanging="180"/>
+      </w:pPr>
+    </w:lvl>
+    <w:lvl w:ilvl="6" w:tplc="0409000F" w:tentative="1">
+      <w:start w:val="1"/>
+      <w:numFmt w:val="decimal"/>
+      <w:lvlText w:val="%7."/>
+      <w:lvlJc w:val="left"/>
+      <w:pPr>
+        <w:ind w:left="5040" w:hanging="360"/>
+      </w:pPr>
+    </w:lvl>
+    <w:lvl w:ilvl="7" w:tplc="04090019" w:tentative="1">
+      <w:start w:val="1"/>
+      <w:numFmt w:val="lowerLetter"/>
+      <w:lvlText w:val="%8."/>
+      <w:lvlJc w:val="left"/>
+      <w:pPr>
+        <w:ind w:left="5760" w:hanging="360"/>
+      </w:pPr>
+    </w:lvl>
+    <w:lvl w:ilvl="8" w:tplc="0409001B" w:tentative="1">
+      <w:start w:val="1"/>
+      <w:numFmt w:val="lowerRoman"/>
+      <w:lvlText w:val="%9."/>
+      <w:lvlJc w:val="right"/>
+      <w:pPr>
+        <w:ind w:left="6480" w:hanging="180"/>
+      </w:pPr>
+    </w:lvl>
+  </w:abstractNum>
+  <w:abstractNum w:abstractNumId="26" w15:restartNumberingAfterBreak="0">
     <w:nsid w:val="272C0C70"/>
     <w:multiLevelType w:val="hybridMultilevel"/>
     <w:tmpl w:val="93E2DF58"/>
@@ -5938,7 +8348,7 @@
       </w:rPr>
     </w:lvl>
   </w:abstractNum>
-  <w:abstractNum w:abstractNumId="24" w15:restartNumberingAfterBreak="0">
+  <w:abstractNum w:abstractNumId="27" w15:restartNumberingAfterBreak="0">
     <w:nsid w:val="27E23111"/>
     <w:multiLevelType w:val="hybridMultilevel"/>
     <w:tmpl w:val="A8042800"/>
@@ -6024,7 +8434,7 @@
       </w:pPr>
     </w:lvl>
   </w:abstractNum>
-  <w:abstractNum w:abstractNumId="25" w15:restartNumberingAfterBreak="0">
+  <w:abstractNum w:abstractNumId="28" w15:restartNumberingAfterBreak="0">
     <w:nsid w:val="28C4214B"/>
     <w:multiLevelType w:val="multilevel"/>
     <w:tmpl w:val="E7065D2C"/>
@@ -6137,7 +8547,7 @@
       </w:pPr>
     </w:lvl>
   </w:abstractNum>
-  <w:abstractNum w:abstractNumId="26" w15:restartNumberingAfterBreak="0">
+  <w:abstractNum w:abstractNumId="29" w15:restartNumberingAfterBreak="0">
     <w:nsid w:val="293B7272"/>
     <w:multiLevelType w:val="multilevel"/>
     <w:tmpl w:val="86B0A066"/>
@@ -6286,7 +8696,156 @@
       </w:rPr>
     </w:lvl>
   </w:abstractNum>
-  <w:abstractNum w:abstractNumId="27" w15:restartNumberingAfterBreak="0">
+  <w:abstractNum w:abstractNumId="30" w15:restartNumberingAfterBreak="0">
+    <w:nsid w:val="2F4D56B0"/>
+    <w:multiLevelType w:val="multilevel"/>
+    <w:tmpl w:val="C5420EE4"/>
+    <w:lvl w:ilvl="0">
+      <w:start w:val="1"/>
+      <w:numFmt w:val="bullet"/>
+      <w:lvlText w:val=""/>
+      <w:lvlJc w:val="left"/>
+      <w:pPr>
+        <w:tabs>
+          <w:tab w:val="num" w:pos="720"/>
+        </w:tabs>
+        <w:ind w:left="720" w:hanging="360"/>
+      </w:pPr>
+      <w:rPr>
+        <w:rFonts w:ascii="Symbol" w:hAnsi="Symbol" w:hint="default"/>
+        <w:sz w:val="20"/>
+      </w:rPr>
+    </w:lvl>
+    <w:lvl w:ilvl="1" w:tentative="1">
+      <w:start w:val="1"/>
+      <w:numFmt w:val="bullet"/>
+      <w:lvlText w:val="o"/>
+      <w:lvlJc w:val="left"/>
+      <w:pPr>
+        <w:tabs>
+          <w:tab w:val="num" w:pos="1440"/>
+        </w:tabs>
+        <w:ind w:left="1440" w:hanging="360"/>
+      </w:pPr>
+      <w:rPr>
+        <w:rFonts w:ascii="Courier New" w:hAnsi="Courier New" w:hint="default"/>
+        <w:sz w:val="20"/>
+      </w:rPr>
+    </w:lvl>
+    <w:lvl w:ilvl="2" w:tentative="1">
+      <w:start w:val="1"/>
+      <w:numFmt w:val="bullet"/>
+      <w:lvlText w:val=""/>
+      <w:lvlJc w:val="left"/>
+      <w:pPr>
+        <w:tabs>
+          <w:tab w:val="num" w:pos="2160"/>
+        </w:tabs>
+        <w:ind w:left="2160" w:hanging="360"/>
+      </w:pPr>
+      <w:rPr>
+        <w:rFonts w:ascii="Wingdings" w:hAnsi="Wingdings" w:hint="default"/>
+        <w:sz w:val="20"/>
+      </w:rPr>
+    </w:lvl>
+    <w:lvl w:ilvl="3" w:tentative="1">
+      <w:start w:val="1"/>
+      <w:numFmt w:val="bullet"/>
+      <w:lvlText w:val=""/>
+      <w:lvlJc w:val="left"/>
+      <w:pPr>
+        <w:tabs>
+          <w:tab w:val="num" w:pos="2880"/>
+        </w:tabs>
+        <w:ind w:left="2880" w:hanging="360"/>
+      </w:pPr>
+      <w:rPr>
+        <w:rFonts w:ascii="Wingdings" w:hAnsi="Wingdings" w:hint="default"/>
+        <w:sz w:val="20"/>
+      </w:rPr>
+    </w:lvl>
+    <w:lvl w:ilvl="4" w:tentative="1">
+      <w:start w:val="1"/>
+      <w:numFmt w:val="bullet"/>
+      <w:lvlText w:val=""/>
+      <w:lvlJc w:val="left"/>
+      <w:pPr>
+        <w:tabs>
+          <w:tab w:val="num" w:pos="3600"/>
+        </w:tabs>
+        <w:ind w:left="3600" w:hanging="360"/>
+      </w:pPr>
+      <w:rPr>
+        <w:rFonts w:ascii="Wingdings" w:hAnsi="Wingdings" w:hint="default"/>
+        <w:sz w:val="20"/>
+      </w:rPr>
+    </w:lvl>
+    <w:lvl w:ilvl="5" w:tentative="1">
+      <w:start w:val="1"/>
+      <w:numFmt w:val="bullet"/>
+      <w:lvlText w:val=""/>
+      <w:lvlJc w:val="left"/>
+      <w:pPr>
+        <w:tabs>
+          <w:tab w:val="num" w:pos="4320"/>
+        </w:tabs>
+        <w:ind w:left="4320" w:hanging="360"/>
+      </w:pPr>
+      <w:rPr>
+        <w:rFonts w:ascii="Wingdings" w:hAnsi="Wingdings" w:hint="default"/>
+        <w:sz w:val="20"/>
+      </w:rPr>
+    </w:lvl>
+    <w:lvl w:ilvl="6" w:tentative="1">
+      <w:start w:val="1"/>
+      <w:numFmt w:val="bullet"/>
+      <w:lvlText w:val=""/>
+      <w:lvlJc w:val="left"/>
+      <w:pPr>
+        <w:tabs>
+          <w:tab w:val="num" w:pos="5040"/>
+        </w:tabs>
+        <w:ind w:left="5040" w:hanging="360"/>
+      </w:pPr>
+      <w:rPr>
+        <w:rFonts w:ascii="Wingdings" w:hAnsi="Wingdings" w:hint="default"/>
+        <w:sz w:val="20"/>
+      </w:rPr>
+    </w:lvl>
+    <w:lvl w:ilvl="7" w:tentative="1">
+      <w:start w:val="1"/>
+      <w:numFmt w:val="bullet"/>
+      <w:lvlText w:val=""/>
+      <w:lvlJc w:val="left"/>
+      <w:pPr>
+        <w:tabs>
+          <w:tab w:val="num" w:pos="5760"/>
+        </w:tabs>
+        <w:ind w:left="5760" w:hanging="360"/>
+      </w:pPr>
+      <w:rPr>
+        <w:rFonts w:ascii="Wingdings" w:hAnsi="Wingdings" w:hint="default"/>
+        <w:sz w:val="20"/>
+      </w:rPr>
+    </w:lvl>
+    <w:lvl w:ilvl="8" w:tentative="1">
+      <w:start w:val="1"/>
+      <w:numFmt w:val="bullet"/>
+      <w:lvlText w:val=""/>
+      <w:lvlJc w:val="left"/>
+      <w:pPr>
+        <w:tabs>
+          <w:tab w:val="num" w:pos="6480"/>
+        </w:tabs>
+        <w:ind w:left="6480" w:hanging="360"/>
+      </w:pPr>
+      <w:rPr>
+        <w:rFonts w:ascii="Wingdings" w:hAnsi="Wingdings" w:hint="default"/>
+        <w:sz w:val="20"/>
+      </w:rPr>
+    </w:lvl>
+  </w:abstractNum>
+  <w:abstractNum w:abstractNumId="31" w15:restartNumberingAfterBreak="0">
     <w:nsid w:val="303F2D52"/>
     <w:multiLevelType w:val="multilevel"/>
     <w:tmpl w:val="AFC6C448"/>
@@ -6399,7 +8958,7 @@
       </w:pPr>
     </w:lvl>
   </w:abstractNum>
-  <w:abstractNum w:abstractNumId="28" w15:restartNumberingAfterBreak="0">
+  <w:abstractNum w:abstractNumId="32" w15:restartNumberingAfterBreak="0">
     <w:nsid w:val="30CD7120"/>
     <w:multiLevelType w:val="multilevel"/>
     <w:tmpl w:val="2B886858"/>
@@ -6512,7 +9071,7 @@
       </w:rPr>
     </w:lvl>
   </w:abstractNum>
-  <w:abstractNum w:abstractNumId="29" w15:restartNumberingAfterBreak="0">
+  <w:abstractNum w:abstractNumId="33" w15:restartNumberingAfterBreak="0">
     <w:nsid w:val="38607C8B"/>
     <w:multiLevelType w:val="hybridMultilevel"/>
     <w:tmpl w:val="652A67D4"/>
@@ -6598,7 +9157,7 @@
       </w:pPr>
     </w:lvl>
   </w:abstractNum>
-  <w:abstractNum w:abstractNumId="30" w15:restartNumberingAfterBreak="0">
+  <w:abstractNum w:abstractNumId="34" w15:restartNumberingAfterBreak="0">
     <w:nsid w:val="39971353"/>
     <w:multiLevelType w:val="multilevel"/>
     <w:tmpl w:val="F4286986"/>
@@ -6747,7 +9306,7 @@
       </w:rPr>
     </w:lvl>
   </w:abstractNum>
-  <w:abstractNum w:abstractNumId="31" w15:restartNumberingAfterBreak="0">
+  <w:abstractNum w:abstractNumId="35" w15:restartNumberingAfterBreak="0">
     <w:nsid w:val="3FCC39B4"/>
     <w:multiLevelType w:val="multilevel"/>
     <w:tmpl w:val="E59414C6"/>
@@ -6860,7 +9419,7 @@
       </w:rPr>
     </w:lvl>
   </w:abstractNum>
-  <w:abstractNum w:abstractNumId="32" w15:restartNumberingAfterBreak="0">
+  <w:abstractNum w:abstractNumId="36" w15:restartNumberingAfterBreak="0">
     <w:nsid w:val="42A502C1"/>
     <w:multiLevelType w:val="multilevel"/>
     <w:tmpl w:val="CDCE0116"/>
@@ -6973,7 +9532,7 @@
       </w:pPr>
     </w:lvl>
   </w:abstractNum>
-  <w:abstractNum w:abstractNumId="33" w15:restartNumberingAfterBreak="0">
+  <w:abstractNum w:abstractNumId="37" w15:restartNumberingAfterBreak="0">
     <w:nsid w:val="479C6C3B"/>
     <w:multiLevelType w:val="multilevel"/>
     <w:tmpl w:val="A54CDF60"/>
@@ -7122,7 +9681,7 @@
       </w:rPr>
     </w:lvl>
   </w:abstractNum>
-  <w:abstractNum w:abstractNumId="34" w15:restartNumberingAfterBreak="0">
+  <w:abstractNum w:abstractNumId="38" w15:restartNumberingAfterBreak="0">
     <w:nsid w:val="52415EF2"/>
     <w:multiLevelType w:val="hybridMultilevel"/>
     <w:tmpl w:val="DDFA74CC"/>
@@ -7211,7 +9770,7 @@
       </w:pPr>
     </w:lvl>
   </w:abstractNum>
-  <w:abstractNum w:abstractNumId="35" w15:restartNumberingAfterBreak="0">
+  <w:abstractNum w:abstractNumId="39" w15:restartNumberingAfterBreak="0">
     <w:nsid w:val="56D2102B"/>
     <w:multiLevelType w:val="multilevel"/>
     <w:tmpl w:val="04F214A4"/>
@@ -7324,7 +9883,7 @@
       </w:rPr>
     </w:lvl>
   </w:abstractNum>
-  <w:abstractNum w:abstractNumId="36" w15:restartNumberingAfterBreak="0">
+  <w:abstractNum w:abstractNumId="40" w15:restartNumberingAfterBreak="0">
     <w:nsid w:val="617F0206"/>
     <w:multiLevelType w:val="multilevel"/>
     <w:tmpl w:val="CA1C0910"/>
@@ -7410,7 +9969,7 @@
       </w:pPr>
     </w:lvl>
   </w:abstractNum>
-  <w:abstractNum w:abstractNumId="37" w15:restartNumberingAfterBreak="0">
+  <w:abstractNum w:abstractNumId="41" w15:restartNumberingAfterBreak="0">
     <w:nsid w:val="619C6908"/>
     <w:multiLevelType w:val="hybridMultilevel"/>
     <w:tmpl w:val="D8DC0A8A"/>
@@ -7499,7 +10058,7 @@
       </w:pPr>
     </w:lvl>
   </w:abstractNum>
-  <w:abstractNum w:abstractNumId="38" w15:restartNumberingAfterBreak="0">
+  <w:abstractNum w:abstractNumId="42" w15:restartNumberingAfterBreak="0">
     <w:nsid w:val="63544FB7"/>
     <w:multiLevelType w:val="hybridMultilevel"/>
     <w:tmpl w:val="ED9AC11C"/>
@@ -7585,7 +10144,7 @@
       </w:pPr>
     </w:lvl>
   </w:abstractNum>
-  <w:abstractNum w:abstractNumId="39" w15:restartNumberingAfterBreak="0">
+  <w:abstractNum w:abstractNumId="43" w15:restartNumberingAfterBreak="0">
     <w:nsid w:val="639E5E58"/>
     <w:multiLevelType w:val="multilevel"/>
     <w:tmpl w:val="567663F0"/>
@@ -7734,7 +10293,156 @@
       </w:rPr>
     </w:lvl>
   </w:abstractNum>
-  <w:abstractNum w:abstractNumId="40" w15:restartNumberingAfterBreak="0">
+  <w:abstractNum w:abstractNumId="44" w15:restartNumberingAfterBreak="0">
+    <w:nsid w:val="646A1506"/>
+    <w:multiLevelType w:val="multilevel"/>
+    <w:tmpl w:val="66DC82E6"/>
+    <w:lvl w:ilvl="0">
+      <w:start w:val="1"/>
+      <w:numFmt w:val="bullet"/>
+      <w:lvlText w:val=""/>
+      <w:lvlJc w:val="left"/>
+      <w:pPr>
+        <w:tabs>
+          <w:tab w:val="num" w:pos="720"/>
+        </w:tabs>
+        <w:ind w:left="720" w:hanging="360"/>
+      </w:pPr>
+      <w:rPr>
+        <w:rFonts w:ascii="Symbol" w:hAnsi="Symbol" w:hint="default"/>
+        <w:sz w:val="20"/>
+      </w:rPr>
+    </w:lvl>
+    <w:lvl w:ilvl="1" w:tentative="1">
+      <w:start w:val="1"/>
+      <w:numFmt w:val="bullet"/>
+      <w:lvlText w:val="o"/>
+      <w:lvlJc w:val="left"/>
+      <w:pPr>
+        <w:tabs>
+          <w:tab w:val="num" w:pos="1440"/>
+        </w:tabs>
+        <w:ind w:left="1440" w:hanging="360"/>
+      </w:pPr>
+      <w:rPr>
+        <w:rFonts w:ascii="Courier New" w:hAnsi="Courier New" w:hint="default"/>
+        <w:sz w:val="20"/>
+      </w:rPr>
+    </w:lvl>
+    <w:lvl w:ilvl="2" w:tentative="1">
+      <w:start w:val="1"/>
+      <w:numFmt w:val="bullet"/>
+      <w:lvlText w:val=""/>
+      <w:lvlJc w:val="left"/>
+      <w:pPr>
+        <w:tabs>
+          <w:tab w:val="num" w:pos="2160"/>
+        </w:tabs>
+        <w:ind w:left="2160" w:hanging="360"/>
+      </w:pPr>
+      <w:rPr>
+        <w:rFonts w:ascii="Wingdings" w:hAnsi="Wingdings" w:hint="default"/>
+        <w:sz w:val="20"/>
+      </w:rPr>
+    </w:lvl>
+    <w:lvl w:ilvl="3" w:tentative="1">
+      <w:start w:val="1"/>
+      <w:numFmt w:val="bullet"/>
+      <w:lvlText w:val=""/>
+      <w:lvlJc w:val="left"/>
+      <w:pPr>
+        <w:tabs>
+          <w:tab w:val="num" w:pos="2880"/>
+        </w:tabs>
+        <w:ind w:left="2880" w:hanging="360"/>
+      </w:pPr>
+      <w:rPr>
+        <w:rFonts w:ascii="Wingdings" w:hAnsi="Wingdings" w:hint="default"/>
+        <w:sz w:val="20"/>
+      </w:rPr>
+    </w:lvl>
+    <w:lvl w:ilvl="4" w:tentative="1">
+      <w:start w:val="1"/>
+      <w:numFmt w:val="bullet"/>
+      <w:lvlText w:val=""/>
+      <w:lvlJc w:val="left"/>
+      <w:pPr>
+        <w:tabs>
+          <w:tab w:val="num" w:pos="3600"/>
+        </w:tabs>
+        <w:ind w:left="3600" w:hanging="360"/>
+      </w:pPr>
+      <w:rPr>
+        <w:rFonts w:ascii="Wingdings" w:hAnsi="Wingdings" w:hint="default"/>
+        <w:sz w:val="20"/>
+      </w:rPr>
+    </w:lvl>
+    <w:lvl w:ilvl="5" w:tentative="1">
+      <w:start w:val="1"/>
+      <w:numFmt w:val="bullet"/>
+      <w:lvlText w:val=""/>
+      <w:lvlJc w:val="left"/>
+      <w:pPr>
+        <w:tabs>
+          <w:tab w:val="num" w:pos="4320"/>
+        </w:tabs>
+        <w:ind w:left="4320" w:hanging="360"/>
+      </w:pPr>
+      <w:rPr>
+        <w:rFonts w:ascii="Wingdings" w:hAnsi="Wingdings" w:hint="default"/>
+        <w:sz w:val="20"/>
+      </w:rPr>
+    </w:lvl>
+    <w:lvl w:ilvl="6" w:tentative="1">
+      <w:start w:val="1"/>
+      <w:numFmt w:val="bullet"/>
+      <w:lvlText w:val=""/>
+      <w:lvlJc w:val="left"/>
+      <w:pPr>
+        <w:tabs>
+          <w:tab w:val="num" w:pos="5040"/>
+        </w:tabs>
+        <w:ind w:left="5040" w:hanging="360"/>
+      </w:pPr>
+      <w:rPr>
+        <w:rFonts w:ascii="Wingdings" w:hAnsi="Wingdings" w:hint="default"/>
+        <w:sz w:val="20"/>
+      </w:rPr>
+    </w:lvl>
+    <w:lvl w:ilvl="7" w:tentative="1">
+      <w:start w:val="1"/>
+      <w:numFmt w:val="bullet"/>
+      <w:lvlText w:val=""/>
+      <w:lvlJc w:val="left"/>
+      <w:pPr>
+        <w:tabs>
+          <w:tab w:val="num" w:pos="5760"/>
+        </w:tabs>
+        <w:ind w:left="5760" w:hanging="360"/>
+      </w:pPr>
+      <w:rPr>
+        <w:rFonts w:ascii="Wingdings" w:hAnsi="Wingdings" w:hint="default"/>
+        <w:sz w:val="20"/>
+      </w:rPr>
+    </w:lvl>
+    <w:lvl w:ilvl="8" w:tentative="1">
+      <w:start w:val="1"/>
+      <w:numFmt w:val="bullet"/>
+      <w:lvlText w:val=""/>
+      <w:lvlJc w:val="left"/>
+      <w:pPr>
+        <w:tabs>
+          <w:tab w:val="num" w:pos="6480"/>
+        </w:tabs>
+        <w:ind w:left="6480" w:hanging="360"/>
+      </w:pPr>
+      <w:rPr>
+        <w:rFonts w:ascii="Wingdings" w:hAnsi="Wingdings" w:hint="default"/>
+        <w:sz w:val="20"/>
+      </w:rPr>
+    </w:lvl>
+  </w:abstractNum>
+  <w:abstractNum w:abstractNumId="45" w15:restartNumberingAfterBreak="0">
     <w:nsid w:val="65BB0FEA"/>
     <w:multiLevelType w:val="multilevel"/>
     <w:tmpl w:val="552CD2F6"/>
@@ -7847,7 +10555,156 @@
       </w:pPr>
     </w:lvl>
   </w:abstractNum>
-  <w:abstractNum w:abstractNumId="41" w15:restartNumberingAfterBreak="0">
+  <w:abstractNum w:abstractNumId="46" w15:restartNumberingAfterBreak="0">
+    <w:nsid w:val="67DB78DE"/>
+    <w:multiLevelType w:val="multilevel"/>
+    <w:tmpl w:val="77F0A50E"/>
+    <w:lvl w:ilvl="0">
+      <w:start w:val="1"/>
+      <w:numFmt w:val="bullet"/>
+      <w:lvlText w:val=""/>
+      <w:lvlJc w:val="left"/>
+      <w:pPr>
+        <w:tabs>
+          <w:tab w:val="num" w:pos="720"/>
+        </w:tabs>
+        <w:ind w:left="720" w:hanging="360"/>
+      </w:pPr>
+      <w:rPr>
+        <w:rFonts w:ascii="Symbol" w:hAnsi="Symbol" w:hint="default"/>
+        <w:sz w:val="20"/>
+      </w:rPr>
+    </w:lvl>
+    <w:lvl w:ilvl="1" w:tentative="1">
+      <w:start w:val="1"/>
+      <w:numFmt w:val="bullet"/>
+      <w:lvlText w:val="o"/>
+      <w:lvlJc w:val="left"/>
+      <w:pPr>
+        <w:tabs>
+          <w:tab w:val="num" w:pos="1440"/>
+        </w:tabs>
+        <w:ind w:left="1440" w:hanging="360"/>
+      </w:pPr>
+      <w:rPr>
+        <w:rFonts w:ascii="Courier New" w:hAnsi="Courier New" w:hint="default"/>
+        <w:sz w:val="20"/>
+      </w:rPr>
+    </w:lvl>
+    <w:lvl w:ilvl="2" w:tentative="1">
+      <w:start w:val="1"/>
+      <w:numFmt w:val="bullet"/>
+      <w:lvlText w:val=""/>
+      <w:lvlJc w:val="left"/>
+      <w:pPr>
+        <w:tabs>
+          <w:tab w:val="num" w:pos="2160"/>
+        </w:tabs>
+        <w:ind w:left="2160" w:hanging="360"/>
+      </w:pPr>
+      <w:rPr>
+        <w:rFonts w:ascii="Wingdings" w:hAnsi="Wingdings" w:hint="default"/>
+        <w:sz w:val="20"/>
+      </w:rPr>
+    </w:lvl>
+    <w:lvl w:ilvl="3" w:tentative="1">
+      <w:start w:val="1"/>
+      <w:numFmt w:val="bullet"/>
+      <w:lvlText w:val=""/>
+      <w:lvlJc w:val="left"/>
+      <w:pPr>
+        <w:tabs>
+          <w:tab w:val="num" w:pos="2880"/>
+        </w:tabs>
+        <w:ind w:left="2880" w:hanging="360"/>
+      </w:pPr>
+      <w:rPr>
+        <w:rFonts w:ascii="Wingdings" w:hAnsi="Wingdings" w:hint="default"/>
+        <w:sz w:val="20"/>
+      </w:rPr>
+    </w:lvl>
+    <w:lvl w:ilvl="4" w:tentative="1">
+      <w:start w:val="1"/>
+      <w:numFmt w:val="bullet"/>
+      <w:lvlText w:val=""/>
+      <w:lvlJc w:val="left"/>
+      <w:pPr>
+        <w:tabs>
+          <w:tab w:val="num" w:pos="3600"/>
+        </w:tabs>
+        <w:ind w:left="3600" w:hanging="360"/>
+      </w:pPr>
+      <w:rPr>
+        <w:rFonts w:ascii="Wingdings" w:hAnsi="Wingdings" w:hint="default"/>
+        <w:sz w:val="20"/>
+      </w:rPr>
+    </w:lvl>
+    <w:lvl w:ilvl="5" w:tentative="1">
+      <w:start w:val="1"/>
+      <w:numFmt w:val="bullet"/>
+      <w:lvlText w:val=""/>
+      <w:lvlJc w:val="left"/>
+      <w:pPr>
+        <w:tabs>
+          <w:tab w:val="num" w:pos="4320"/>
+        </w:tabs>
+        <w:ind w:left="4320" w:hanging="360"/>
+      </w:pPr>
+      <w:rPr>
+        <w:rFonts w:ascii="Wingdings" w:hAnsi="Wingdings" w:hint="default"/>
+        <w:sz w:val="20"/>
+      </w:rPr>
+    </w:lvl>
+    <w:lvl w:ilvl="6" w:tentative="1">
+      <w:start w:val="1"/>
+      <w:numFmt w:val="bullet"/>
+      <w:lvlText w:val=""/>
+      <w:lvlJc w:val="left"/>
+      <w:pPr>
+        <w:tabs>
+          <w:tab w:val="num" w:pos="5040"/>
+        </w:tabs>
+        <w:ind w:left="5040" w:hanging="360"/>
+      </w:pPr>
+      <w:rPr>
+        <w:rFonts w:ascii="Wingdings" w:hAnsi="Wingdings" w:hint="default"/>
+        <w:sz w:val="20"/>
+      </w:rPr>
+    </w:lvl>
+    <w:lvl w:ilvl="7" w:tentative="1">
+      <w:start w:val="1"/>
+      <w:numFmt w:val="bullet"/>
+      <w:lvlText w:val=""/>
+      <w:lvlJc w:val="left"/>
+      <w:pPr>
+        <w:tabs>
+          <w:tab w:val="num" w:pos="5760"/>
+        </w:tabs>
+        <w:ind w:left="5760" w:hanging="360"/>
+      </w:pPr>
+      <w:rPr>
+        <w:rFonts w:ascii="Wingdings" w:hAnsi="Wingdings" w:hint="default"/>
+        <w:sz w:val="20"/>
+      </w:rPr>
+    </w:lvl>
+    <w:lvl w:ilvl="8" w:tentative="1">
+      <w:start w:val="1"/>
+      <w:numFmt w:val="bullet"/>
+      <w:lvlText w:val=""/>
+      <w:lvlJc w:val="left"/>
+      <w:pPr>
+        <w:tabs>
+          <w:tab w:val="num" w:pos="6480"/>
+        </w:tabs>
+        <w:ind w:left="6480" w:hanging="360"/>
+      </w:pPr>
+      <w:rPr>
+        <w:rFonts w:ascii="Wingdings" w:hAnsi="Wingdings" w:hint="default"/>
+        <w:sz w:val="20"/>
+      </w:rPr>
+    </w:lvl>
+  </w:abstractNum>
+  <w:abstractNum w:abstractNumId="47" w15:restartNumberingAfterBreak="0">
     <w:nsid w:val="6B1F656D"/>
     <w:multiLevelType w:val="hybridMultilevel"/>
     <w:tmpl w:val="BB461776"/>
@@ -7933,7 +10790,7 @@
       </w:pPr>
     </w:lvl>
   </w:abstractNum>
-  <w:abstractNum w:abstractNumId="42" w15:restartNumberingAfterBreak="0">
+  <w:abstractNum w:abstractNumId="48" w15:restartNumberingAfterBreak="0">
     <w:nsid w:val="6D3E1FB5"/>
     <w:multiLevelType w:val="hybridMultilevel"/>
     <w:tmpl w:val="456E0ACA"/>
@@ -8019,7 +10876,7 @@
       </w:pPr>
     </w:lvl>
   </w:abstractNum>
-  <w:abstractNum w:abstractNumId="43" w15:restartNumberingAfterBreak="0">
+  <w:abstractNum w:abstractNumId="49" w15:restartNumberingAfterBreak="0">
     <w:nsid w:val="7005340D"/>
     <w:multiLevelType w:val="multilevel"/>
     <w:tmpl w:val="CA1C0910"/>
@@ -8105,7 +10962,7 @@
       </w:pPr>
     </w:lvl>
   </w:abstractNum>
-  <w:abstractNum w:abstractNumId="44" w15:restartNumberingAfterBreak="0">
+  <w:abstractNum w:abstractNumId="50" w15:restartNumberingAfterBreak="0">
     <w:nsid w:val="70FA0530"/>
     <w:multiLevelType w:val="hybridMultilevel"/>
     <w:tmpl w:val="52B4465E"/>
@@ -8191,7 +11048,7 @@
       </w:pPr>
     </w:lvl>
   </w:abstractNum>
-  <w:abstractNum w:abstractNumId="45" w15:restartNumberingAfterBreak="0">
+  <w:abstractNum w:abstractNumId="51" w15:restartNumberingAfterBreak="0">
     <w:nsid w:val="71F927C6"/>
     <w:multiLevelType w:val="multilevel"/>
     <w:tmpl w:val="0409001F"/>
@@ -8277,7 +11134,156 @@
       </w:pPr>
     </w:lvl>
   </w:abstractNum>
-  <w:abstractNum w:abstractNumId="46" w15:restartNumberingAfterBreak="0">
+  <w:abstractNum w:abstractNumId="52" w15:restartNumberingAfterBreak="0">
+    <w:nsid w:val="72A44E9C"/>
+    <w:multiLevelType w:val="multilevel"/>
+    <w:tmpl w:val="0EB48C26"/>
+    <w:lvl w:ilvl="0">
+      <w:start w:val="1"/>
+      <w:numFmt w:val="bullet"/>
+      <w:lvlText w:val=""/>
+      <w:lvlJc w:val="left"/>
+      <w:pPr>
+        <w:tabs>
+          <w:tab w:val="num" w:pos="720"/>
+        </w:tabs>
+        <w:ind w:left="720" w:hanging="360"/>
+      </w:pPr>
+      <w:rPr>
+        <w:rFonts w:ascii="Symbol" w:hAnsi="Symbol" w:hint="default"/>
+        <w:sz w:val="20"/>
+      </w:rPr>
+    </w:lvl>
+    <w:lvl w:ilvl="1" w:tentative="1">
+      <w:start w:val="1"/>
+      <w:numFmt w:val="bullet"/>
+      <w:lvlText w:val="o"/>
+      <w:lvlJc w:val="left"/>
+      <w:pPr>
+        <w:tabs>
+          <w:tab w:val="num" w:pos="1440"/>
+        </w:tabs>
+        <w:ind w:left="1440" w:hanging="360"/>
+      </w:pPr>
+      <w:rPr>
+        <w:rFonts w:ascii="Courier New" w:hAnsi="Courier New" w:hint="default"/>
+        <w:sz w:val="20"/>
+      </w:rPr>
+    </w:lvl>
+    <w:lvl w:ilvl="2" w:tentative="1">
+      <w:start w:val="1"/>
+      <w:numFmt w:val="bullet"/>
+      <w:lvlText w:val=""/>
+      <w:lvlJc w:val="left"/>
+      <w:pPr>
+        <w:tabs>
+          <w:tab w:val="num" w:pos="2160"/>
+        </w:tabs>
+        <w:ind w:left="2160" w:hanging="360"/>
+      </w:pPr>
+      <w:rPr>
+        <w:rFonts w:ascii="Wingdings" w:hAnsi="Wingdings" w:hint="default"/>
+        <w:sz w:val="20"/>
+      </w:rPr>
+    </w:lvl>
+    <w:lvl w:ilvl="3" w:tentative="1">
+      <w:start w:val="1"/>
+      <w:numFmt w:val="bullet"/>
+      <w:lvlText w:val=""/>
+      <w:lvlJc w:val="left"/>
+      <w:pPr>
+        <w:tabs>
+          <w:tab w:val="num" w:pos="2880"/>
+        </w:tabs>
+        <w:ind w:left="2880" w:hanging="360"/>
+      </w:pPr>
+      <w:rPr>
+        <w:rFonts w:ascii="Wingdings" w:hAnsi="Wingdings" w:hint="default"/>
+        <w:sz w:val="20"/>
+      </w:rPr>
+    </w:lvl>
+    <w:lvl w:ilvl="4" w:tentative="1">
+      <w:start w:val="1"/>
+      <w:numFmt w:val="bullet"/>
+      <w:lvlText w:val=""/>
+      <w:lvlJc w:val="left"/>
+      <w:pPr>
+        <w:tabs>
+          <w:tab w:val="num" w:pos="3600"/>
+        </w:tabs>
+        <w:ind w:left="3600" w:hanging="360"/>
+      </w:pPr>
+      <w:rPr>
+        <w:rFonts w:ascii="Wingdings" w:hAnsi="Wingdings" w:hint="default"/>
+        <w:sz w:val="20"/>
+      </w:rPr>
+    </w:lvl>
+    <w:lvl w:ilvl="5" w:tentative="1">
+      <w:start w:val="1"/>
+      <w:numFmt w:val="bullet"/>
+      <w:lvlText w:val=""/>
+      <w:lvlJc w:val="left"/>
+      <w:pPr>
+        <w:tabs>
+          <w:tab w:val="num" w:pos="4320"/>
+        </w:tabs>
+        <w:ind w:left="4320" w:hanging="360"/>
+      </w:pPr>
+      <w:rPr>
+        <w:rFonts w:ascii="Wingdings" w:hAnsi="Wingdings" w:hint="default"/>
+        <w:sz w:val="20"/>
+      </w:rPr>
+    </w:lvl>
+    <w:lvl w:ilvl="6" w:tentative="1">
+      <w:start w:val="1"/>
+      <w:numFmt w:val="bullet"/>
+      <w:lvlText w:val=""/>
+      <w:lvlJc w:val="left"/>
+      <w:pPr>
+        <w:tabs>
+          <w:tab w:val="num" w:pos="5040"/>
+        </w:tabs>
+        <w:ind w:left="5040" w:hanging="360"/>
+      </w:pPr>
+      <w:rPr>
+        <w:rFonts w:ascii="Wingdings" w:hAnsi="Wingdings" w:hint="default"/>
+        <w:sz w:val="20"/>
+      </w:rPr>
+    </w:lvl>
+    <w:lvl w:ilvl="7" w:tentative="1">
+      <w:start w:val="1"/>
+      <w:numFmt w:val="bullet"/>
+      <w:lvlText w:val=""/>
+      <w:lvlJc w:val="left"/>
+      <w:pPr>
+        <w:tabs>
+          <w:tab w:val="num" w:pos="5760"/>
+        </w:tabs>
+        <w:ind w:left="5760" w:hanging="360"/>
+      </w:pPr>
+      <w:rPr>
+        <w:rFonts w:ascii="Wingdings" w:hAnsi="Wingdings" w:hint="default"/>
+        <w:sz w:val="20"/>
+      </w:rPr>
+    </w:lvl>
+    <w:lvl w:ilvl="8" w:tentative="1">
+      <w:start w:val="1"/>
+      <w:numFmt w:val="bullet"/>
+      <w:lvlText w:val=""/>
+      <w:lvlJc w:val="left"/>
+      <w:pPr>
+        <w:tabs>
+          <w:tab w:val="num" w:pos="6480"/>
+        </w:tabs>
+        <w:ind w:left="6480" w:hanging="360"/>
+      </w:pPr>
+      <w:rPr>
+        <w:rFonts w:ascii="Wingdings" w:hAnsi="Wingdings" w:hint="default"/>
+        <w:sz w:val="20"/>
+      </w:rPr>
+    </w:lvl>
+  </w:abstractNum>
+  <w:abstractNum w:abstractNumId="53" w15:restartNumberingAfterBreak="0">
     <w:nsid w:val="7619695A"/>
     <w:multiLevelType w:val="multilevel"/>
     <w:tmpl w:val="CFD6DB1E"/>
@@ -8390,7 +11396,7 @@
       </w:pPr>
     </w:lvl>
   </w:abstractNum>
-  <w:abstractNum w:abstractNumId="47" w15:restartNumberingAfterBreak="0">
+  <w:abstractNum w:abstractNumId="54" w15:restartNumberingAfterBreak="0">
     <w:nsid w:val="77751E47"/>
     <w:multiLevelType w:val="multilevel"/>
     <w:tmpl w:val="BFC469CE"/>
@@ -8511,7 +11517,7 @@
       </w:rPr>
     </w:lvl>
   </w:abstractNum>
-  <w:abstractNum w:abstractNumId="48" w15:restartNumberingAfterBreak="0">
+  <w:abstractNum w:abstractNumId="55" w15:restartNumberingAfterBreak="0">
     <w:nsid w:val="79A33B3F"/>
     <w:multiLevelType w:val="hybridMultilevel"/>
     <w:tmpl w:val="396C3548"/>
@@ -8597,7 +11603,7 @@
       </w:pPr>
     </w:lvl>
   </w:abstractNum>
-  <w:abstractNum w:abstractNumId="49" w15:restartNumberingAfterBreak="0">
+  <w:abstractNum w:abstractNumId="56" w15:restartNumberingAfterBreak="0">
     <w:nsid w:val="7C063B0E"/>
     <w:multiLevelType w:val="hybridMultilevel"/>
     <w:tmpl w:val="A5AADF78"/>
@@ -8711,127 +11717,148 @@
     <w:abstractNumId w:val="0"/>
   </w:num>
   <w:num w:numId="10" w16cid:durableId="1884708209">
+    <w:abstractNumId w:val="55"/>
+  </w:num>
+  <w:num w:numId="11" w16cid:durableId="315190826">
+    <w:abstractNumId w:val="27"/>
+  </w:num>
+  <w:num w:numId="12" w16cid:durableId="271058521">
+    <w:abstractNumId w:val="23"/>
+  </w:num>
+  <w:num w:numId="13" w16cid:durableId="1054231018">
     <w:abstractNumId w:val="48"/>
   </w:num>
-  <w:num w:numId="11" w16cid:durableId="315190826">
+  <w:num w:numId="14" w16cid:durableId="952518983">
+    <w:abstractNumId w:val="50"/>
+  </w:num>
+  <w:num w:numId="15" w16cid:durableId="2140759370">
+    <w:abstractNumId w:val="16"/>
+  </w:num>
+  <w:num w:numId="16" w16cid:durableId="529992818">
+    <w:abstractNumId w:val="17"/>
+  </w:num>
+  <w:num w:numId="17" w16cid:durableId="1329092259">
+    <w:abstractNumId w:val="42"/>
+  </w:num>
+  <w:num w:numId="18" w16cid:durableId="1007488840">
+    <w:abstractNumId w:val="47"/>
+  </w:num>
+  <w:num w:numId="19" w16cid:durableId="239873770">
+    <w:abstractNumId w:val="51"/>
+  </w:num>
+  <w:num w:numId="20" w16cid:durableId="227961121">
+    <w:abstractNumId w:val="49"/>
+  </w:num>
+  <w:num w:numId="21" w16cid:durableId="160122229">
+    <w:abstractNumId w:val="40"/>
+  </w:num>
+  <w:num w:numId="22" w16cid:durableId="1548570495">
+    <w:abstractNumId w:val="38"/>
+  </w:num>
+  <w:num w:numId="23" w16cid:durableId="518011571">
+    <w:abstractNumId w:val="54"/>
+  </w:num>
+  <w:num w:numId="24" w16cid:durableId="856846461">
+    <w:abstractNumId w:val="32"/>
+  </w:num>
+  <w:num w:numId="25" w16cid:durableId="1010840457">
+    <w:abstractNumId w:val="35"/>
+  </w:num>
+  <w:num w:numId="26" w16cid:durableId="380059539">
+    <w:abstractNumId w:val="39"/>
+  </w:num>
+  <w:num w:numId="27" w16cid:durableId="82267017">
+    <w:abstractNumId w:val="36"/>
+  </w:num>
+  <w:num w:numId="28" w16cid:durableId="1761294512">
+    <w:abstractNumId w:val="45"/>
+  </w:num>
+  <w:num w:numId="29" w16cid:durableId="63185397">
+    <w:abstractNumId w:val="41"/>
+  </w:num>
+  <w:num w:numId="30" w16cid:durableId="1818834522">
+    <w:abstractNumId w:val="28"/>
+  </w:num>
+  <w:num w:numId="31" w16cid:durableId="124660895">
+    <w:abstractNumId w:val="11"/>
+  </w:num>
+  <w:num w:numId="32" w16cid:durableId="1149176103">
+    <w:abstractNumId w:val="21"/>
+  </w:num>
+  <w:num w:numId="33" w16cid:durableId="1694503026">
+    <w:abstractNumId w:val="53"/>
+  </w:num>
+  <w:num w:numId="34" w16cid:durableId="1886942139">
+    <w:abstractNumId w:val="12"/>
+  </w:num>
+  <w:num w:numId="35" w16cid:durableId="390160542">
+    <w:abstractNumId w:val="14"/>
+  </w:num>
+  <w:num w:numId="36" w16cid:durableId="824004997">
     <w:abstractNumId w:val="24"/>
   </w:num>
-  <w:num w:numId="12" w16cid:durableId="271058521">
-    <w:abstractNumId w:val="21"/>
+  <w:num w:numId="37" w16cid:durableId="1680426642">
+    <w:abstractNumId w:val="22"/>
   </w:num>
-  <w:num w:numId="13" w16cid:durableId="1054231018">
-    <w:abstractNumId w:val="42"/>
+  <w:num w:numId="38" w16cid:durableId="544408226">
+    <w:abstractNumId w:val="15"/>
   </w:num>
-  <w:num w:numId="14" w16cid:durableId="952518983">
+  <w:num w:numId="39" w16cid:durableId="1495805462">
+    <w:abstractNumId w:val="31"/>
+  </w:num>
+  <w:num w:numId="40" w16cid:durableId="1740055433">
+    <w:abstractNumId w:val="34"/>
+  </w:num>
+  <w:num w:numId="41" w16cid:durableId="1199857469">
+    <w:abstractNumId w:val="13"/>
+  </w:num>
+  <w:num w:numId="42" w16cid:durableId="1001735957">
+    <w:abstractNumId w:val="10"/>
+  </w:num>
+  <w:num w:numId="43" w16cid:durableId="251014705">
+    <w:abstractNumId w:val="37"/>
+  </w:num>
+  <w:num w:numId="44" w16cid:durableId="848716306">
+    <w:abstractNumId w:val="18"/>
+  </w:num>
+  <w:num w:numId="45" w16cid:durableId="633028773">
+    <w:abstractNumId w:val="33"/>
+  </w:num>
+  <w:num w:numId="46" w16cid:durableId="1373075667">
+    <w:abstractNumId w:val="56"/>
+  </w:num>
+  <w:num w:numId="47" w16cid:durableId="43677606">
+    <w:abstractNumId w:val="19"/>
+  </w:num>
+  <w:num w:numId="48" w16cid:durableId="783303247">
+    <w:abstractNumId w:val="43"/>
+  </w:num>
+  <w:num w:numId="49" w16cid:durableId="1894388127">
+    <w:abstractNumId w:val="29"/>
+  </w:num>
+  <w:num w:numId="50" w16cid:durableId="1269045910">
+    <w:abstractNumId w:val="26"/>
+  </w:num>
+  <w:num w:numId="51" w16cid:durableId="1469318024">
+    <w:abstractNumId w:val="20"/>
+  </w:num>
+  <w:num w:numId="52" w16cid:durableId="2018993674">
+    <w:abstractNumId w:val="52"/>
+  </w:num>
+  <w:num w:numId="53" w16cid:durableId="1645962407">
+    <w:abstractNumId w:val="30"/>
+  </w:num>
+  <w:num w:numId="54" w16cid:durableId="1520465084">
+    <w:abstractNumId w:val="46"/>
+  </w:num>
+  <w:num w:numId="55" w16cid:durableId="333843072">
     <w:abstractNumId w:val="44"/>
   </w:num>
-  <w:num w:numId="15" w16cid:durableId="2140759370">
-    <w:abstractNumId w:val="15"/>
-  </w:num>
-  <w:num w:numId="16" w16cid:durableId="529992818">
-    <w:abstractNumId w:val="16"/>
-  </w:num>
-  <w:num w:numId="17" w16cid:durableId="1329092259">
-    <w:abstractNumId w:val="38"/>
-  </w:num>
-  <w:num w:numId="18" w16cid:durableId="1007488840">
-    <w:abstractNumId w:val="41"/>
-  </w:num>
-  <w:num w:numId="19" w16cid:durableId="239873770">
-    <w:abstractNumId w:val="45"/>
-  </w:num>
-  <w:num w:numId="20" w16cid:durableId="227961121">
-    <w:abstractNumId w:val="43"/>
-  </w:num>
-  <w:num w:numId="21" w16cid:durableId="160122229">
-    <w:abstractNumId w:val="36"/>
-  </w:num>
-  <w:num w:numId="22" w16cid:durableId="1548570495">
-    <w:abstractNumId w:val="34"/>
-  </w:num>
-  <w:num w:numId="23" w16cid:durableId="518011571">
-    <w:abstractNumId w:val="47"/>
-  </w:num>
-  <w:num w:numId="24" w16cid:durableId="856846461">
-    <w:abstractNumId w:val="28"/>
-  </w:num>
-  <w:num w:numId="25" w16cid:durableId="1010840457">
-    <w:abstractNumId w:val="31"/>
-  </w:num>
-  <w:num w:numId="26" w16cid:durableId="380059539">
-    <w:abstractNumId w:val="35"/>
-  </w:num>
-  <w:num w:numId="27" w16cid:durableId="82267017">
-    <w:abstractNumId w:val="32"/>
-  </w:num>
-  <w:num w:numId="28" w16cid:durableId="1761294512">
-    <w:abstractNumId w:val="40"/>
-  </w:num>
-  <w:num w:numId="29" w16cid:durableId="63185397">
-    <w:abstractNumId w:val="37"/>
-  </w:num>
-  <w:num w:numId="30" w16cid:durableId="1818834522">
-    <w:abstractNumId w:val="25"/>
-  </w:num>
-  <w:num w:numId="31" w16cid:durableId="124660895">
-    <w:abstractNumId w:val="10"/>
-  </w:num>
-  <w:num w:numId="32" w16cid:durableId="1149176103">
-    <w:abstractNumId w:val="19"/>
-  </w:num>
-  <w:num w:numId="33" w16cid:durableId="1694503026">
-    <w:abstractNumId w:val="46"/>
-  </w:num>
-  <w:num w:numId="34" w16cid:durableId="1886942139">
-    <w:abstractNumId w:val="11"/>
-  </w:num>
-  <w:num w:numId="35" w16cid:durableId="390160542">
-    <w:abstractNumId w:val="13"/>
-  </w:num>
-  <w:num w:numId="36" w16cid:durableId="824004997">
-    <w:abstractNumId w:val="22"/>
-  </w:num>
-  <w:num w:numId="37" w16cid:durableId="1680426642">
-    <w:abstractNumId w:val="20"/>
-  </w:num>
-  <w:num w:numId="38" w16cid:durableId="544408226">
-    <w:abstractNumId w:val="14"/>
-  </w:num>
-  <w:num w:numId="39" w16cid:durableId="1495805462">
-    <w:abstractNumId w:val="27"/>
-  </w:num>
-  <w:num w:numId="40" w16cid:durableId="1740055433">
-    <w:abstractNumId w:val="30"/>
-  </w:num>
-  <w:num w:numId="41" w16cid:durableId="1199857469">
-    <w:abstractNumId w:val="12"/>
-  </w:num>
-  <w:num w:numId="42" w16cid:durableId="1001735957">
+  <w:num w:numId="56" w16cid:durableId="1085416863">
     <w:abstractNumId w:val="9"/>
   </w:num>
-  <w:num w:numId="43" w16cid:durableId="251014705">
-    <w:abstractNumId w:val="33"/>
-  </w:num>
-  <w:num w:numId="44" w16cid:durableId="848716306">
-    <w:abstractNumId w:val="17"/>
-  </w:num>
-  <w:num w:numId="45" w16cid:durableId="633028773">
-    <w:abstractNumId w:val="29"/>
-  </w:num>
-  <w:num w:numId="46" w16cid:durableId="1373075667">
-    <w:abstractNumId w:val="49"/>
-  </w:num>
-  <w:num w:numId="47" w16cid:durableId="43677606">
-    <w:abstractNumId w:val="18"/>
-  </w:num>
-  <w:num w:numId="48" w16cid:durableId="783303247">
-    <w:abstractNumId w:val="39"/>
-  </w:num>
-  <w:num w:numId="49" w16cid:durableId="1894388127">
-    <w:abstractNumId w:val="26"/>
-  </w:num>
-  <w:num w:numId="50" w16cid:durableId="1269045910">
-    <w:abstractNumId w:val="23"/>
+  <w:num w:numId="57" w16cid:durableId="102312145">
+    <w:abstractNumId w:val="25"/>
   </w:num>
 </w:numbering>
 </file>
@@ -9439,6 +12466,7 @@
   <w:style w:type="character" w:default="1" w:styleId="DefaultParagraphFont">
     <w:name w:val="Default Paragraph Font"/>
     <w:uiPriority w:val="1"/>
+    <w:semiHidden/>
     <w:unhideWhenUsed/>
   </w:style>
   <w:style w:type="table" w:default="1" w:styleId="TableNormal">

</xml_diff>

<commit_message>
modify chapter 4 - implementation
</commit_message>
<xml_diff>
--- a/ResearchPaper.docx
+++ b/ResearchPaper.docx
@@ -717,7 +717,6 @@
           <w:b/>
           <w:bCs/>
         </w:rPr>
-        <w:lastRenderedPageBreak/>
         <w:t>References ............................................................................................................ 33</w:t>
       </w:r>
     </w:p>
@@ -1075,22 +1074,28 @@
         <w:rPr>
           <w:rFonts w:asciiTheme="majorHAnsi" w:eastAsia="Times New Roman" w:hAnsiTheme="majorHAnsi" w:cstheme="majorHAnsi"/>
         </w:rPr>
+        <w:t xml:space="preserve">This research focuses on a hybrid neural-symbolic framework that leverages both linguistic structures from the text and relational knowledge captured in automatically extracted </w:t>
+      </w:r>
+      <w:proofErr w:type="spellStart"/>
+      <w:r>
+        <w:rPr>
+          <w:rFonts w:asciiTheme="majorHAnsi" w:eastAsia="Times New Roman" w:hAnsiTheme="majorHAnsi" w:cstheme="majorHAnsi"/>
+        </w:rPr>
+        <w:t>KGs.</w:t>
+      </w:r>
+      <w:proofErr w:type="spellEnd"/>
+      <w:r>
+        <w:rPr>
+          <w:rFonts w:asciiTheme="majorHAnsi" w:eastAsia="Times New Roman" w:hAnsiTheme="majorHAnsi" w:cstheme="majorHAnsi"/>
+        </w:rPr>
+        <w:t xml:space="preserve"> The framework operates on unstructured educational </w:t>
+      </w:r>
+      <w:r>
+        <w:rPr>
+          <w:rFonts w:asciiTheme="majorHAnsi" w:eastAsia="Times New Roman" w:hAnsiTheme="majorHAnsi" w:cstheme="majorHAnsi"/>
+        </w:rPr>
         <w:lastRenderedPageBreak/>
-        <w:t xml:space="preserve">This research focuses on a hybrid neural-symbolic framework that leverages both linguistic structures from the text and relational knowledge captured in automatically extracted </w:t>
-      </w:r>
-      <w:proofErr w:type="spellStart"/>
-      <w:r>
-        <w:rPr>
-          <w:rFonts w:asciiTheme="majorHAnsi" w:eastAsia="Times New Roman" w:hAnsiTheme="majorHAnsi" w:cstheme="majorHAnsi"/>
-        </w:rPr>
-        <w:t>KGs.</w:t>
-      </w:r>
-      <w:proofErr w:type="spellEnd"/>
-      <w:r>
-        <w:rPr>
-          <w:rFonts w:asciiTheme="majorHAnsi" w:eastAsia="Times New Roman" w:hAnsiTheme="majorHAnsi" w:cstheme="majorHAnsi"/>
-        </w:rPr>
-        <w:t xml:space="preserve"> The framework operates on unstructured educational documents and produces a set of assessment questions that are filtered for quality, relevance, and pedagogical suitability.</w:t>
+        <w:t>documents and produces a set of assessment questions that are filtered for quality, relevance, and pedagogical suitability.</w:t>
       </w:r>
     </w:p>
     <w:p>
@@ -1452,6 +1457,7 @@
         <w:rPr>
           <w:rFonts w:asciiTheme="majorHAnsi" w:hAnsiTheme="majorHAnsi" w:cstheme="majorHAnsi"/>
         </w:rPr>
+        <w:lastRenderedPageBreak/>
         <w:t xml:space="preserve">Knowledge base alignment (e.g., mapping extracted concepts to </w:t>
       </w:r>
       <w:proofErr w:type="spellStart"/>
@@ -1798,7 +1804,6 @@
           <w:b/>
           <w:bCs/>
         </w:rPr>
-        <w:lastRenderedPageBreak/>
         <w:t>Relation to this work</w:t>
       </w:r>
       <w:r>
@@ -1817,6 +1822,7 @@
         </w:numPr>
       </w:pPr>
       <w:r>
+        <w:lastRenderedPageBreak/>
         <w:t>Alignment and Differences with Existing Literature</w:t>
       </w:r>
     </w:p>
@@ -2249,7 +2255,6 @@
         <w:rPr>
           <w:rFonts w:cstheme="majorHAnsi"/>
         </w:rPr>
-        <w:lastRenderedPageBreak/>
         <w:t>Preprocessing Pipeline</w:t>
       </w:r>
     </w:p>
@@ -2341,6 +2346,7 @@
         <w:rPr>
           <w:rFonts w:asciiTheme="majorHAnsi" w:hAnsiTheme="majorHAnsi" w:cstheme="majorHAnsi"/>
         </w:rPr>
+        <w:lastRenderedPageBreak/>
         <w:t>No advanced NER, coreference resolution, or canonicalization is applied.</w:t>
       </w:r>
     </w:p>
@@ -2952,7 +2958,6 @@
         <w:rPr>
           <w:rFonts w:asciiTheme="majorHAnsi" w:hAnsiTheme="majorHAnsi" w:cstheme="majorHAnsi"/>
         </w:rPr>
-        <w:lastRenderedPageBreak/>
         <w:t>Minimum of 3 words and maximum of 25 words.</w:t>
       </w:r>
     </w:p>
@@ -3031,6 +3036,7 @@
         <w:rPr>
           <w:rFonts w:cstheme="majorHAnsi"/>
         </w:rPr>
+        <w:lastRenderedPageBreak/>
         <w:t>Evaluation Metrics</w:t>
       </w:r>
       <w:r>
@@ -3882,12 +3888,12 @@
         <w:rPr>
           <w:rFonts w:cstheme="majorHAnsi"/>
         </w:rPr>
-        <w:lastRenderedPageBreak/>
         <w:t>Implementation</w:t>
       </w:r>
     </w:p>
     <w:p>
       <w:pPr>
+        <w:ind w:left="360"/>
         <w:rPr>
           <w:rFonts w:asciiTheme="majorHAnsi" w:hAnsiTheme="majorHAnsi" w:cstheme="majorHAnsi"/>
         </w:rPr>
@@ -3914,21 +3920,38 @@
         <w:rPr>
           <w:rFonts w:cstheme="majorHAnsi"/>
         </w:rPr>
+        <w:lastRenderedPageBreak/>
         <w:t>System Architecture</w:t>
       </w:r>
     </w:p>
     <w:p>
       <w:pPr>
         <w:spacing w:after="0"/>
-        <w:rPr>
-          <w:rFonts w:asciiTheme="majorHAnsi" w:hAnsiTheme="majorHAnsi" w:cstheme="majorHAnsi"/>
-        </w:rPr>
-      </w:pPr>
-      <w:r>
-        <w:rPr>
-          <w:rFonts w:asciiTheme="majorHAnsi" w:hAnsiTheme="majorHAnsi" w:cstheme="majorHAnsi"/>
-        </w:rPr>
-        <w:t>The system follows a modular pipeline architecture designed to process raw educational texts and produce filtered assessment questions. The main modules include.</w:t>
+        <w:ind w:left="360"/>
+        <w:rPr>
+          <w:rFonts w:asciiTheme="majorHAnsi" w:hAnsiTheme="majorHAnsi" w:cstheme="majorHAnsi"/>
+        </w:rPr>
+      </w:pPr>
+      <w:r>
+        <w:rPr>
+          <w:rFonts w:asciiTheme="majorHAnsi" w:hAnsiTheme="majorHAnsi" w:cstheme="majorHAnsi"/>
+        </w:rPr>
+        <w:t>The system follows a modular pipeline architecture designed to process raw educational texts and produce filtered assessment questions. The entire pipeline is executed by a main script that processes all input files iteratively found within the designated input directory.</w:t>
+      </w:r>
+    </w:p>
+    <w:p>
+      <w:pPr>
+        <w:spacing w:after="0"/>
+        <w:ind w:left="360"/>
+        <w:rPr>
+          <w:rFonts w:asciiTheme="majorHAnsi" w:hAnsiTheme="majorHAnsi" w:cstheme="majorHAnsi"/>
+        </w:rPr>
+      </w:pPr>
+      <w:r>
+        <w:rPr>
+          <w:rFonts w:asciiTheme="majorHAnsi" w:hAnsiTheme="majorHAnsi" w:cstheme="majorHAnsi"/>
+        </w:rPr>
+        <w:t>The main modules include:</w:t>
       </w:r>
     </w:p>
     <w:p>
@@ -3946,58 +3969,22 @@
       <w:r>
         <w:rPr>
           <w:rFonts w:asciiTheme="majorHAnsi" w:hAnsiTheme="majorHAnsi" w:cstheme="majorHAnsi"/>
+          <w:b/>
+          <w:bCs/>
         </w:rPr>
         <w:t>Data Input and Preprocessing</w:t>
       </w:r>
-    </w:p>
-    <w:p>
-      <w:pPr>
-        <w:pStyle w:val="ListParagraph"/>
-        <w:numPr>
-          <w:ilvl w:val="0"/>
-          <w:numId w:val="19"/>
-        </w:numPr>
-        <w:spacing w:after="0"/>
-        <w:rPr>
-          <w:rFonts w:asciiTheme="majorHAnsi" w:hAnsiTheme="majorHAnsi" w:cstheme="majorHAnsi"/>
-        </w:rPr>
-      </w:pPr>
-      <w:r>
-        <w:rPr>
-          <w:rFonts w:asciiTheme="majorHAnsi" w:hAnsiTheme="majorHAnsi" w:cstheme="majorHAnsi"/>
-        </w:rPr>
-        <w:t>Reads text files from the</w:t>
-      </w:r>
-      <w:r>
-        <w:rPr>
-          <w:rFonts w:asciiTheme="majorHAnsi" w:hAnsiTheme="majorHAnsi" w:cstheme="majorHAnsi"/>
-        </w:rPr>
-        <w:t xml:space="preserve"> /</w:t>
-      </w:r>
-      <w:r>
-        <w:rPr>
-          <w:rFonts w:asciiTheme="majorHAnsi" w:hAnsiTheme="majorHAnsi" w:cstheme="majorHAnsi"/>
-        </w:rPr>
-        <w:t>processed folder.</w:t>
-      </w:r>
-    </w:p>
-    <w:p>
-      <w:pPr>
-        <w:pStyle w:val="ListParagraph"/>
-        <w:numPr>
-          <w:ilvl w:val="0"/>
-          <w:numId w:val="19"/>
-        </w:numPr>
-        <w:spacing w:after="0"/>
-        <w:rPr>
-          <w:rFonts w:asciiTheme="majorHAnsi" w:hAnsiTheme="majorHAnsi" w:cstheme="majorHAnsi"/>
-        </w:rPr>
-      </w:pPr>
-      <w:r>
-        <w:rPr>
-          <w:rFonts w:asciiTheme="majorHAnsi" w:hAnsiTheme="majorHAnsi" w:cstheme="majorHAnsi"/>
-        </w:rPr>
-        <w:t>Minimal text cleaning is applied, including removal of extra whitespace and sentence segmentation into paragraphs of three sentences each.</w:t>
+      <w:r>
+        <w:rPr>
+          <w:rFonts w:asciiTheme="majorHAnsi" w:hAnsiTheme="majorHAnsi" w:cstheme="majorHAnsi"/>
+        </w:rPr>
+        <w:t xml:space="preserve">: </w:t>
+      </w:r>
+      <w:r>
+        <w:rPr>
+          <w:rFonts w:asciiTheme="majorHAnsi" w:hAnsiTheme="majorHAnsi" w:cstheme="majorHAnsi"/>
+        </w:rPr>
+        <w:t>This module reads text files and applies minimal cleaning, including the removal of extra whitespace and segmentation into paragraphs of approximately three sentences each.</w:t>
       </w:r>
     </w:p>
     <w:p>
@@ -4015,84 +4002,22 @@
       <w:r>
         <w:rPr>
           <w:rFonts w:asciiTheme="majorHAnsi" w:hAnsiTheme="majorHAnsi" w:cstheme="majorHAnsi"/>
+          <w:b/>
+          <w:bCs/>
         </w:rPr>
         <w:t>Knowledge Graph Extraction</w:t>
       </w:r>
-    </w:p>
-    <w:p>
-      <w:pPr>
-        <w:pStyle w:val="ListParagraph"/>
-        <w:numPr>
-          <w:ilvl w:val="0"/>
-          <w:numId w:val="20"/>
-        </w:numPr>
-        <w:spacing w:after="0"/>
-        <w:rPr>
-          <w:rFonts w:asciiTheme="majorHAnsi" w:hAnsiTheme="majorHAnsi" w:cstheme="majorHAnsi"/>
-        </w:rPr>
-      </w:pPr>
-      <w:r>
-        <w:rPr>
-          <w:rFonts w:asciiTheme="majorHAnsi" w:hAnsiTheme="majorHAnsi" w:cstheme="majorHAnsi"/>
-        </w:rPr>
-        <w:t>Uses spaCy for dependency parsing and entity recognition.</w:t>
-      </w:r>
-    </w:p>
-    <w:p>
-      <w:pPr>
-        <w:pStyle w:val="ListParagraph"/>
-        <w:numPr>
-          <w:ilvl w:val="0"/>
-          <w:numId w:val="20"/>
-        </w:numPr>
-        <w:spacing w:after="0"/>
-        <w:rPr>
-          <w:rFonts w:asciiTheme="majorHAnsi" w:hAnsiTheme="majorHAnsi" w:cstheme="majorHAnsi"/>
-        </w:rPr>
-      </w:pPr>
-      <w:r>
-        <w:rPr>
-          <w:rFonts w:asciiTheme="majorHAnsi" w:hAnsiTheme="majorHAnsi" w:cstheme="majorHAnsi"/>
-        </w:rPr>
-        <w:t>Triples are extracted in the form (subject, relation, object) from sentences containing verbs as root or relative clauses.</w:t>
-      </w:r>
-    </w:p>
-    <w:p>
-      <w:pPr>
-        <w:pStyle w:val="ListParagraph"/>
-        <w:numPr>
-          <w:ilvl w:val="0"/>
-          <w:numId w:val="20"/>
-        </w:numPr>
-        <w:spacing w:after="0"/>
-        <w:rPr>
-          <w:rFonts w:asciiTheme="majorHAnsi" w:hAnsiTheme="majorHAnsi" w:cstheme="majorHAnsi"/>
-        </w:rPr>
-      </w:pPr>
-      <w:r>
-        <w:rPr>
-          <w:rFonts w:asciiTheme="majorHAnsi" w:hAnsiTheme="majorHAnsi" w:cstheme="majorHAnsi"/>
-        </w:rPr>
-        <w:t>Each triple is embedded using the all-MiniLM-L6-v2 sentence transformer to compute a confidence score via cosine similarity between sentence and triple embeddings.</w:t>
-      </w:r>
-    </w:p>
-    <w:p>
-      <w:pPr>
-        <w:pStyle w:val="ListParagraph"/>
-        <w:numPr>
-          <w:ilvl w:val="0"/>
-          <w:numId w:val="20"/>
-        </w:numPr>
-        <w:spacing w:after="0"/>
-        <w:rPr>
-          <w:rFonts w:asciiTheme="majorHAnsi" w:hAnsiTheme="majorHAnsi" w:cstheme="majorHAnsi"/>
-        </w:rPr>
-      </w:pPr>
-      <w:r>
-        <w:rPr>
-          <w:rFonts w:asciiTheme="majorHAnsi" w:hAnsiTheme="majorHAnsi" w:cstheme="majorHAnsi"/>
-        </w:rPr>
-        <w:t>Output is saved as a CSV file kg_triples.csv containing subjects, relations, objects, confidence scores, and source file identifiers.</w:t>
+      <w:r>
+        <w:rPr>
+          <w:rFonts w:asciiTheme="majorHAnsi" w:hAnsiTheme="majorHAnsi" w:cstheme="majorHAnsi"/>
+        </w:rPr>
+        <w:t xml:space="preserve">: </w:t>
+      </w:r>
+      <w:r>
+        <w:rPr>
+          <w:rFonts w:asciiTheme="majorHAnsi" w:hAnsiTheme="majorHAnsi" w:cstheme="majorHAnsi"/>
+        </w:rPr>
+        <w:t>This component utilizes linguistic parsing and embedding models to identify and score subject-relation-object triples. The output is saved as a single aggregated CSV file.</w:t>
       </w:r>
     </w:p>
     <w:p>
@@ -4110,65 +4035,37 @@
       <w:r>
         <w:rPr>
           <w:rFonts w:asciiTheme="majorHAnsi" w:hAnsiTheme="majorHAnsi" w:cstheme="majorHAnsi"/>
+          <w:b/>
+          <w:bCs/>
         </w:rPr>
         <w:t>Question Generation</w:t>
       </w:r>
-    </w:p>
-    <w:p>
-      <w:pPr>
-        <w:pStyle w:val="ListParagraph"/>
-        <w:numPr>
-          <w:ilvl w:val="0"/>
-          <w:numId w:val="21"/>
-        </w:numPr>
-        <w:spacing w:after="0"/>
-        <w:rPr>
-          <w:rFonts w:asciiTheme="majorHAnsi" w:hAnsiTheme="majorHAnsi" w:cstheme="majorHAnsi"/>
-        </w:rPr>
-      </w:pPr>
-      <w:r>
-        <w:rPr>
-          <w:rFonts w:asciiTheme="majorHAnsi" w:hAnsiTheme="majorHAnsi" w:cstheme="majorHAnsi"/>
-        </w:rPr>
-        <w:t>Paragraphs are passed to a question generation module leveraging google/flan-t5-large.</w:t>
-      </w:r>
-    </w:p>
-    <w:p>
-      <w:pPr>
-        <w:pStyle w:val="ListParagraph"/>
-        <w:numPr>
-          <w:ilvl w:val="0"/>
-          <w:numId w:val="21"/>
-        </w:numPr>
-        <w:spacing w:after="0"/>
-        <w:rPr>
-          <w:rFonts w:asciiTheme="majorHAnsi" w:hAnsiTheme="majorHAnsi" w:cstheme="majorHAnsi"/>
-        </w:rPr>
-      </w:pPr>
-      <w:r>
-        <w:rPr>
-          <w:rFonts w:asciiTheme="majorHAnsi" w:hAnsiTheme="majorHAnsi" w:cstheme="majorHAnsi"/>
-        </w:rPr>
-        <w:t>Relevant KG concepts are included in the generation prompt if they appear in the paragraph.</w:t>
-      </w:r>
-    </w:p>
-    <w:p>
-      <w:pPr>
-        <w:pStyle w:val="ListParagraph"/>
-        <w:numPr>
-          <w:ilvl w:val="0"/>
-          <w:numId w:val="21"/>
-        </w:numPr>
-        <w:spacing w:after="0"/>
-        <w:rPr>
-          <w:rFonts w:asciiTheme="majorHAnsi" w:hAnsiTheme="majorHAnsi" w:cstheme="majorHAnsi"/>
-        </w:rPr>
-      </w:pPr>
-      <w:r>
-        <w:rPr>
-          <w:rFonts w:asciiTheme="majorHAnsi" w:hAnsiTheme="majorHAnsi" w:cstheme="majorHAnsi"/>
-        </w:rPr>
-        <w:t>A heuristic plans the question type (open-ended, true/false, or fill-in-the-blank) based on keywords in the paragraph.</w:t>
+      <w:r>
+        <w:rPr>
+          <w:rFonts w:asciiTheme="majorHAnsi" w:hAnsiTheme="majorHAnsi" w:cstheme="majorHAnsi"/>
+        </w:rPr>
+        <w:t>:</w:t>
+      </w:r>
+      <w:r>
+        <w:t xml:space="preserve"> </w:t>
+      </w:r>
+      <w:r>
+        <w:rPr>
+          <w:rFonts w:asciiTheme="majorHAnsi" w:hAnsiTheme="majorHAnsi" w:cstheme="majorHAnsi"/>
+        </w:rPr>
+        <w:t xml:space="preserve">This module leverages a large language model, conditioned by the extracted knowledge graph, and </w:t>
+      </w:r>
+      <w:r>
+        <w:rPr>
+          <w:rFonts w:asciiTheme="majorHAnsi" w:hAnsiTheme="majorHAnsi" w:cstheme="majorHAnsi"/>
+        </w:rPr>
+        <w:t>applies heuristically</w:t>
+      </w:r>
+      <w:r>
+        <w:rPr>
+          <w:rFonts w:asciiTheme="majorHAnsi" w:hAnsiTheme="majorHAnsi" w:cstheme="majorHAnsi"/>
+        </w:rPr>
+        <w:t xml:space="preserve"> to plan question types.</w:t>
       </w:r>
     </w:p>
     <w:p>
@@ -4186,46 +4083,31 @@
       <w:r>
         <w:rPr>
           <w:rFonts w:asciiTheme="majorHAnsi" w:hAnsiTheme="majorHAnsi" w:cstheme="majorHAnsi"/>
+          <w:b/>
+          <w:bCs/>
         </w:rPr>
         <w:t>Question Filtering</w:t>
       </w:r>
-    </w:p>
-    <w:p>
-      <w:pPr>
-        <w:pStyle w:val="ListParagraph"/>
-        <w:numPr>
-          <w:ilvl w:val="0"/>
-          <w:numId w:val="22"/>
-        </w:numPr>
-        <w:spacing w:after="0"/>
-        <w:rPr>
-          <w:rFonts w:asciiTheme="majorHAnsi" w:hAnsiTheme="majorHAnsi" w:cstheme="majorHAnsi"/>
-        </w:rPr>
-      </w:pPr>
-      <w:r>
-        <w:rPr>
-          <w:rFonts w:asciiTheme="majorHAnsi" w:hAnsiTheme="majorHAnsi" w:cstheme="majorHAnsi"/>
-        </w:rPr>
-        <w:t>Filters generated questions for length (3–25 words), uniqueness, language (English), and relevance.</w:t>
-      </w:r>
-    </w:p>
-    <w:p>
-      <w:pPr>
-        <w:pStyle w:val="ListParagraph"/>
-        <w:numPr>
-          <w:ilvl w:val="0"/>
-          <w:numId w:val="22"/>
-        </w:numPr>
-        <w:spacing w:after="0"/>
-        <w:rPr>
-          <w:rFonts w:asciiTheme="majorHAnsi" w:hAnsiTheme="majorHAnsi" w:cstheme="majorHAnsi"/>
-        </w:rPr>
-      </w:pPr>
-      <w:r>
-        <w:rPr>
-          <w:rFonts w:asciiTheme="majorHAnsi" w:hAnsiTheme="majorHAnsi" w:cstheme="majorHAnsi"/>
-        </w:rPr>
-        <w:t>Output is saved in the /filtered_questions folder as CSV files containing context, question, and type.</w:t>
+      <w:r>
+        <w:rPr>
+          <w:rFonts w:asciiTheme="majorHAnsi" w:hAnsiTheme="majorHAnsi" w:cstheme="majorHAnsi"/>
+        </w:rPr>
+        <w:t>:</w:t>
+      </w:r>
+      <w:r>
+        <w:t xml:space="preserve"> </w:t>
+      </w:r>
+      <w:r>
+        <w:rPr>
+          <w:rFonts w:asciiTheme="majorHAnsi" w:hAnsiTheme="majorHAnsi" w:cstheme="majorHAnsi"/>
+        </w:rPr>
+        <w:t>This component applies strict constraints to ensure the quality, relevance, and format of the generated questions</w:t>
+      </w:r>
+      <w:r>
+        <w:rPr>
+          <w:rFonts w:asciiTheme="majorHAnsi" w:hAnsiTheme="majorHAnsi" w:cstheme="majorHAnsi"/>
+        </w:rPr>
+        <w:t>.</w:t>
       </w:r>
     </w:p>
     <w:p>
@@ -4243,53 +4125,37 @@
       <w:r>
         <w:rPr>
           <w:rFonts w:asciiTheme="majorHAnsi" w:hAnsiTheme="majorHAnsi" w:cstheme="majorHAnsi"/>
+          <w:b/>
+          <w:bCs/>
         </w:rPr>
         <w:t>Evaluation</w:t>
       </w:r>
-    </w:p>
-    <w:p>
-      <w:pPr>
-        <w:pStyle w:val="ListParagraph"/>
-        <w:numPr>
-          <w:ilvl w:val="0"/>
-          <w:numId w:val="23"/>
-        </w:numPr>
-        <w:spacing w:after="0"/>
-        <w:rPr>
-          <w:rFonts w:asciiTheme="majorHAnsi" w:hAnsiTheme="majorHAnsi" w:cstheme="majorHAnsi"/>
-        </w:rPr>
-      </w:pPr>
-      <w:r>
-        <w:rPr>
-          <w:rFonts w:asciiTheme="majorHAnsi" w:hAnsiTheme="majorHAnsi" w:cstheme="majorHAnsi"/>
-        </w:rPr>
-        <w:t>Automatic metrics include ROUGE and BERTScore to measure similarity with reference contexts.</w:t>
-      </w:r>
-    </w:p>
-    <w:p>
-      <w:pPr>
-        <w:pStyle w:val="ListParagraph"/>
-        <w:numPr>
-          <w:ilvl w:val="0"/>
-          <w:numId w:val="23"/>
-        </w:numPr>
-        <w:spacing w:after="0"/>
-        <w:rPr>
-          <w:rFonts w:asciiTheme="majorHAnsi" w:hAnsiTheme="majorHAnsi" w:cstheme="majorHAnsi"/>
-        </w:rPr>
-      </w:pPr>
-      <w:r>
-        <w:rPr>
-          <w:rFonts w:asciiTheme="majorHAnsi" w:hAnsiTheme="majorHAnsi" w:cstheme="majorHAnsi"/>
-        </w:rPr>
-        <w:t>Human evaluation can optionally be used to assess correctness, relevance, and difficulty alignment.</w:t>
+      <w:r>
+        <w:t>:</w:t>
+      </w:r>
+      <w:r>
+        <w:t xml:space="preserve"> </w:t>
+      </w:r>
+      <w:r>
+        <w:rPr>
+          <w:rFonts w:asciiTheme="majorHAnsi" w:hAnsiTheme="majorHAnsi" w:cstheme="majorHAnsi"/>
+        </w:rPr>
+        <w:t>This final module computes automatic metrics for system performance.</w:t>
       </w:r>
     </w:p>
     <w:p>
       <w:pPr>
         <w:pStyle w:val="ListParagraph"/>
         <w:spacing w:after="0"/>
-        <w:ind w:left="1080"/>
+        <w:rPr>
+          <w:rFonts w:asciiTheme="majorHAnsi" w:hAnsiTheme="majorHAnsi" w:cstheme="majorHAnsi"/>
+        </w:rPr>
+      </w:pPr>
+    </w:p>
+    <w:p>
+      <w:pPr>
+        <w:pStyle w:val="ListParagraph"/>
+        <w:spacing w:after="0"/>
         <w:rPr>
           <w:rFonts w:asciiTheme="majorHAnsi" w:hAnsiTheme="majorHAnsi" w:cstheme="majorHAnsi"/>
         </w:rPr>
@@ -4299,7 +4165,6 @@
           <w:rFonts w:asciiTheme="majorHAnsi" w:hAnsiTheme="majorHAnsi" w:cstheme="majorHAnsi"/>
           <w:noProof/>
         </w:rPr>
-        <w:lastRenderedPageBreak/>
         <mc:AlternateContent>
           <mc:Choice Requires="wpc">
             <w:drawing>
@@ -5033,6 +4898,15 @@
     </w:p>
     <w:p>
       <w:pPr>
+        <w:pStyle w:val="ListParagraph"/>
+        <w:spacing w:after="0"/>
+        <w:rPr>
+          <w:rFonts w:asciiTheme="majorHAnsi" w:hAnsiTheme="majorHAnsi" w:cstheme="majorHAnsi"/>
+        </w:rPr>
+      </w:pPr>
+    </w:p>
+    <w:p>
+      <w:pPr>
         <w:pStyle w:val="Heading2"/>
         <w:numPr>
           <w:ilvl w:val="1"/>
@@ -5046,6 +4920,7 @@
         <w:rPr>
           <w:rFonts w:cstheme="majorHAnsi"/>
         </w:rPr>
+        <w:lastRenderedPageBreak/>
         <w:t xml:space="preserve">Component Design </w:t>
       </w:r>
     </w:p>
@@ -5053,6 +4928,25 @@
       <w:pPr>
         <w:spacing w:before="240" w:after="0"/>
         <w:ind w:left="360"/>
+        <w:rPr>
+          <w:rFonts w:asciiTheme="majorHAnsi" w:hAnsiTheme="majorHAnsi" w:cstheme="majorHAnsi"/>
+        </w:rPr>
+      </w:pPr>
+      <w:r>
+        <w:rPr>
+          <w:rFonts w:asciiTheme="majorHAnsi" w:hAnsiTheme="majorHAnsi" w:cstheme="majorHAnsi"/>
+        </w:rPr>
+        <w:t>Each key stage of the pipeline is built around specific open-source tools chosen for their efficiency and suitability for unsupervised learning:</w:t>
+      </w:r>
+    </w:p>
+    <w:p>
+      <w:pPr>
+        <w:pStyle w:val="ListParagraph"/>
+        <w:numPr>
+          <w:ilvl w:val="0"/>
+          <w:numId w:val="55"/>
+        </w:numPr>
+        <w:spacing w:before="240" w:after="0"/>
         <w:rPr>
           <w:rFonts w:asciiTheme="majorHAnsi" w:hAnsiTheme="majorHAnsi" w:cstheme="majorHAnsi"/>
           <w:b/>
@@ -5082,8 +4976,30 @@
       <w:r>
         <w:rPr>
           <w:rFonts w:asciiTheme="majorHAnsi" w:hAnsiTheme="majorHAnsi" w:cstheme="majorHAnsi"/>
-        </w:rPr>
-        <w:t>Module: kg_extraction.py</w:t>
+          <w:b/>
+          <w:bCs/>
+        </w:rPr>
+        <w:t>Linguistic Parsing</w:t>
+      </w:r>
+      <w:r>
+        <w:rPr>
+          <w:rFonts w:asciiTheme="majorHAnsi" w:hAnsiTheme="majorHAnsi" w:cstheme="majorHAnsi"/>
+        </w:rPr>
+        <w:t xml:space="preserve">: Symbolic parsing relies on spaCy's </w:t>
+      </w:r>
+      <w:proofErr w:type="spellStart"/>
+      <w:r>
+        <w:rPr>
+          <w:rFonts w:asciiTheme="majorHAnsi" w:hAnsiTheme="majorHAnsi" w:cstheme="majorHAnsi"/>
+        </w:rPr>
+        <w:t>en_core_web_sm</w:t>
+      </w:r>
+      <w:proofErr w:type="spellEnd"/>
+      <w:r>
+        <w:rPr>
+          <w:rFonts w:asciiTheme="majorHAnsi" w:hAnsiTheme="majorHAnsi" w:cstheme="majorHAnsi"/>
+        </w:rPr>
+        <w:t xml:space="preserve"> model to identify syntactic dependencies within sentences. Triples are extracted from sentences where a verb acts as the relation between a nominal subject and an object.</w:t>
       </w:r>
     </w:p>
     <w:p>
@@ -5100,8 +5016,16 @@
       <w:r>
         <w:rPr>
           <w:rFonts w:asciiTheme="majorHAnsi" w:hAnsiTheme="majorHAnsi" w:cstheme="majorHAnsi"/>
-        </w:rPr>
-        <w:t>Inputs: Raw paragraph or text file</w:t>
+          <w:b/>
+          <w:bCs/>
+        </w:rPr>
+        <w:t>Confidence Calculation</w:t>
+      </w:r>
+      <w:r>
+        <w:rPr>
+          <w:rFonts w:asciiTheme="majorHAnsi" w:hAnsiTheme="majorHAnsi" w:cstheme="majorHAnsi"/>
+        </w:rPr>
+        <w:t>: The confidence score for each extracted triple is calculated using cosine similarity between the embedding of the source sentence and the embedding of the constructed triple string. The system employs the all-MiniLM-L6-v2 Sentence Transformer model for generating these embeddings. This model was selected for its balance of high semantic performance and computational efficiency.</w:t>
       </w:r>
     </w:p>
     <w:p>
@@ -5109,41 +5033,9 @@
         <w:pStyle w:val="ListParagraph"/>
         <w:numPr>
           <w:ilvl w:val="0"/>
-          <w:numId w:val="24"/>
+          <w:numId w:val="55"/>
         </w:numPr>
-        <w:rPr>
-          <w:rFonts w:asciiTheme="majorHAnsi" w:hAnsiTheme="majorHAnsi" w:cstheme="majorHAnsi"/>
-        </w:rPr>
-      </w:pPr>
-      <w:r>
-        <w:rPr>
-          <w:rFonts w:asciiTheme="majorHAnsi" w:hAnsiTheme="majorHAnsi" w:cstheme="majorHAnsi"/>
-        </w:rPr>
-        <w:t>Outputs: List of triples with confidence scores</w:t>
-      </w:r>
-    </w:p>
-    <w:p>
-      <w:pPr>
-        <w:pStyle w:val="ListParagraph"/>
-        <w:numPr>
-          <w:ilvl w:val="0"/>
-          <w:numId w:val="24"/>
-        </w:numPr>
-        <w:rPr>
-          <w:rFonts w:asciiTheme="majorHAnsi" w:hAnsiTheme="majorHAnsi" w:cstheme="majorHAnsi"/>
-        </w:rPr>
-      </w:pPr>
-      <w:r>
-        <w:rPr>
-          <w:rFonts w:asciiTheme="majorHAnsi" w:hAnsiTheme="majorHAnsi" w:cstheme="majorHAnsi"/>
-        </w:rPr>
-        <w:t>Implementation: Combines symbolic dependency parsing with neural sentence embeddings. Each triple is scored using cosine similarity to the sentence embedding.</w:t>
-      </w:r>
-    </w:p>
-    <w:p>
-      <w:pPr>
         <w:spacing w:after="0"/>
-        <w:ind w:left="360"/>
         <w:rPr>
           <w:rFonts w:asciiTheme="majorHAnsi" w:hAnsiTheme="majorHAnsi" w:cstheme="majorHAnsi"/>
           <w:b/>
@@ -5173,14 +5065,16 @@
       <w:r>
         <w:rPr>
           <w:rFonts w:asciiTheme="majorHAnsi" w:hAnsiTheme="majorHAnsi" w:cstheme="majorHAnsi"/>
-        </w:rPr>
-        <w:t>Module: generation.p</w:t>
-      </w:r>
-      <w:r>
-        <w:rPr>
-          <w:rFonts w:asciiTheme="majorHAnsi" w:hAnsiTheme="majorHAnsi" w:cstheme="majorHAnsi"/>
-        </w:rPr>
-        <w:t>y</w:t>
+          <w:b/>
+          <w:bCs/>
+        </w:rPr>
+        <w:t>Model</w:t>
+      </w:r>
+      <w:r>
+        <w:rPr>
+          <w:rFonts w:asciiTheme="majorHAnsi" w:hAnsiTheme="majorHAnsi" w:cstheme="majorHAnsi"/>
+        </w:rPr>
+        <w:t>: Question generation is performed using the google/flan-t5-large model via the Hugging Face pipeline. This pre-trained text-to-text transformer was chosen for its strong performance on instruction-based tasks and its efficient computational footprint compared to larger, more resource-intensive models.</w:t>
       </w:r>
     </w:p>
     <w:p>
@@ -5197,8 +5091,28 @@
       <w:r>
         <w:rPr>
           <w:rFonts w:asciiTheme="majorHAnsi" w:hAnsiTheme="majorHAnsi" w:cstheme="majorHAnsi"/>
-        </w:rPr>
-        <w:t>Inputs: Paragraph and relevant KG concepts</w:t>
+          <w:b/>
+          <w:bCs/>
+        </w:rPr>
+        <w:t>Prompt Structure</w:t>
+      </w:r>
+      <w:r>
+        <w:rPr>
+          <w:rFonts w:asciiTheme="majorHAnsi" w:hAnsiTheme="majorHAnsi" w:cstheme="majorHAnsi"/>
+        </w:rPr>
+        <w:t xml:space="preserve"> (Conditioning): The system crafts a structured prompt that passes the source paragraph and relevant KG triples as hints to the model. The prompt explicitly instructs </w:t>
+      </w:r>
+      <w:r>
+        <w:rPr>
+          <w:rFonts w:asciiTheme="majorHAnsi" w:hAnsiTheme="majorHAnsi" w:cstheme="majorHAnsi"/>
+        </w:rPr>
+        <w:t>LLM</w:t>
+      </w:r>
+      <w:r>
+        <w:rPr>
+          <w:rFonts w:asciiTheme="majorHAnsi" w:hAnsiTheme="majorHAnsi" w:cstheme="majorHAnsi"/>
+        </w:rPr>
+        <w:t xml:space="preserve"> to generate simple, direct questions and to avoid creating multiple-choice questions.</w:t>
       </w:r>
     </w:p>
     <w:p>
@@ -5215,8 +5129,22 @@
       <w:r>
         <w:rPr>
           <w:rFonts w:asciiTheme="majorHAnsi" w:hAnsiTheme="majorHAnsi" w:cstheme="majorHAnsi"/>
-        </w:rPr>
-        <w:t>Outputs: Generated question text</w:t>
+          <w:b/>
+          <w:bCs/>
+        </w:rPr>
+        <w:t>Question Planning</w:t>
+      </w:r>
+      <w:r>
+        <w:rPr>
+          <w:rFonts w:asciiTheme="majorHAnsi" w:hAnsiTheme="majorHAnsi" w:cstheme="majorHAnsi"/>
+        </w:rPr>
+        <w:t>: A rule-based heuristic determines the question type by checking for simple keywords in the source paragraph (e.g., "what," "define" for open-ended; "always," "false" for true/false), defaulting to fill-in-the-blank otherwise</w:t>
+      </w:r>
+      <w:r>
+        <w:rPr>
+          <w:rFonts w:asciiTheme="majorHAnsi" w:hAnsiTheme="majorHAnsi" w:cstheme="majorHAnsi"/>
+        </w:rPr>
+        <w:t>.</w:t>
       </w:r>
     </w:p>
     <w:p>
@@ -5224,35 +5152,9 @@
         <w:pStyle w:val="ListParagraph"/>
         <w:numPr>
           <w:ilvl w:val="0"/>
-          <w:numId w:val="25"/>
+          <w:numId w:val="55"/>
         </w:numPr>
-        <w:rPr>
-          <w:rFonts w:asciiTheme="majorHAnsi" w:hAnsiTheme="majorHAnsi" w:cstheme="majorHAnsi"/>
-        </w:rPr>
-      </w:pPr>
-      <w:r>
-        <w:rPr>
-          <w:rFonts w:asciiTheme="majorHAnsi" w:hAnsiTheme="majorHAnsi" w:cstheme="majorHAnsi"/>
-        </w:rPr>
-        <w:t xml:space="preserve">Implementation: Prompts the FLAN-T5 model with the paragraph and optional KG hints. The question type is planned </w:t>
-      </w:r>
-      <w:r>
-        <w:rPr>
-          <w:rFonts w:asciiTheme="majorHAnsi" w:hAnsiTheme="majorHAnsi" w:cstheme="majorHAnsi"/>
-        </w:rPr>
-        <w:t>to use</w:t>
-      </w:r>
-      <w:r>
-        <w:rPr>
-          <w:rFonts w:asciiTheme="majorHAnsi" w:hAnsiTheme="majorHAnsi" w:cstheme="majorHAnsi"/>
-        </w:rPr>
-        <w:t xml:space="preserve"> a heuristic based on keywords.</w:t>
-      </w:r>
-    </w:p>
-    <w:p>
-      <w:pPr>
         <w:spacing w:after="0"/>
-        <w:ind w:left="360"/>
         <w:rPr>
           <w:rFonts w:asciiTheme="majorHAnsi" w:hAnsiTheme="majorHAnsi" w:cstheme="majorHAnsi"/>
           <w:b/>
@@ -5266,98 +5168,6 @@
           <w:bCs/>
         </w:rPr>
         <w:t>Question Filtering</w:t>
-      </w:r>
-    </w:p>
-    <w:p>
-      <w:pPr>
-        <w:pStyle w:val="ListParagraph"/>
-        <w:numPr>
-          <w:ilvl w:val="0"/>
-          <w:numId w:val="26"/>
-        </w:numPr>
-        <w:rPr>
-          <w:rFonts w:asciiTheme="majorHAnsi" w:hAnsiTheme="majorHAnsi" w:cstheme="majorHAnsi"/>
-        </w:rPr>
-      </w:pPr>
-      <w:r>
-        <w:rPr>
-          <w:rFonts w:asciiTheme="majorHAnsi" w:hAnsiTheme="majorHAnsi" w:cstheme="majorHAnsi"/>
-        </w:rPr>
-        <w:t>Module: filtering.py</w:t>
-      </w:r>
-    </w:p>
-    <w:p>
-      <w:pPr>
-        <w:pStyle w:val="ListParagraph"/>
-        <w:numPr>
-          <w:ilvl w:val="0"/>
-          <w:numId w:val="26"/>
-        </w:numPr>
-        <w:rPr>
-          <w:rFonts w:asciiTheme="majorHAnsi" w:hAnsiTheme="majorHAnsi" w:cstheme="majorHAnsi"/>
-        </w:rPr>
-      </w:pPr>
-      <w:r>
-        <w:rPr>
-          <w:rFonts w:asciiTheme="majorHAnsi" w:hAnsiTheme="majorHAnsi" w:cstheme="majorHAnsi"/>
-        </w:rPr>
-        <w:t>Inputs: Generated questions CS</w:t>
-      </w:r>
-    </w:p>
-    <w:p>
-      <w:pPr>
-        <w:pStyle w:val="ListParagraph"/>
-        <w:numPr>
-          <w:ilvl w:val="0"/>
-          <w:numId w:val="26"/>
-        </w:numPr>
-        <w:rPr>
-          <w:rFonts w:asciiTheme="majorHAnsi" w:hAnsiTheme="majorHAnsi" w:cstheme="majorHAnsi"/>
-        </w:rPr>
-      </w:pPr>
-      <w:r>
-        <w:rPr>
-          <w:rFonts w:asciiTheme="majorHAnsi" w:hAnsiTheme="majorHAnsi" w:cstheme="majorHAnsi"/>
-        </w:rPr>
-        <w:lastRenderedPageBreak/>
-        <w:t>Outputs: Filtered questions CSV</w:t>
-      </w:r>
-    </w:p>
-    <w:p>
-      <w:pPr>
-        <w:pStyle w:val="ListParagraph"/>
-        <w:numPr>
-          <w:ilvl w:val="0"/>
-          <w:numId w:val="26"/>
-        </w:numPr>
-        <w:rPr>
-          <w:rFonts w:asciiTheme="majorHAnsi" w:hAnsiTheme="majorHAnsi" w:cstheme="majorHAnsi"/>
-        </w:rPr>
-      </w:pPr>
-      <w:r>
-        <w:rPr>
-          <w:rFonts w:asciiTheme="majorHAnsi" w:hAnsiTheme="majorHAnsi" w:cstheme="majorHAnsi"/>
-        </w:rPr>
-        <w:t>Implementation: Removes duplicates, enforces word length, filters non-English questions, and preserves type information.</w:t>
-      </w:r>
-    </w:p>
-    <w:p>
-      <w:pPr>
-        <w:spacing w:after="0"/>
-        <w:ind w:left="360"/>
-        <w:rPr>
-          <w:rFonts w:asciiTheme="majorHAnsi" w:hAnsiTheme="majorHAnsi" w:cstheme="majorHAnsi"/>
-          <w:b/>
-          <w:bCs/>
-        </w:rPr>
-      </w:pPr>
-      <w:r>
-        <w:rPr>
-          <w:rFonts w:asciiTheme="majorHAnsi" w:hAnsiTheme="majorHAnsi" w:cstheme="majorHAnsi"/>
-          <w:b/>
-          <w:bCs/>
-        </w:rPr>
-        <w:t>Evaluation</w:t>
       </w:r>
     </w:p>
     <w:p>
@@ -5374,8 +5184,16 @@
       <w:r>
         <w:rPr>
           <w:rFonts w:asciiTheme="majorHAnsi" w:hAnsiTheme="majorHAnsi" w:cstheme="majorHAnsi"/>
-        </w:rPr>
-        <w:t>Module: evaluation.py</w:t>
+          <w:b/>
+          <w:bCs/>
+        </w:rPr>
+        <w:t>Constraints Enforced</w:t>
+      </w:r>
+      <w:r>
+        <w:rPr>
+          <w:rFonts w:asciiTheme="majorHAnsi" w:hAnsiTheme="majorHAnsi" w:cstheme="majorHAnsi"/>
+        </w:rPr>
+        <w:t>: The filtering component enforces a strict word count constraint of 3 to 25 words. It verifies that the question is in English using an automatic language detection function.</w:t>
       </w:r>
     </w:p>
     <w:p>
@@ -5392,26 +5210,16 @@
       <w:r>
         <w:rPr>
           <w:rFonts w:asciiTheme="majorHAnsi" w:hAnsiTheme="majorHAnsi" w:cstheme="majorHAnsi"/>
-        </w:rPr>
-        <w:t>Inputs: Reference context CSV and generated questions CSV</w:t>
-      </w:r>
-    </w:p>
-    <w:p>
-      <w:pPr>
-        <w:pStyle w:val="ListParagraph"/>
-        <w:numPr>
-          <w:ilvl w:val="0"/>
-          <w:numId w:val="27"/>
-        </w:numPr>
-        <w:rPr>
-          <w:rFonts w:asciiTheme="majorHAnsi" w:hAnsiTheme="majorHAnsi" w:cstheme="majorHAnsi"/>
-        </w:rPr>
-      </w:pPr>
-      <w:r>
-        <w:rPr>
-          <w:rFonts w:asciiTheme="majorHAnsi" w:hAnsiTheme="majorHAnsi" w:cstheme="majorHAnsi"/>
-        </w:rPr>
-        <w:t>Outputs: ROUGE and BERTScore metrics</w:t>
+          <w:b/>
+          <w:bCs/>
+        </w:rPr>
+        <w:t>Uniqueness</w:t>
+      </w:r>
+      <w:r>
+        <w:rPr>
+          <w:rFonts w:asciiTheme="majorHAnsi" w:hAnsiTheme="majorHAnsi" w:cstheme="majorHAnsi"/>
+        </w:rPr>
+        <w:t>: Duplicate questions are efficiently removed using a set data structure to ensure that the final output contains only unique assessment items.</w:t>
       </w:r>
     </w:p>
     <w:p>
@@ -5444,7 +5252,7 @@
         <w:rPr>
           <w:rFonts w:asciiTheme="majorHAnsi" w:hAnsiTheme="majorHAnsi" w:cstheme="majorHAnsi"/>
         </w:rPr>
-        <w:t>The system integrates modules in a sequential, automated pipeline:</w:t>
+        <w:t>The system is executed as a tightly integrated, sequential, and automated pipeline designed for batch processing.</w:t>
       </w:r>
     </w:p>
     <w:p>
@@ -5461,8 +5269,16 @@
       <w:r>
         <w:rPr>
           <w:rFonts w:asciiTheme="majorHAnsi" w:hAnsiTheme="majorHAnsi" w:cstheme="majorHAnsi"/>
-        </w:rPr>
-        <w:t>Batch Processing: All .txt files in the /processed folder are iteratively processed.</w:t>
+          <w:b/>
+          <w:bCs/>
+        </w:rPr>
+        <w:t>Knowledge Graph Assembly</w:t>
+      </w:r>
+      <w:r>
+        <w:rPr>
+          <w:rFonts w:asciiTheme="majorHAnsi" w:hAnsiTheme="majorHAnsi" w:cstheme="majorHAnsi"/>
+        </w:rPr>
+        <w:t>: Extracted triples from all input files are aggregated into a single centralized knowledge graph file.</w:t>
       </w:r>
     </w:p>
     <w:p>
@@ -5479,22 +5295,16 @@
       <w:r>
         <w:rPr>
           <w:rFonts w:asciiTheme="majorHAnsi" w:hAnsiTheme="majorHAnsi" w:cstheme="majorHAnsi"/>
-        </w:rPr>
-        <w:t xml:space="preserve">Knowledge Graph Assembly: Extracted triples from all files are aggregated into a single </w:t>
-      </w:r>
-      <w:proofErr w:type="spellStart"/>
-      <w:r>
-        <w:rPr>
-          <w:rFonts w:asciiTheme="majorHAnsi" w:hAnsiTheme="majorHAnsi" w:cstheme="majorHAnsi"/>
-        </w:rPr>
-        <w:t>DataFrame</w:t>
-      </w:r>
-      <w:proofErr w:type="spellEnd"/>
-      <w:r>
-        <w:rPr>
-          <w:rFonts w:asciiTheme="majorHAnsi" w:hAnsiTheme="majorHAnsi" w:cstheme="majorHAnsi"/>
-        </w:rPr>
-        <w:t>, stored as kg_triples.csv</w:t>
+          <w:b/>
+          <w:bCs/>
+        </w:rPr>
+        <w:t>Paragraph-level Processing</w:t>
+      </w:r>
+      <w:r>
+        <w:rPr>
+          <w:rFonts w:asciiTheme="majorHAnsi" w:hAnsiTheme="majorHAnsi" w:cstheme="majorHAnsi"/>
+        </w:rPr>
+        <w:t>: The main loop processes text by splitting it into three-sentence paragraphs. For every paragraph, it dynamically checks the aggregated knowledge graph to identify relevant concepts to be included as hints in the LLM prompt, ensuring the generated question is contextually and semantically relevant.</w:t>
       </w:r>
     </w:p>
     <w:p>
@@ -5511,44 +5321,16 @@
       <w:r>
         <w:rPr>
           <w:rFonts w:asciiTheme="majorHAnsi" w:hAnsiTheme="majorHAnsi" w:cstheme="majorHAnsi"/>
-        </w:rPr>
-        <w:t>Paragraph-level Question Generation: Each paragraph is associated with relevant KG concepts and processed by the question generator.</w:t>
-      </w:r>
-    </w:p>
-    <w:p>
-      <w:pPr>
-        <w:pStyle w:val="ListParagraph"/>
-        <w:numPr>
-          <w:ilvl w:val="0"/>
-          <w:numId w:val="28"/>
-        </w:numPr>
-        <w:rPr>
-          <w:rFonts w:asciiTheme="majorHAnsi" w:hAnsiTheme="majorHAnsi" w:cstheme="majorHAnsi"/>
-        </w:rPr>
-      </w:pPr>
-      <w:r>
-        <w:rPr>
-          <w:rFonts w:asciiTheme="majorHAnsi" w:hAnsiTheme="majorHAnsi" w:cstheme="majorHAnsi"/>
-        </w:rPr>
-        <w:t>Filtering and Storage: Generated questions are filtered and stored in /filtered_questions with type annotations.</w:t>
-      </w:r>
-    </w:p>
-    <w:p>
-      <w:pPr>
-        <w:pStyle w:val="ListParagraph"/>
-        <w:numPr>
-          <w:ilvl w:val="0"/>
-          <w:numId w:val="28"/>
-        </w:numPr>
-        <w:rPr>
-          <w:rFonts w:asciiTheme="majorHAnsi" w:hAnsiTheme="majorHAnsi" w:cstheme="majorHAnsi"/>
-        </w:rPr>
-      </w:pPr>
-      <w:r>
-        <w:rPr>
-          <w:rFonts w:asciiTheme="majorHAnsi" w:hAnsiTheme="majorHAnsi" w:cstheme="majorHAnsi"/>
-        </w:rPr>
-        <w:t>Evaluation: Metrics are computed against reference contexts to quantify question quality.</w:t>
+          <w:b/>
+          <w:bCs/>
+        </w:rPr>
+        <w:t>Filtering and Storage</w:t>
+      </w:r>
+      <w:r>
+        <w:rPr>
+          <w:rFonts w:asciiTheme="majorHAnsi" w:hAnsiTheme="majorHAnsi" w:cstheme="majorHAnsi"/>
+        </w:rPr>
+        <w:t>: Generated questions are filtered for each document and stored immediately in a designated output folder, preserving context and question type annotations.</w:t>
       </w:r>
     </w:p>
     <w:p>
@@ -5562,7 +5344,13 @@
         <w:rPr>
           <w:rFonts w:asciiTheme="majorHAnsi" w:hAnsiTheme="majorHAnsi" w:cstheme="majorHAnsi"/>
         </w:rPr>
-        <w:t>The modular design allows independent updates to the KG extraction, question generation, and filtering modules without affecting the overall pipeline. Parallel processing or GPU acceleration can be easily added to the generation step for scalability.</w:t>
+        <w:t>This modular design allows independent updates to the KG extraction, question generation, or filtering modules without disrupting the overall pipeline</w:t>
+      </w:r>
+      <w:r>
+        <w:rPr>
+          <w:rFonts w:asciiTheme="majorHAnsi" w:hAnsiTheme="majorHAnsi" w:cstheme="majorHAnsi"/>
+        </w:rPr>
+        <w:t>.</w:t>
       </w:r>
     </w:p>
     <w:p>
@@ -5581,6 +5369,7 @@
         <w:rPr>
           <w:rFonts w:cstheme="majorHAnsi"/>
         </w:rPr>
+        <w:lastRenderedPageBreak/>
         <w:t>Study Case</w:t>
       </w:r>
     </w:p>
@@ -5748,7 +5537,6 @@
         <w:rPr>
           <w:rFonts w:cstheme="majorHAnsi"/>
         </w:rPr>
-        <w:lastRenderedPageBreak/>
         <w:t>Knowledge Graph Extraction</w:t>
       </w:r>
       <w:r>
@@ -6029,6 +5817,7 @@
         <w:rPr>
           <w:rFonts w:asciiTheme="majorHAnsi" w:hAnsiTheme="majorHAnsi" w:cstheme="majorHAnsi"/>
         </w:rPr>
+        <w:lastRenderedPageBreak/>
         <w:t>Prompt construction: Each paragraph and its relevant KG concepts were combined into a prompt for the text generation model</w:t>
       </w:r>
       <w:r>
@@ -6267,7 +6056,6 @@
         <w:rPr>
           <w:rFonts w:asciiTheme="majorHAnsi" w:hAnsiTheme="majorHAnsi" w:cstheme="majorHAnsi"/>
         </w:rPr>
-        <w:lastRenderedPageBreak/>
         <w:t>After filtering, the resulting dataset contains high-quality, concise, and contextually relevant assessment questions suitable for educational evaluation.</w:t>
       </w:r>
     </w:p>
@@ -6276,7 +6064,7 @@
         <w:pStyle w:val="Heading2"/>
         <w:numPr>
           <w:ilvl w:val="1"/>
-          <w:numId w:val="34"/>
+          <w:numId w:val="32"/>
         </w:numPr>
         <w:rPr>
           <w:rFonts w:cstheme="majorHAnsi"/>
@@ -6380,7 +6168,7 @@
         <w:pStyle w:val="Heading2"/>
         <w:numPr>
           <w:ilvl w:val="1"/>
-          <w:numId w:val="34"/>
+          <w:numId w:val="32"/>
         </w:numPr>
         <w:rPr>
           <w:rFonts w:cstheme="majorHAnsi"/>
@@ -6484,7 +6272,7 @@
         <w:pStyle w:val="Heading2"/>
         <w:numPr>
           <w:ilvl w:val="1"/>
-          <w:numId w:val="34"/>
+          <w:numId w:val="32"/>
         </w:numPr>
         <w:rPr>
           <w:rFonts w:cstheme="majorHAnsi"/>
@@ -6494,6 +6282,7 @@
         <w:rPr>
           <w:rFonts w:cstheme="majorHAnsi"/>
         </w:rPr>
+        <w:lastRenderedPageBreak/>
         <w:t>Conclusion of Study Case</w:t>
       </w:r>
     </w:p>
@@ -6516,7 +6305,7 @@
         <w:pStyle w:val="Heading1"/>
         <w:numPr>
           <w:ilvl w:val="0"/>
-          <w:numId w:val="34"/>
+          <w:numId w:val="32"/>
         </w:numPr>
         <w:ind w:left="360"/>
         <w:rPr>
@@ -6548,7 +6337,7 @@
         <w:pStyle w:val="Heading2"/>
         <w:numPr>
           <w:ilvl w:val="1"/>
-          <w:numId w:val="34"/>
+          <w:numId w:val="32"/>
         </w:numPr>
         <w:rPr>
           <w:rFonts w:cstheme="majorHAnsi"/>
@@ -6566,7 +6355,7 @@
         <w:pStyle w:val="Heading3"/>
         <w:numPr>
           <w:ilvl w:val="2"/>
-          <w:numId w:val="34"/>
+          <w:numId w:val="32"/>
         </w:numPr>
         <w:rPr>
           <w:rFonts w:cstheme="majorHAnsi"/>
@@ -6604,7 +6393,6 @@
         <w:rPr>
           <w:rFonts w:asciiTheme="majorHAnsi" w:hAnsiTheme="majorHAnsi" w:cstheme="majorHAnsi"/>
         </w:rPr>
-        <w:lastRenderedPageBreak/>
         <w:t>The dataset was divided as follows:</w:t>
       </w:r>
     </w:p>
@@ -6649,7 +6437,7 @@
         <w:pStyle w:val="Heading3"/>
         <w:numPr>
           <w:ilvl w:val="2"/>
-          <w:numId w:val="34"/>
+          <w:numId w:val="32"/>
         </w:numPr>
         <w:rPr>
           <w:rFonts w:cstheme="majorHAnsi"/>
@@ -6809,7 +6597,7 @@
         <w:pStyle w:val="Heading3"/>
         <w:numPr>
           <w:ilvl w:val="2"/>
-          <w:numId w:val="34"/>
+          <w:numId w:val="32"/>
         </w:numPr>
         <w:rPr>
           <w:rFonts w:cstheme="majorHAnsi"/>
@@ -6949,7 +6737,7 @@
         <w:pStyle w:val="Heading2"/>
         <w:numPr>
           <w:ilvl w:val="1"/>
-          <w:numId w:val="34"/>
+          <w:numId w:val="32"/>
         </w:numPr>
         <w:rPr>
           <w:rFonts w:cstheme="majorHAnsi"/>
@@ -6959,6 +6747,7 @@
         <w:rPr>
           <w:rFonts w:cstheme="majorHAnsi"/>
         </w:rPr>
+        <w:lastRenderedPageBreak/>
         <w:t>Evaluation Metrics</w:t>
       </w:r>
     </w:p>
@@ -6981,7 +6770,7 @@
         <w:pStyle w:val="Heading3"/>
         <w:numPr>
           <w:ilvl w:val="2"/>
-          <w:numId w:val="34"/>
+          <w:numId w:val="32"/>
         </w:numPr>
         <w:rPr>
           <w:rFonts w:cstheme="majorHAnsi"/>
@@ -7111,7 +6900,7 @@
         <w:pStyle w:val="Heading3"/>
         <w:numPr>
           <w:ilvl w:val="2"/>
-          <w:numId w:val="34"/>
+          <w:numId w:val="32"/>
         </w:numPr>
         <w:rPr>
           <w:rFonts w:cstheme="majorHAnsi"/>
@@ -7179,7 +6968,7 @@
         <w:pStyle w:val="Heading3"/>
         <w:numPr>
           <w:ilvl w:val="2"/>
-          <w:numId w:val="34"/>
+          <w:numId w:val="32"/>
         </w:numPr>
         <w:rPr>
           <w:rFonts w:cstheme="majorHAnsi"/>
@@ -7189,7 +6978,6 @@
         <w:rPr>
           <w:rFonts w:cstheme="majorHAnsi"/>
         </w:rPr>
-        <w:lastRenderedPageBreak/>
         <w:t>Filtering Metrics</w:t>
       </w:r>
     </w:p>
@@ -7234,7 +7022,7 @@
         <w:pStyle w:val="Heading2"/>
         <w:numPr>
           <w:ilvl w:val="1"/>
-          <w:numId w:val="34"/>
+          <w:numId w:val="32"/>
         </w:numPr>
         <w:rPr>
           <w:rFonts w:cstheme="majorHAnsi"/>
@@ -7252,7 +7040,7 @@
         <w:pStyle w:val="Heading3"/>
         <w:numPr>
           <w:ilvl w:val="2"/>
-          <w:numId w:val="34"/>
+          <w:numId w:val="32"/>
         </w:numPr>
         <w:rPr>
           <w:rFonts w:cstheme="majorHAnsi"/>
@@ -7636,7 +7424,7 @@
         <w:pStyle w:val="Heading3"/>
         <w:numPr>
           <w:ilvl w:val="2"/>
-          <w:numId w:val="34"/>
+          <w:numId w:val="32"/>
         </w:numPr>
         <w:rPr>
           <w:rFonts w:cstheme="majorHAnsi"/>
@@ -7793,6 +7581,7 @@
               <w:rPr>
                 <w:rFonts w:asciiTheme="majorHAnsi" w:hAnsiTheme="majorHAnsi" w:cstheme="majorHAnsi"/>
               </w:rPr>
+              <w:lastRenderedPageBreak/>
               <w:t>Questions retained after filtering</w:t>
             </w:r>
           </w:p>
@@ -8125,7 +7914,6 @@
         <w:rPr>
           <w:rFonts w:asciiTheme="majorHAnsi" w:hAnsiTheme="majorHAnsi" w:cstheme="majorHAnsi"/>
         </w:rPr>
-        <w:lastRenderedPageBreak/>
         <w:t>The average ROUGE-L score of 0.1308 is low, which is expected since ROUGE measures n-gram overlap and the generated questions may not exactly match reference questions (or you may not have reference questions at all).</w:t>
       </w:r>
     </w:p>
@@ -8184,7 +7972,7 @@
         <w:pStyle w:val="Heading3"/>
         <w:numPr>
           <w:ilvl w:val="2"/>
-          <w:numId w:val="34"/>
+          <w:numId w:val="32"/>
         </w:numPr>
         <w:rPr>
           <w:rFonts w:cstheme="majorHAnsi"/>
@@ -8256,7 +8044,7 @@
         <w:pStyle w:val="Heading2"/>
         <w:numPr>
           <w:ilvl w:val="1"/>
-          <w:numId w:val="34"/>
+          <w:numId w:val="32"/>
         </w:numPr>
         <w:rPr>
           <w:rFonts w:cstheme="majorHAnsi"/>
@@ -8316,7 +8104,7 @@
         <w:pStyle w:val="Heading2"/>
         <w:numPr>
           <w:ilvl w:val="1"/>
-          <w:numId w:val="34"/>
+          <w:numId w:val="32"/>
         </w:numPr>
         <w:rPr>
           <w:rFonts w:cstheme="majorHAnsi"/>
@@ -8441,6 +8229,7 @@
           <w:sz w:val="24"/>
           <w:szCs w:val="24"/>
         </w:rPr>
+        <w:lastRenderedPageBreak/>
         <w:t>Expanding the dataset for evaluation and incorporating additional metrics for semantic coherence and graph quality could further benchmark the system against state-of-the-art methods.</w:t>
       </w:r>
     </w:p>
@@ -8449,7 +8238,7 @@
         <w:pStyle w:val="Heading1"/>
         <w:numPr>
           <w:ilvl w:val="0"/>
-          <w:numId w:val="34"/>
+          <w:numId w:val="32"/>
         </w:numPr>
         <w:ind w:left="360"/>
         <w:rPr>
@@ -8651,7 +8440,6 @@
           <w:sz w:val="24"/>
           <w:szCs w:val="24"/>
         </w:rPr>
-        <w:lastRenderedPageBreak/>
         <w:t xml:space="preserve">[4] Zhu, S.; and Sun, S. 2024. </w:t>
       </w:r>
       <w:r>
@@ -9204,6 +8992,7 @@
           <w:sz w:val="24"/>
           <w:szCs w:val="24"/>
         </w:rPr>
+        <w:lastRenderedPageBreak/>
         <w:t xml:space="preserve">[14] Cheng, C.; Huang, Z.; Zhao, G.; Guo, Y.; Lin, X.; Wu, J.; Li, X.; and Wang, S. 2025. From Objectives to Questions: A Planning-based Framework for Educational Mathematical Question Generation. </w:t>
       </w:r>
       <w:proofErr w:type="spellStart"/>
@@ -9470,7 +9259,6 @@
           <w:sz w:val="24"/>
           <w:szCs w:val="24"/>
         </w:rPr>
-        <w:lastRenderedPageBreak/>
         <w:t>[18]</w:t>
       </w:r>
       <w:r>
@@ -9705,7 +9493,7 @@
     <w:sectPr>
       <w:headerReference w:type="default" r:id="rId8"/>
       <w:pgSz w:w="12240" w:h="15840"/>
-      <w:pgMar w:top="720" w:right="576" w:bottom="1008" w:left="576" w:header="720" w:footer="720" w:gutter="0"/>
+      <w:pgMar w:top="720" w:right="576" w:bottom="1008" w:left="576" w:header="432" w:footer="720" w:gutter="0"/>
       <w:cols w:space="720"/>
       <w:docGrid w:linePitch="360"/>
     </w:sectPr>
@@ -13980,6 +13768,95 @@
     </w:lvl>
   </w:abstractNum>
   <w:abstractNum w:abstractNumId="42" w15:restartNumberingAfterBreak="0">
+    <w:nsid w:val="67B96191"/>
+    <w:multiLevelType w:val="hybridMultilevel"/>
+    <w:tmpl w:val="E67818C0"/>
+    <w:lvl w:ilvl="0" w:tplc="04090015">
+      <w:start w:val="1"/>
+      <w:numFmt w:val="upperLetter"/>
+      <w:lvlText w:val="%1."/>
+      <w:lvlJc w:val="left"/>
+      <w:pPr>
+        <w:ind w:left="720" w:hanging="360"/>
+      </w:pPr>
+      <w:rPr>
+        <w:rFonts w:hint="default"/>
+      </w:rPr>
+    </w:lvl>
+    <w:lvl w:ilvl="1" w:tplc="04090019" w:tentative="1">
+      <w:start w:val="1"/>
+      <w:numFmt w:val="lowerLetter"/>
+      <w:lvlText w:val="%2."/>
+      <w:lvlJc w:val="left"/>
+      <w:pPr>
+        <w:ind w:left="1440" w:hanging="360"/>
+      </w:pPr>
+    </w:lvl>
+    <w:lvl w:ilvl="2" w:tplc="0409001B" w:tentative="1">
+      <w:start w:val="1"/>
+      <w:numFmt w:val="lowerRoman"/>
+      <w:lvlText w:val="%3."/>
+      <w:lvlJc w:val="right"/>
+      <w:pPr>
+        <w:ind w:left="2160" w:hanging="180"/>
+      </w:pPr>
+    </w:lvl>
+    <w:lvl w:ilvl="3" w:tplc="0409000F" w:tentative="1">
+      <w:start w:val="1"/>
+      <w:numFmt w:val="decimal"/>
+      <w:lvlText w:val="%4."/>
+      <w:lvlJc w:val="left"/>
+      <w:pPr>
+        <w:ind w:left="2880" w:hanging="360"/>
+      </w:pPr>
+    </w:lvl>
+    <w:lvl w:ilvl="4" w:tplc="04090019" w:tentative="1">
+      <w:start w:val="1"/>
+      <w:numFmt w:val="lowerLetter"/>
+      <w:lvlText w:val="%5."/>
+      <w:lvlJc w:val="left"/>
+      <w:pPr>
+        <w:ind w:left="3600" w:hanging="360"/>
+      </w:pPr>
+    </w:lvl>
+    <w:lvl w:ilvl="5" w:tplc="0409001B" w:tentative="1">
+      <w:start w:val="1"/>
+      <w:numFmt w:val="lowerRoman"/>
+      <w:lvlText w:val="%6."/>
+      <w:lvlJc w:val="right"/>
+      <w:pPr>
+        <w:ind w:left="4320" w:hanging="180"/>
+      </w:pPr>
+    </w:lvl>
+    <w:lvl w:ilvl="6" w:tplc="0409000F" w:tentative="1">
+      <w:start w:val="1"/>
+      <w:numFmt w:val="decimal"/>
+      <w:lvlText w:val="%7."/>
+      <w:lvlJc w:val="left"/>
+      <w:pPr>
+        <w:ind w:left="5040" w:hanging="360"/>
+      </w:pPr>
+    </w:lvl>
+    <w:lvl w:ilvl="7" w:tplc="04090019" w:tentative="1">
+      <w:start w:val="1"/>
+      <w:numFmt w:val="lowerLetter"/>
+      <w:lvlText w:val="%8."/>
+      <w:lvlJc w:val="left"/>
+      <w:pPr>
+        <w:ind w:left="5760" w:hanging="360"/>
+      </w:pPr>
+    </w:lvl>
+    <w:lvl w:ilvl="8" w:tplc="0409001B" w:tentative="1">
+      <w:start w:val="1"/>
+      <w:numFmt w:val="lowerRoman"/>
+      <w:lvlText w:val="%9."/>
+      <w:lvlJc w:val="right"/>
+      <w:pPr>
+        <w:ind w:left="6480" w:hanging="180"/>
+      </w:pPr>
+    </w:lvl>
+  </w:abstractNum>
+  <w:abstractNum w:abstractNumId="43" w15:restartNumberingAfterBreak="0">
     <w:nsid w:val="6913511C"/>
     <w:multiLevelType w:val="hybridMultilevel"/>
     <w:tmpl w:val="D00AA70E"/>
@@ -14092,7 +13969,7 @@
       </w:rPr>
     </w:lvl>
   </w:abstractNum>
-  <w:abstractNum w:abstractNumId="43" w15:restartNumberingAfterBreak="0">
+  <w:abstractNum w:abstractNumId="44" w15:restartNumberingAfterBreak="0">
     <w:nsid w:val="6D02353A"/>
     <w:multiLevelType w:val="hybridMultilevel"/>
     <w:tmpl w:val="5004300A"/>
@@ -14205,7 +14082,7 @@
       </w:rPr>
     </w:lvl>
   </w:abstractNum>
-  <w:abstractNum w:abstractNumId="44" w15:restartNumberingAfterBreak="0">
+  <w:abstractNum w:abstractNumId="45" w15:restartNumberingAfterBreak="0">
     <w:nsid w:val="70180FC5"/>
     <w:multiLevelType w:val="hybridMultilevel"/>
     <w:tmpl w:val="6CDA6516"/>
@@ -14318,7 +14195,7 @@
       </w:rPr>
     </w:lvl>
   </w:abstractNum>
-  <w:abstractNum w:abstractNumId="45" w15:restartNumberingAfterBreak="0">
+  <w:abstractNum w:abstractNumId="46" w15:restartNumberingAfterBreak="0">
     <w:nsid w:val="72045CD9"/>
     <w:multiLevelType w:val="hybridMultilevel"/>
     <w:tmpl w:val="7022240C"/>
@@ -14431,7 +14308,7 @@
       </w:rPr>
     </w:lvl>
   </w:abstractNum>
-  <w:abstractNum w:abstractNumId="46" w15:restartNumberingAfterBreak="0">
+  <w:abstractNum w:abstractNumId="47" w15:restartNumberingAfterBreak="0">
     <w:nsid w:val="72F85FFC"/>
     <w:multiLevelType w:val="multilevel"/>
     <w:tmpl w:val="772C2E4C"/>
@@ -14549,7 +14426,7 @@
       </w:rPr>
     </w:lvl>
   </w:abstractNum>
-  <w:abstractNum w:abstractNumId="47" w15:restartNumberingAfterBreak="0">
+  <w:abstractNum w:abstractNumId="48" w15:restartNumberingAfterBreak="0">
     <w:nsid w:val="742639B1"/>
     <w:multiLevelType w:val="hybridMultilevel"/>
     <w:tmpl w:val="1A709610"/>
@@ -14662,11 +14539,11 @@
       </w:rPr>
     </w:lvl>
   </w:abstractNum>
-  <w:abstractNum w:abstractNumId="48" w15:restartNumberingAfterBreak="0">
+  <w:abstractNum w:abstractNumId="49" w15:restartNumberingAfterBreak="0">
     <w:nsid w:val="75C0182C"/>
-    <w:multiLevelType w:val="hybridMultilevel"/>
-    <w:tmpl w:val="2C38D388"/>
-    <w:lvl w:ilvl="0" w:tplc="0409000F">
+    <w:multiLevelType w:val="multilevel"/>
+    <w:tmpl w:val="6FA20DBC"/>
+    <w:lvl w:ilvl="0">
       <w:start w:val="1"/>
       <w:numFmt w:val="decimal"/>
       <w:lvlText w:val="%1."/>
@@ -14675,80 +14552,112 @@
         <w:ind w:left="720" w:hanging="360"/>
       </w:pPr>
     </w:lvl>
-    <w:lvl w:ilvl="1" w:tplc="04090019" w:tentative="1">
-      <w:start w:val="1"/>
-      <w:numFmt w:val="lowerLetter"/>
-      <w:lvlText w:val="%2."/>
-      <w:lvlJc w:val="left"/>
-      <w:pPr>
-        <w:ind w:left="1440" w:hanging="360"/>
-      </w:pPr>
-    </w:lvl>
-    <w:lvl w:ilvl="2" w:tplc="0409001B" w:tentative="1">
-      <w:start w:val="1"/>
-      <w:numFmt w:val="lowerRoman"/>
-      <w:lvlText w:val="%3."/>
-      <w:lvlJc w:val="right"/>
-      <w:pPr>
-        <w:ind w:left="2160" w:hanging="180"/>
-      </w:pPr>
-    </w:lvl>
-    <w:lvl w:ilvl="3" w:tplc="0409000F" w:tentative="1">
+    <w:lvl w:ilvl="1">
       <w:start w:val="1"/>
       <w:numFmt w:val="decimal"/>
-      <w:lvlText w:val="%4."/>
-      <w:lvlJc w:val="left"/>
-      <w:pPr>
-        <w:ind w:left="2880" w:hanging="360"/>
-      </w:pPr>
-    </w:lvl>
-    <w:lvl w:ilvl="4" w:tplc="04090019" w:tentative="1">
-      <w:start w:val="1"/>
-      <w:numFmt w:val="lowerLetter"/>
-      <w:lvlText w:val="%5."/>
-      <w:lvlJc w:val="left"/>
-      <w:pPr>
-        <w:ind w:left="3600" w:hanging="360"/>
-      </w:pPr>
-    </w:lvl>
-    <w:lvl w:ilvl="5" w:tplc="0409001B" w:tentative="1">
-      <w:start w:val="1"/>
-      <w:numFmt w:val="lowerRoman"/>
-      <w:lvlText w:val="%6."/>
-      <w:lvlJc w:val="right"/>
-      <w:pPr>
-        <w:ind w:left="4320" w:hanging="180"/>
-      </w:pPr>
-    </w:lvl>
-    <w:lvl w:ilvl="6" w:tplc="0409000F" w:tentative="1">
+      <w:isLgl/>
+      <w:lvlText w:val="%1.%2."/>
+      <w:lvlJc w:val="left"/>
+      <w:pPr>
+        <w:ind w:left="1080" w:hanging="720"/>
+      </w:pPr>
+      <w:rPr>
+        <w:rFonts w:hint="default"/>
+      </w:rPr>
+    </w:lvl>
+    <w:lvl w:ilvl="2">
       <w:start w:val="1"/>
       <w:numFmt w:val="decimal"/>
-      <w:lvlText w:val="%7."/>
-      <w:lvlJc w:val="left"/>
-      <w:pPr>
-        <w:ind w:left="5040" w:hanging="360"/>
-      </w:pPr>
-    </w:lvl>
-    <w:lvl w:ilvl="7" w:tplc="04090019" w:tentative="1">
-      <w:start w:val="1"/>
-      <w:numFmt w:val="lowerLetter"/>
-      <w:lvlText w:val="%8."/>
-      <w:lvlJc w:val="left"/>
-      <w:pPr>
-        <w:ind w:left="5760" w:hanging="360"/>
-      </w:pPr>
-    </w:lvl>
-    <w:lvl w:ilvl="8" w:tplc="0409001B" w:tentative="1">
-      <w:start w:val="1"/>
-      <w:numFmt w:val="lowerRoman"/>
-      <w:lvlText w:val="%9."/>
-      <w:lvlJc w:val="right"/>
-      <w:pPr>
-        <w:ind w:left="6480" w:hanging="180"/>
-      </w:pPr>
+      <w:isLgl/>
+      <w:lvlText w:val="%1.%2.%3."/>
+      <w:lvlJc w:val="left"/>
+      <w:pPr>
+        <w:ind w:left="1080" w:hanging="720"/>
+      </w:pPr>
+      <w:rPr>
+        <w:rFonts w:hint="default"/>
+      </w:rPr>
+    </w:lvl>
+    <w:lvl w:ilvl="3">
+      <w:start w:val="1"/>
+      <w:numFmt w:val="decimal"/>
+      <w:isLgl/>
+      <w:lvlText w:val="%1.%2.%3.%4."/>
+      <w:lvlJc w:val="left"/>
+      <w:pPr>
+        <w:ind w:left="1440" w:hanging="1080"/>
+      </w:pPr>
+      <w:rPr>
+        <w:rFonts w:hint="default"/>
+      </w:rPr>
+    </w:lvl>
+    <w:lvl w:ilvl="4">
+      <w:start w:val="1"/>
+      <w:numFmt w:val="decimal"/>
+      <w:isLgl/>
+      <w:lvlText w:val="%1.%2.%3.%4.%5."/>
+      <w:lvlJc w:val="left"/>
+      <w:pPr>
+        <w:ind w:left="1440" w:hanging="1080"/>
+      </w:pPr>
+      <w:rPr>
+        <w:rFonts w:hint="default"/>
+      </w:rPr>
+    </w:lvl>
+    <w:lvl w:ilvl="5">
+      <w:start w:val="1"/>
+      <w:numFmt w:val="decimal"/>
+      <w:isLgl/>
+      <w:lvlText w:val="%1.%2.%3.%4.%5.%6."/>
+      <w:lvlJc w:val="left"/>
+      <w:pPr>
+        <w:ind w:left="1800" w:hanging="1440"/>
+      </w:pPr>
+      <w:rPr>
+        <w:rFonts w:hint="default"/>
+      </w:rPr>
+    </w:lvl>
+    <w:lvl w:ilvl="6">
+      <w:start w:val="1"/>
+      <w:numFmt w:val="decimal"/>
+      <w:isLgl/>
+      <w:lvlText w:val="%1.%2.%3.%4.%5.%6.%7."/>
+      <w:lvlJc w:val="left"/>
+      <w:pPr>
+        <w:ind w:left="1800" w:hanging="1440"/>
+      </w:pPr>
+      <w:rPr>
+        <w:rFonts w:hint="default"/>
+      </w:rPr>
+    </w:lvl>
+    <w:lvl w:ilvl="7">
+      <w:start w:val="1"/>
+      <w:numFmt w:val="decimal"/>
+      <w:isLgl/>
+      <w:lvlText w:val="%1.%2.%3.%4.%5.%6.%7.%8."/>
+      <w:lvlJc w:val="left"/>
+      <w:pPr>
+        <w:ind w:left="2160" w:hanging="1800"/>
+      </w:pPr>
+      <w:rPr>
+        <w:rFonts w:hint="default"/>
+      </w:rPr>
+    </w:lvl>
+    <w:lvl w:ilvl="8">
+      <w:start w:val="1"/>
+      <w:numFmt w:val="decimal"/>
+      <w:isLgl/>
+      <w:lvlText w:val="%1.%2.%3.%4.%5.%6.%7.%8.%9."/>
+      <w:lvlJc w:val="left"/>
+      <w:pPr>
+        <w:ind w:left="2160" w:hanging="1800"/>
+      </w:pPr>
+      <w:rPr>
+        <w:rFonts w:hint="default"/>
+      </w:rPr>
     </w:lvl>
   </w:abstractNum>
-  <w:abstractNum w:abstractNumId="49" w15:restartNumberingAfterBreak="0">
+  <w:abstractNum w:abstractNumId="50" w15:restartNumberingAfterBreak="0">
     <w:nsid w:val="7619695A"/>
     <w:multiLevelType w:val="multilevel"/>
     <w:tmpl w:val="772C2E4C"/>
@@ -14866,7 +14775,7 @@
       </w:rPr>
     </w:lvl>
   </w:abstractNum>
-  <w:abstractNum w:abstractNumId="50" w15:restartNumberingAfterBreak="0">
+  <w:abstractNum w:abstractNumId="51" w15:restartNumberingAfterBreak="0">
     <w:nsid w:val="7CFC33D7"/>
     <w:multiLevelType w:val="multilevel"/>
     <w:tmpl w:val="772C2E4C"/>
@@ -14984,7 +14893,7 @@
       </w:rPr>
     </w:lvl>
   </w:abstractNum>
-  <w:abstractNum w:abstractNumId="51" w15:restartNumberingAfterBreak="0">
+  <w:abstractNum w:abstractNumId="52" w15:restartNumberingAfterBreak="0">
     <w:nsid w:val="7E0C5E3C"/>
     <w:multiLevelType w:val="hybridMultilevel"/>
     <w:tmpl w:val="F4E23244"/>
@@ -15097,7 +15006,7 @@
       </w:rPr>
     </w:lvl>
   </w:abstractNum>
-  <w:abstractNum w:abstractNumId="52" w15:restartNumberingAfterBreak="0">
+  <w:abstractNum w:abstractNumId="53" w15:restartNumberingAfterBreak="0">
     <w:nsid w:val="7E3E688E"/>
     <w:multiLevelType w:val="multilevel"/>
     <w:tmpl w:val="772C2E4C"/>
@@ -15215,7 +15124,7 @@
       </w:rPr>
     </w:lvl>
   </w:abstractNum>
-  <w:abstractNum w:abstractNumId="53" w15:restartNumberingAfterBreak="0">
+  <w:abstractNum w:abstractNumId="54" w15:restartNumberingAfterBreak="0">
     <w:nsid w:val="7F3029A9"/>
     <w:multiLevelType w:val="multilevel"/>
     <w:tmpl w:val="DD0EEE4A"/>
@@ -15383,7 +15292,7 @@
     <w:abstractNumId w:val="0"/>
   </w:num>
   <w:num w:numId="7" w16cid:durableId="1694503026">
-    <w:abstractNumId w:val="49"/>
+    <w:abstractNumId w:val="50"/>
   </w:num>
   <w:num w:numId="8" w16cid:durableId="1886942139">
     <w:abstractNumId w:val="8"/>
@@ -15431,10 +15340,10 @@
     <w:abstractNumId w:val="28"/>
   </w:num>
   <w:num w:numId="23" w16cid:durableId="407846674">
-    <w:abstractNumId w:val="42"/>
+    <w:abstractNumId w:val="43"/>
   </w:num>
   <w:num w:numId="24" w16cid:durableId="1606159186">
-    <w:abstractNumId w:val="47"/>
+    <w:abstractNumId w:val="48"/>
   </w:num>
   <w:num w:numId="25" w16cid:durableId="1995140474">
     <w:abstractNumId w:val="26"/>
@@ -15446,25 +15355,25 @@
     <w:abstractNumId w:val="12"/>
   </w:num>
   <w:num w:numId="28" w16cid:durableId="671571173">
-    <w:abstractNumId w:val="48"/>
+    <w:abstractNumId w:val="49"/>
   </w:num>
   <w:num w:numId="29" w16cid:durableId="665480335">
     <w:abstractNumId w:val="25"/>
   </w:num>
   <w:num w:numId="30" w16cid:durableId="549076294">
-    <w:abstractNumId w:val="46"/>
+    <w:abstractNumId w:val="47"/>
   </w:num>
   <w:num w:numId="31" w16cid:durableId="1557813548">
     <w:abstractNumId w:val="24"/>
   </w:num>
   <w:num w:numId="32" w16cid:durableId="1870336403">
-    <w:abstractNumId w:val="52"/>
+    <w:abstractNumId w:val="53"/>
   </w:num>
   <w:num w:numId="33" w16cid:durableId="68575152">
     <w:abstractNumId w:val="18"/>
   </w:num>
   <w:num w:numId="34" w16cid:durableId="260650107">
-    <w:abstractNumId w:val="50"/>
+    <w:abstractNumId w:val="51"/>
   </w:num>
   <w:num w:numId="35" w16cid:durableId="1782987577">
     <w:abstractNumId w:val="30"/>
@@ -15476,16 +15385,16 @@
     <w:abstractNumId w:val="34"/>
   </w:num>
   <w:num w:numId="38" w16cid:durableId="515536823">
-    <w:abstractNumId w:val="43"/>
+    <w:abstractNumId w:val="44"/>
   </w:num>
   <w:num w:numId="39" w16cid:durableId="1587419333">
     <w:abstractNumId w:val="41"/>
   </w:num>
   <w:num w:numId="40" w16cid:durableId="1631784186">
-    <w:abstractNumId w:val="45"/>
+    <w:abstractNumId w:val="46"/>
   </w:num>
   <w:num w:numId="41" w16cid:durableId="2058042868">
-    <w:abstractNumId w:val="51"/>
+    <w:abstractNumId w:val="52"/>
   </w:num>
   <w:num w:numId="42" w16cid:durableId="1146242404">
     <w:abstractNumId w:val="39"/>
@@ -15494,7 +15403,7 @@
     <w:abstractNumId w:val="17"/>
   </w:num>
   <w:num w:numId="44" w16cid:durableId="771583112">
-    <w:abstractNumId w:val="44"/>
+    <w:abstractNumId w:val="45"/>
   </w:num>
   <w:num w:numId="45" w16cid:durableId="1644509319">
     <w:abstractNumId w:val="37"/>
@@ -15524,7 +15433,10 @@
     <w:abstractNumId w:val="9"/>
   </w:num>
   <w:num w:numId="54" w16cid:durableId="196284260">
-    <w:abstractNumId w:val="53"/>
+    <w:abstractNumId w:val="54"/>
+  </w:num>
+  <w:num w:numId="55" w16cid:durableId="1020552328">
+    <w:abstractNumId w:val="42"/>
   </w:num>
   <w:numIdMacAtCleanup w:val="54"/>
 </w:numbering>
@@ -16133,7 +16045,6 @@
   <w:style w:type="character" w:default="1" w:styleId="DefaultParagraphFont">
     <w:name w:val="Default Paragraph Font"/>
     <w:uiPriority w:val="1"/>
-    <w:semiHidden/>
     <w:unhideWhenUsed/>
   </w:style>
   <w:style w:type="table" w:default="1" w:styleId="TableNormal">

</xml_diff>